<commit_message>
Update Report, Migrations and Tb_OrderService
</commit_message>
<xml_diff>
--- a/NguyenNgocHongHan-FileBaoCaoVaPhanTich.docx
+++ b/NguyenNgocHongHan-FileBaoCaoVaPhanTich.docx
@@ -3172,6 +3172,29 @@
           <w:rFonts w:ascii="Times New Roman" w:hAnsi="Times New Roman" w:cs="Times New Roman"/>
           <w:sz w:val="24"/>
           <w:szCs w:val="24"/>
+          <w:lang w:val="vi-VN"/>
+        </w:rPr>
+      </w:pPr>
+      <w:r>
+        <w:rPr>
+          <w:rFonts w:ascii="Times New Roman" w:hAnsi="Times New Roman" w:cs="Times New Roman"/>
+          <w:sz w:val="24"/>
+          <w:szCs w:val="24"/>
+          <w:lang w:val="vi-VN"/>
+        </w:rPr>
+        <w:t>CreateDate: ngày tạo sản phẩm (mặc định là getdate())</w:t>
+      </w:r>
+      <w:bookmarkStart w:id="1" w:name="_GoBack"/>
+      <w:bookmarkEnd w:id="1"/>
+    </w:p>
+    <w:p>
+      <w:pPr>
+        <w:spacing w:line="360" w:lineRule="auto"/>
+        <w:ind w:left="360"/>
+        <w:rPr>
+          <w:rFonts w:ascii="Times New Roman" w:hAnsi="Times New Roman" w:cs="Times New Roman"/>
+          <w:sz w:val="24"/>
+          <w:szCs w:val="24"/>
         </w:rPr>
       </w:pPr>
       <w:r>
@@ -3218,6 +3241,7 @@
           <w:sz w:val="24"/>
           <w:szCs w:val="24"/>
         </w:rPr>
+        <w:lastRenderedPageBreak/>
         <w:t>MetaDescriptions: mô tả sản phẩm - mô tả nội dung xuất hiện bên dưới tên sản phẩm (được dùng cho trình duyệt và SEO)</w:t>
       </w:r>
     </w:p>
@@ -3237,7 +3261,6 @@
           <w:sz w:val="24"/>
           <w:szCs w:val="24"/>
         </w:rPr>
-        <w:lastRenderedPageBreak/>
         <w:t>Status: trạng thái hiển thị (Đang hiển thị/Ẩn, mặc định bằng 1 - true)</w:t>
       </w:r>
     </w:p>
@@ -3646,6 +3669,7 @@
           <w:sz w:val="24"/>
           <w:szCs w:val="24"/>
         </w:rPr>
+        <w:lastRenderedPageBreak/>
         <w:t>TagID: mã tag (khóa ngoại, liên kết với bảng Tb_Tag)</w:t>
       </w:r>
     </w:p>
@@ -3685,7 +3709,6 @@
           <w:rFonts w:cs="Times New Roman"/>
           <w:szCs w:val="24"/>
         </w:rPr>
-        <w:lastRenderedPageBreak/>
         <w:t>Tb_Customer: bảng thông tin khách hàng</w:t>
       </w:r>
     </w:p>
@@ -4225,6 +4248,7 @@
           <w:sz w:val="24"/>
           <w:szCs w:val="24"/>
         </w:rPr>
+        <w:lastRenderedPageBreak/>
         <w:t>Password: mật khẩu đăng nhập tài khoản nhân viên</w:t>
       </w:r>
     </w:p>
@@ -4267,7 +4291,6 @@
           <w:sz w:val="24"/>
           <w:szCs w:val="24"/>
         </w:rPr>
-        <w:lastRenderedPageBreak/>
         <w:t>Email: email nhân viên</w:t>
       </w:r>
     </w:p>
@@ -4798,6 +4821,7 @@
           <w:sz w:val="24"/>
           <w:szCs w:val="24"/>
         </w:rPr>
+        <w:lastRenderedPageBreak/>
         <w:t xml:space="preserve">CreateDate: ngày gửi phản hồi (mặc định là </w:t>
       </w:r>
       <w:proofErr w:type="gramStart"/>
@@ -4855,7 +4879,6 @@
           <w:rFonts w:cs="Times New Roman"/>
           <w:szCs w:val="24"/>
         </w:rPr>
-        <w:lastRenderedPageBreak/>
         <w:t>Tb_OrderStatus: bảng trạng thái đơn hàng</w:t>
       </w:r>
     </w:p>
@@ -5239,6 +5262,7 @@
           <w:sz w:val="24"/>
           <w:szCs w:val="24"/>
         </w:rPr>
+        <w:lastRenderedPageBreak/>
         <w:t>OrderDetailID: mã chi tiết đơn đặt hàng (khóa chính, tự động tăng)</w:t>
       </w:r>
     </w:p>
@@ -5277,7 +5301,6 @@
           <w:sz w:val="24"/>
           <w:szCs w:val="24"/>
         </w:rPr>
-        <w:lastRenderedPageBreak/>
         <w:t>ProductID: mã sản phẩm (khóa ngoại, liên kết với bảng Tb_Product)</w:t>
       </w:r>
     </w:p>
@@ -5677,6 +5700,7 @@
           <w:sz w:val="24"/>
           <w:szCs w:val="24"/>
         </w:rPr>
+        <w:lastRenderedPageBreak/>
         <w:t>Name: tên phương thức thanh toán (thẻ tín dụng, PayPal, thanh toán khi nhận hàng (COD), chuyển khoản ngân hàng, ví điện tử</w:t>
       </w:r>
       <w:proofErr w:type="gramStart"/>
@@ -5714,7 +5738,6 @@
           <w:sz w:val="24"/>
           <w:szCs w:val="24"/>
         </w:rPr>
-        <w:lastRenderedPageBreak/>
         <w:t>Description: mô tả phương thức thanh toán</w:t>
       </w:r>
     </w:p>
@@ -6132,6 +6155,7 @@
           <w:sz w:val="24"/>
           <w:szCs w:val="24"/>
         </w:rPr>
+        <w:lastRenderedPageBreak/>
         <w:t>Image: ảnh tin tức</w:t>
       </w:r>
     </w:p>
@@ -6151,7 +6175,6 @@
           <w:sz w:val="24"/>
           <w:szCs w:val="24"/>
         </w:rPr>
-        <w:lastRenderedPageBreak/>
         <w:t>Description: nội dung tin tức</w:t>
       </w:r>
     </w:p>
@@ -10077,7 +10100,23 @@
           <w:sz w:val="24"/>
           <w:szCs w:val="24"/>
         </w:rPr>
-        <w:t>MINHTHUShop.Service (Class Library): Chứa các Service xử lý Business logic</w:t>
+        <w:t xml:space="preserve">MINHTHUShop.Service (Class Library): Chứa các </w:t>
+      </w:r>
+      <w:r>
+        <w:rPr>
+          <w:rFonts w:ascii="Times New Roman" w:hAnsi="Times New Roman" w:cs="Times New Roman"/>
+          <w:sz w:val="24"/>
+          <w:szCs w:val="24"/>
+        </w:rPr>
+        <w:t xml:space="preserve">lớp </w:t>
+      </w:r>
+      <w:r>
+        <w:rPr>
+          <w:rFonts w:ascii="Times New Roman" w:hAnsi="Times New Roman" w:cs="Times New Roman"/>
+          <w:sz w:val="24"/>
+          <w:szCs w:val="24"/>
+        </w:rPr>
+        <w:t>Service xử lý Business logic</w:t>
       </w:r>
     </w:p>
     <w:p>
@@ -10419,8 +10458,6 @@
           <w:szCs w:val="24"/>
         </w:rPr>
       </w:pPr>
-      <w:bookmarkStart w:id="1" w:name="_GoBack"/>
-      <w:bookmarkEnd w:id="1"/>
       <w:r>
         <w:rPr>
           <w:rFonts w:ascii="Times New Roman" w:hAnsi="Times New Roman" w:cs="Times New Roman"/>

</xml_diff>

<commit_message>
Update the functionality of the admin page and the layout for the client page
</commit_message>
<xml_diff>
--- a/NguyenNgocHongHan-FileBaoCaoVaPhanTich.docx
+++ b/NguyenNgocHongHan-FileBaoCaoVaPhanTich.docx
@@ -2846,61 +2846,265 @@
           <w:sz w:val="24"/>
           <w:szCs w:val="24"/>
         </w:rPr>
-        <w:t xml:space="preserve">  + Quản trị sản phẩm, nhà cung cấp, thương hiệu, bình luận sản phẩm, feedback, tin tức, các câu hỏi thường gặp.</w:t>
-      </w:r>
-    </w:p>
-    <w:p>
-      <w:pPr>
-        <w:spacing w:line="360" w:lineRule="auto"/>
-        <w:rPr>
-          <w:rFonts w:ascii="Times New Roman" w:hAnsi="Times New Roman" w:cs="Times New Roman"/>
-          <w:sz w:val="24"/>
-          <w:szCs w:val="24"/>
-        </w:rPr>
-      </w:pPr>
-      <w:r>
-        <w:rPr>
-          <w:rFonts w:ascii="Times New Roman" w:hAnsi="Times New Roman" w:cs="Times New Roman"/>
-          <w:sz w:val="24"/>
-          <w:szCs w:val="24"/>
-        </w:rPr>
-        <w:t xml:space="preserve">  + Quản trị danh mục sản phẩm, danh mục tin tức, danh mục các câu hỏi thường gặp.</w:t>
-      </w:r>
-    </w:p>
-    <w:p>
-      <w:pPr>
-        <w:spacing w:line="360" w:lineRule="auto"/>
-        <w:rPr>
-          <w:rFonts w:ascii="Times New Roman" w:hAnsi="Times New Roman" w:cs="Times New Roman"/>
-          <w:sz w:val="24"/>
-          <w:szCs w:val="24"/>
-        </w:rPr>
-      </w:pPr>
-      <w:r>
-        <w:rPr>
-          <w:rFonts w:ascii="Times New Roman" w:hAnsi="Times New Roman" w:cs="Times New Roman"/>
-          <w:sz w:val="24"/>
-          <w:szCs w:val="24"/>
-        </w:rPr>
-        <w:t xml:space="preserve">  + Quản trị các tag.</w:t>
-      </w:r>
-    </w:p>
-    <w:p>
-      <w:pPr>
-        <w:spacing w:line="360" w:lineRule="auto"/>
-        <w:rPr>
-          <w:rFonts w:ascii="Times New Roman" w:hAnsi="Times New Roman" w:cs="Times New Roman"/>
-          <w:sz w:val="24"/>
-          <w:szCs w:val="24"/>
-        </w:rPr>
-      </w:pPr>
-      <w:r>
-        <w:rPr>
-          <w:rFonts w:ascii="Times New Roman" w:hAnsi="Times New Roman" w:cs="Times New Roman"/>
-          <w:sz w:val="24"/>
-          <w:szCs w:val="24"/>
-        </w:rPr>
-        <w:t xml:space="preserve">  + Quản trị đơn hàng, hình thức vận chuyển, hình thức thanh toán.</w:t>
+        <w:t xml:space="preserve">  </w:t>
+      </w:r>
+      <w:r>
+        <w:rPr>
+          <w:rFonts w:ascii="Times New Roman" w:hAnsi="Times New Roman" w:cs="Times New Roman"/>
+          <w:sz w:val="24"/>
+          <w:szCs w:val="24"/>
+          <w:highlight w:val="green"/>
+        </w:rPr>
+        <w:t>+ Quản trị sản phẩm</w:t>
+      </w:r>
+      <w:r>
+        <w:rPr>
+          <w:rFonts w:ascii="Times New Roman" w:hAnsi="Times New Roman" w:cs="Times New Roman"/>
+          <w:sz w:val="24"/>
+          <w:szCs w:val="24"/>
+          <w:highlight w:val="green"/>
+        </w:rPr>
+        <w:t>, tin tức</w:t>
+      </w:r>
+      <w:r>
+        <w:rPr>
+          <w:rFonts w:ascii="Times New Roman" w:hAnsi="Times New Roman" w:cs="Times New Roman"/>
+          <w:sz w:val="24"/>
+          <w:szCs w:val="24"/>
+        </w:rPr>
+        <w:t>, các câu hỏi thường gặp</w:t>
+      </w:r>
+      <w:r>
+        <w:rPr>
+          <w:rFonts w:ascii="Times New Roman" w:hAnsi="Times New Roman" w:cs="Times New Roman"/>
+          <w:sz w:val="24"/>
+          <w:szCs w:val="24"/>
+          <w:highlight w:val="green"/>
+        </w:rPr>
+        <w:t>, thương hiệu</w:t>
+      </w:r>
+      <w:r>
+        <w:rPr>
+          <w:rFonts w:ascii="Times New Roman" w:hAnsi="Times New Roman" w:cs="Times New Roman"/>
+          <w:sz w:val="24"/>
+          <w:szCs w:val="24"/>
+        </w:rPr>
+        <w:t xml:space="preserve">, </w:t>
+      </w:r>
+      <w:r>
+        <w:rPr>
+          <w:rFonts w:ascii="Times New Roman" w:hAnsi="Times New Roman" w:cs="Times New Roman"/>
+          <w:sz w:val="24"/>
+          <w:szCs w:val="24"/>
+        </w:rPr>
+        <w:t>phương</w:t>
+      </w:r>
+      <w:r>
+        <w:rPr>
+          <w:rFonts w:ascii="Times New Roman" w:hAnsi="Times New Roman" w:cs="Times New Roman"/>
+          <w:sz w:val="24"/>
+          <w:szCs w:val="24"/>
+        </w:rPr>
+        <w:t xml:space="preserve"> thức vận chuyển, </w:t>
+      </w:r>
+      <w:r>
+        <w:rPr>
+          <w:rFonts w:ascii="Times New Roman" w:hAnsi="Times New Roman" w:cs="Times New Roman"/>
+          <w:sz w:val="24"/>
+          <w:szCs w:val="24"/>
+        </w:rPr>
+        <w:t>phương</w:t>
+      </w:r>
+      <w:r>
+        <w:rPr>
+          <w:rFonts w:ascii="Times New Roman" w:hAnsi="Times New Roman" w:cs="Times New Roman"/>
+          <w:sz w:val="24"/>
+          <w:szCs w:val="24"/>
+        </w:rPr>
+        <w:t xml:space="preserve"> thức thanh toán</w:t>
+      </w:r>
+      <w:r>
+        <w:rPr>
+          <w:rFonts w:ascii="Times New Roman" w:hAnsi="Times New Roman" w:cs="Times New Roman"/>
+          <w:sz w:val="24"/>
+          <w:szCs w:val="24"/>
+        </w:rPr>
+        <w:t>, trạng thái đơn hàng</w:t>
+      </w:r>
+      <w:r>
+        <w:rPr>
+          <w:rFonts w:ascii="Times New Roman" w:hAnsi="Times New Roman" w:cs="Times New Roman"/>
+          <w:sz w:val="24"/>
+          <w:szCs w:val="24"/>
+        </w:rPr>
+        <w:t>.</w:t>
+      </w:r>
+      <w:r>
+        <w:rPr>
+          <w:rFonts w:ascii="Times New Roman" w:hAnsi="Times New Roman" w:cs="Times New Roman"/>
+          <w:sz w:val="24"/>
+          <w:szCs w:val="24"/>
+        </w:rPr>
+        <w:t xml:space="preserve"> </w:t>
+      </w:r>
+    </w:p>
+    <w:p>
+      <w:pPr>
+        <w:spacing w:line="360" w:lineRule="auto"/>
+        <w:rPr>
+          <w:rFonts w:ascii="Times New Roman" w:hAnsi="Times New Roman" w:cs="Times New Roman"/>
+          <w:sz w:val="24"/>
+          <w:szCs w:val="24"/>
+        </w:rPr>
+      </w:pPr>
+      <w:r>
+        <w:rPr>
+          <w:rFonts w:ascii="Times New Roman" w:hAnsi="Times New Roman" w:cs="Times New Roman"/>
+          <w:sz w:val="24"/>
+          <w:szCs w:val="24"/>
+        </w:rPr>
+        <w:t xml:space="preserve">  </w:t>
+      </w:r>
+      <w:r>
+        <w:rPr>
+          <w:rFonts w:ascii="Times New Roman" w:hAnsi="Times New Roman" w:cs="Times New Roman"/>
+          <w:sz w:val="24"/>
+          <w:szCs w:val="24"/>
+          <w:highlight w:val="green"/>
+        </w:rPr>
+        <w:t>+ Quản trị danh mục sản phẩm, danh mục tin tức,</w:t>
+      </w:r>
+      <w:r>
+        <w:rPr>
+          <w:rFonts w:ascii="Times New Roman" w:hAnsi="Times New Roman" w:cs="Times New Roman"/>
+          <w:sz w:val="24"/>
+          <w:szCs w:val="24"/>
+        </w:rPr>
+        <w:t xml:space="preserve"> danh mục các câu hỏi thường gặp.</w:t>
+      </w:r>
+    </w:p>
+    <w:p>
+      <w:pPr>
+        <w:spacing w:line="360" w:lineRule="auto"/>
+        <w:rPr>
+          <w:rFonts w:ascii="Times New Roman" w:hAnsi="Times New Roman" w:cs="Times New Roman"/>
+          <w:sz w:val="24"/>
+          <w:szCs w:val="24"/>
+        </w:rPr>
+      </w:pPr>
+      <w:r>
+        <w:rPr>
+          <w:rFonts w:ascii="Times New Roman" w:hAnsi="Times New Roman" w:cs="Times New Roman"/>
+          <w:sz w:val="24"/>
+          <w:szCs w:val="24"/>
+        </w:rPr>
+        <w:t xml:space="preserve">  + Quản trị đơn hàng</w:t>
+      </w:r>
+      <w:r>
+        <w:rPr>
+          <w:rFonts w:ascii="Times New Roman" w:hAnsi="Times New Roman" w:cs="Times New Roman"/>
+          <w:sz w:val="24"/>
+          <w:szCs w:val="24"/>
+        </w:rPr>
+        <w:t xml:space="preserve">, </w:t>
+      </w:r>
+      <w:r>
+        <w:rPr>
+          <w:rFonts w:ascii="Times New Roman" w:hAnsi="Times New Roman" w:cs="Times New Roman"/>
+          <w:sz w:val="24"/>
+          <w:szCs w:val="24"/>
+        </w:rPr>
+        <w:t>bình luận sản phẩm, feedback</w:t>
+      </w:r>
+      <w:r>
+        <w:rPr>
+          <w:rFonts w:ascii="Times New Roman" w:hAnsi="Times New Roman" w:cs="Times New Roman"/>
+          <w:sz w:val="24"/>
+          <w:szCs w:val="24"/>
+        </w:rPr>
+        <w:t>, thanh toán</w:t>
+      </w:r>
+      <w:r>
+        <w:rPr>
+          <w:rFonts w:ascii="Times New Roman" w:hAnsi="Times New Roman" w:cs="Times New Roman"/>
+          <w:sz w:val="24"/>
+          <w:szCs w:val="24"/>
+        </w:rPr>
+        <w:t xml:space="preserve"> đơn hàng</w:t>
+      </w:r>
+      <w:r>
+        <w:rPr>
+          <w:rFonts w:ascii="Times New Roman" w:hAnsi="Times New Roman" w:cs="Times New Roman"/>
+          <w:sz w:val="24"/>
+          <w:szCs w:val="24"/>
+        </w:rPr>
+        <w:t>, vận chuyển</w:t>
+      </w:r>
+      <w:r>
+        <w:rPr>
+          <w:rFonts w:ascii="Times New Roman" w:hAnsi="Times New Roman" w:cs="Times New Roman"/>
+          <w:sz w:val="24"/>
+          <w:szCs w:val="24"/>
+        </w:rPr>
+        <w:t xml:space="preserve"> đơn hàng</w:t>
+      </w:r>
+      <w:r>
+        <w:rPr>
+          <w:rFonts w:ascii="Times New Roman" w:hAnsi="Times New Roman" w:cs="Times New Roman"/>
+          <w:sz w:val="24"/>
+          <w:szCs w:val="24"/>
+        </w:rPr>
+        <w:t>.</w:t>
+      </w:r>
+    </w:p>
+    <w:p>
+      <w:pPr>
+        <w:spacing w:line="360" w:lineRule="auto"/>
+        <w:rPr>
+          <w:rFonts w:ascii="Times New Roman" w:hAnsi="Times New Roman" w:cs="Times New Roman"/>
+          <w:sz w:val="24"/>
+          <w:szCs w:val="24"/>
+        </w:rPr>
+      </w:pPr>
+      <w:r>
+        <w:rPr>
+          <w:rFonts w:ascii="Times New Roman" w:hAnsi="Times New Roman" w:cs="Times New Roman"/>
+          <w:sz w:val="24"/>
+          <w:szCs w:val="24"/>
+        </w:rPr>
+        <w:t xml:space="preserve">  + Quản trị </w:t>
+      </w:r>
+      <w:r>
+        <w:rPr>
+          <w:rFonts w:ascii="Times New Roman" w:hAnsi="Times New Roman" w:cs="Times New Roman"/>
+          <w:sz w:val="24"/>
+          <w:szCs w:val="24"/>
+        </w:rPr>
+        <w:t xml:space="preserve">page, </w:t>
+      </w:r>
+      <w:r>
+        <w:rPr>
+          <w:rFonts w:ascii="Times New Roman" w:hAnsi="Times New Roman" w:cs="Times New Roman"/>
+          <w:sz w:val="24"/>
+          <w:szCs w:val="24"/>
+        </w:rPr>
+        <w:t>banner, menu</w:t>
+      </w:r>
+      <w:r>
+        <w:rPr>
+          <w:rFonts w:ascii="Times New Roman" w:hAnsi="Times New Roman" w:cs="Times New Roman"/>
+          <w:sz w:val="24"/>
+          <w:szCs w:val="24"/>
+        </w:rPr>
+        <w:t>, target</w:t>
+      </w:r>
+      <w:r>
+        <w:rPr>
+          <w:rFonts w:ascii="Times New Roman" w:hAnsi="Times New Roman" w:cs="Times New Roman"/>
+          <w:sz w:val="24"/>
+          <w:szCs w:val="24"/>
+        </w:rPr>
+        <w:t>, thông tin giới thiệu cửa hàng.</w:t>
       </w:r>
     </w:p>
     <w:p>
@@ -2919,24 +3123,6 @@
           <w:szCs w:val="24"/>
         </w:rPr>
         <w:lastRenderedPageBreak/>
-        <w:t xml:space="preserve">  + Quản trị banner, menu, thông tin giới thiệu cửa hàng.</w:t>
-      </w:r>
-    </w:p>
-    <w:p>
-      <w:pPr>
-        <w:spacing w:line="360" w:lineRule="auto"/>
-        <w:rPr>
-          <w:rFonts w:ascii="Times New Roman" w:hAnsi="Times New Roman" w:cs="Times New Roman"/>
-          <w:sz w:val="24"/>
-          <w:szCs w:val="24"/>
-        </w:rPr>
-      </w:pPr>
-      <w:r>
-        <w:rPr>
-          <w:rFonts w:ascii="Times New Roman" w:hAnsi="Times New Roman" w:cs="Times New Roman"/>
-          <w:sz w:val="24"/>
-          <w:szCs w:val="24"/>
-        </w:rPr>
         <w:t xml:space="preserve">  + Quản trị tài khoản khách hàng.</w:t>
       </w:r>
     </w:p>
@@ -2993,79 +3179,224 @@
           <w:sz w:val="24"/>
           <w:szCs w:val="24"/>
         </w:rPr>
-        <w:t xml:space="preserve">  + Quản trị sản phẩm, nhà cung cấp, thương hiệu, bình luận sản phẩm, feedback, tin tức, các câu hỏi thường gặp.</w:t>
-      </w:r>
-    </w:p>
-    <w:p>
-      <w:pPr>
-        <w:spacing w:line="360" w:lineRule="auto"/>
-        <w:rPr>
-          <w:rFonts w:ascii="Times New Roman" w:hAnsi="Times New Roman" w:cs="Times New Roman"/>
-          <w:sz w:val="24"/>
-          <w:szCs w:val="24"/>
-        </w:rPr>
-      </w:pPr>
-      <w:r>
-        <w:rPr>
-          <w:rFonts w:ascii="Times New Roman" w:hAnsi="Times New Roman" w:cs="Times New Roman"/>
-          <w:sz w:val="24"/>
-          <w:szCs w:val="24"/>
-        </w:rPr>
-        <w:t xml:space="preserve">  + Quản trị danh mục sản phẩm, danh mục tin tức, danh mục các câu hỏi thường gặp.</w:t>
-      </w:r>
-    </w:p>
-    <w:p>
-      <w:pPr>
-        <w:spacing w:line="360" w:lineRule="auto"/>
-        <w:rPr>
-          <w:rFonts w:ascii="Times New Roman" w:hAnsi="Times New Roman" w:cs="Times New Roman"/>
-          <w:sz w:val="24"/>
-          <w:szCs w:val="24"/>
-        </w:rPr>
-      </w:pPr>
-      <w:r>
-        <w:rPr>
-          <w:rFonts w:ascii="Times New Roman" w:hAnsi="Times New Roman" w:cs="Times New Roman"/>
-          <w:sz w:val="24"/>
-          <w:szCs w:val="24"/>
-        </w:rPr>
-        <w:t xml:space="preserve">  + Quản trị các tag.</w:t>
-      </w:r>
-    </w:p>
-    <w:p>
-      <w:pPr>
-        <w:spacing w:line="360" w:lineRule="auto"/>
-        <w:rPr>
-          <w:rFonts w:ascii="Times New Roman" w:hAnsi="Times New Roman" w:cs="Times New Roman"/>
-          <w:sz w:val="24"/>
-          <w:szCs w:val="24"/>
-        </w:rPr>
-      </w:pPr>
-      <w:r>
-        <w:rPr>
-          <w:rFonts w:ascii="Times New Roman" w:hAnsi="Times New Roman" w:cs="Times New Roman"/>
-          <w:sz w:val="24"/>
-          <w:szCs w:val="24"/>
-        </w:rPr>
-        <w:t xml:space="preserve">  + Quản trị đơn hàng, hình thức vận chuyển, hình thức thanh toán.</w:t>
-      </w:r>
-    </w:p>
-    <w:p>
-      <w:pPr>
-        <w:spacing w:line="360" w:lineRule="auto"/>
-        <w:rPr>
-          <w:rFonts w:ascii="Times New Roman" w:hAnsi="Times New Roman" w:cs="Times New Roman"/>
-          <w:sz w:val="24"/>
-          <w:szCs w:val="24"/>
-        </w:rPr>
-      </w:pPr>
-      <w:r>
-        <w:rPr>
-          <w:rFonts w:ascii="Times New Roman" w:hAnsi="Times New Roman" w:cs="Times New Roman"/>
-          <w:sz w:val="24"/>
-          <w:szCs w:val="24"/>
-        </w:rPr>
-        <w:t xml:space="preserve">  + Quản trị banner, menu, thông tin giới thiệu cửa hàng.</w:t>
+        <w:t xml:space="preserve">  </w:t>
+      </w:r>
+      <w:r>
+        <w:rPr>
+          <w:rFonts w:ascii="Times New Roman" w:hAnsi="Times New Roman" w:cs="Times New Roman"/>
+          <w:sz w:val="24"/>
+          <w:szCs w:val="24"/>
+          <w:highlight w:val="green"/>
+        </w:rPr>
+        <w:t>+ Quản trị sản phẩm, tin tức</w:t>
+      </w:r>
+      <w:r>
+        <w:rPr>
+          <w:rFonts w:ascii="Times New Roman" w:hAnsi="Times New Roman" w:cs="Times New Roman"/>
+          <w:sz w:val="24"/>
+          <w:szCs w:val="24"/>
+        </w:rPr>
+        <w:t>, các câu hỏi thường gặp</w:t>
+      </w:r>
+      <w:r>
+        <w:rPr>
+          <w:rFonts w:ascii="Times New Roman" w:hAnsi="Times New Roman" w:cs="Times New Roman"/>
+          <w:sz w:val="24"/>
+          <w:szCs w:val="24"/>
+          <w:highlight w:val="green"/>
+        </w:rPr>
+        <w:t>, thương hiệu</w:t>
+      </w:r>
+      <w:r>
+        <w:rPr>
+          <w:rFonts w:ascii="Times New Roman" w:hAnsi="Times New Roman" w:cs="Times New Roman"/>
+          <w:sz w:val="24"/>
+          <w:szCs w:val="24"/>
+        </w:rPr>
+        <w:t xml:space="preserve">, </w:t>
+      </w:r>
+      <w:r>
+        <w:rPr>
+          <w:rFonts w:ascii="Times New Roman" w:hAnsi="Times New Roman" w:cs="Times New Roman"/>
+          <w:sz w:val="24"/>
+          <w:szCs w:val="24"/>
+        </w:rPr>
+        <w:t>phương</w:t>
+      </w:r>
+      <w:r>
+        <w:rPr>
+          <w:rFonts w:ascii="Times New Roman" w:hAnsi="Times New Roman" w:cs="Times New Roman"/>
+          <w:sz w:val="24"/>
+          <w:szCs w:val="24"/>
+        </w:rPr>
+        <w:t xml:space="preserve"> thức vận chuyển, </w:t>
+      </w:r>
+      <w:r>
+        <w:rPr>
+          <w:rFonts w:ascii="Times New Roman" w:hAnsi="Times New Roman" w:cs="Times New Roman"/>
+          <w:sz w:val="24"/>
+          <w:szCs w:val="24"/>
+        </w:rPr>
+        <w:t>phương</w:t>
+      </w:r>
+      <w:r>
+        <w:rPr>
+          <w:rFonts w:ascii="Times New Roman" w:hAnsi="Times New Roman" w:cs="Times New Roman"/>
+          <w:sz w:val="24"/>
+          <w:szCs w:val="24"/>
+        </w:rPr>
+        <w:t xml:space="preserve"> thức thanh toán</w:t>
+      </w:r>
+      <w:r>
+        <w:rPr>
+          <w:rFonts w:ascii="Times New Roman" w:hAnsi="Times New Roman" w:cs="Times New Roman"/>
+          <w:sz w:val="24"/>
+          <w:szCs w:val="24"/>
+        </w:rPr>
+        <w:t>, trạng thái đơn hàng.</w:t>
+      </w:r>
+      <w:r>
+        <w:rPr>
+          <w:rFonts w:ascii="Times New Roman" w:hAnsi="Times New Roman" w:cs="Times New Roman"/>
+          <w:sz w:val="24"/>
+          <w:szCs w:val="24"/>
+        </w:rPr>
+        <w:t xml:space="preserve"> </w:t>
+      </w:r>
+    </w:p>
+    <w:p>
+      <w:pPr>
+        <w:spacing w:line="360" w:lineRule="auto"/>
+        <w:rPr>
+          <w:rFonts w:ascii="Times New Roman" w:hAnsi="Times New Roman" w:cs="Times New Roman"/>
+          <w:sz w:val="24"/>
+          <w:szCs w:val="24"/>
+        </w:rPr>
+      </w:pPr>
+      <w:r>
+        <w:rPr>
+          <w:rFonts w:ascii="Times New Roman" w:hAnsi="Times New Roman" w:cs="Times New Roman"/>
+          <w:sz w:val="24"/>
+          <w:szCs w:val="24"/>
+        </w:rPr>
+        <w:t xml:space="preserve">  </w:t>
+      </w:r>
+      <w:r>
+        <w:rPr>
+          <w:rFonts w:ascii="Times New Roman" w:hAnsi="Times New Roman" w:cs="Times New Roman"/>
+          <w:sz w:val="24"/>
+          <w:szCs w:val="24"/>
+          <w:highlight w:val="green"/>
+        </w:rPr>
+        <w:t>+ Quản trị danh mục sản phẩm, danh mục tin tức,</w:t>
+      </w:r>
+      <w:r>
+        <w:rPr>
+          <w:rFonts w:ascii="Times New Roman" w:hAnsi="Times New Roman" w:cs="Times New Roman"/>
+          <w:sz w:val="24"/>
+          <w:szCs w:val="24"/>
+        </w:rPr>
+        <w:t xml:space="preserve"> danh mục các câu hỏi thường gặp.</w:t>
+      </w:r>
+    </w:p>
+    <w:p>
+      <w:pPr>
+        <w:spacing w:line="360" w:lineRule="auto"/>
+        <w:rPr>
+          <w:rFonts w:ascii="Times New Roman" w:hAnsi="Times New Roman" w:cs="Times New Roman"/>
+          <w:sz w:val="24"/>
+          <w:szCs w:val="24"/>
+        </w:rPr>
+      </w:pPr>
+      <w:r>
+        <w:rPr>
+          <w:rFonts w:ascii="Times New Roman" w:hAnsi="Times New Roman" w:cs="Times New Roman"/>
+          <w:sz w:val="24"/>
+          <w:szCs w:val="24"/>
+        </w:rPr>
+        <w:t xml:space="preserve">  + Quản trị đơn hàng</w:t>
+      </w:r>
+      <w:r>
+        <w:rPr>
+          <w:rFonts w:ascii="Times New Roman" w:hAnsi="Times New Roman" w:cs="Times New Roman"/>
+          <w:sz w:val="24"/>
+          <w:szCs w:val="24"/>
+        </w:rPr>
+        <w:t xml:space="preserve">, </w:t>
+      </w:r>
+      <w:r>
+        <w:rPr>
+          <w:rFonts w:ascii="Times New Roman" w:hAnsi="Times New Roman" w:cs="Times New Roman"/>
+          <w:sz w:val="24"/>
+          <w:szCs w:val="24"/>
+        </w:rPr>
+        <w:t>bình luận sản phẩm, feedback</w:t>
+      </w:r>
+      <w:r>
+        <w:rPr>
+          <w:rFonts w:ascii="Times New Roman" w:hAnsi="Times New Roman" w:cs="Times New Roman"/>
+          <w:sz w:val="24"/>
+          <w:szCs w:val="24"/>
+        </w:rPr>
+        <w:t>, thanh toán đơn hàng, vận chuyển đơn hàng</w:t>
+      </w:r>
+      <w:r>
+        <w:rPr>
+          <w:rFonts w:ascii="Times New Roman" w:hAnsi="Times New Roman" w:cs="Times New Roman"/>
+          <w:sz w:val="24"/>
+          <w:szCs w:val="24"/>
+        </w:rPr>
+        <w:t>.</w:t>
+      </w:r>
+    </w:p>
+    <w:p>
+      <w:pPr>
+        <w:spacing w:line="360" w:lineRule="auto"/>
+        <w:rPr>
+          <w:rFonts w:ascii="Times New Roman" w:hAnsi="Times New Roman" w:cs="Times New Roman"/>
+          <w:sz w:val="24"/>
+          <w:szCs w:val="24"/>
+        </w:rPr>
+      </w:pPr>
+      <w:r>
+        <w:rPr>
+          <w:rFonts w:ascii="Times New Roman" w:hAnsi="Times New Roman" w:cs="Times New Roman"/>
+          <w:sz w:val="24"/>
+          <w:szCs w:val="24"/>
+        </w:rPr>
+        <w:t xml:space="preserve">  + Quản trị </w:t>
+      </w:r>
+      <w:r>
+        <w:rPr>
+          <w:rFonts w:ascii="Times New Roman" w:hAnsi="Times New Roman" w:cs="Times New Roman"/>
+          <w:sz w:val="24"/>
+          <w:szCs w:val="24"/>
+        </w:rPr>
+        <w:t xml:space="preserve">page, </w:t>
+      </w:r>
+      <w:r>
+        <w:rPr>
+          <w:rFonts w:ascii="Times New Roman" w:hAnsi="Times New Roman" w:cs="Times New Roman"/>
+          <w:sz w:val="24"/>
+          <w:szCs w:val="24"/>
+        </w:rPr>
+        <w:t>banner, menu</w:t>
+      </w:r>
+      <w:r>
+        <w:rPr>
+          <w:rFonts w:ascii="Times New Roman" w:hAnsi="Times New Roman" w:cs="Times New Roman"/>
+          <w:sz w:val="24"/>
+          <w:szCs w:val="24"/>
+        </w:rPr>
+        <w:t>, target</w:t>
+      </w:r>
+      <w:r>
+        <w:rPr>
+          <w:rFonts w:ascii="Times New Roman" w:hAnsi="Times New Roman" w:cs="Times New Roman"/>
+          <w:sz w:val="24"/>
+          <w:szCs w:val="24"/>
+        </w:rPr>
+        <w:t>, thông tin giới thiệu cửa hàng.</w:t>
       </w:r>
     </w:p>
     <w:p>
@@ -3095,6 +3426,8 @@
           <w:szCs w:val="24"/>
         </w:rPr>
       </w:pPr>
+      <w:bookmarkStart w:id="0" w:name="_GoBack"/>
+      <w:bookmarkEnd w:id="0"/>
       <w:r>
         <w:rPr>
           <w:rFonts w:ascii="Times New Roman" w:hAnsi="Times New Roman" w:cs="Times New Roman"/>
@@ -3359,8 +3692,8 @@
           <w:rFonts w:cs="Times New Roman"/>
         </w:rPr>
       </w:pPr>
-      <w:bookmarkStart w:id="0" w:name="_Tb_Brand:_bảng_hãng"/>
-      <w:bookmarkEnd w:id="0"/>
+      <w:bookmarkStart w:id="1" w:name="_Tb_Brand:_bảng_hãng"/>
+      <w:bookmarkEnd w:id="1"/>
       <w:r>
         <w:rPr>
           <w:rFonts w:cs="Times New Roman"/>
@@ -3592,15 +3925,15 @@
           <w:sz w:val="24"/>
           <w:szCs w:val="24"/>
         </w:rPr>
-        <w:t xml:space="preserve"> danh mục</w:t>
-      </w:r>
-      <w:r>
-        <w:rPr>
-          <w:rFonts w:ascii="Times New Roman" w:hAnsi="Times New Roman" w:cs="Times New Roman"/>
-          <w:sz w:val="24"/>
-          <w:szCs w:val="24"/>
-        </w:rPr>
-        <w:t xml:space="preserve"> sản phẩm</w:t>
+        <w:t xml:space="preserve"> </w:t>
+      </w:r>
+      <w:r>
+        <w:rPr>
+          <w:rFonts w:ascii="Times New Roman" w:hAnsi="Times New Roman" w:cs="Times New Roman"/>
+          <w:sz w:val="24"/>
+          <w:szCs w:val="24"/>
+        </w:rPr>
+        <w:t>SEO</w:t>
       </w:r>
       <w:r>
         <w:rPr>
@@ -3635,15 +3968,15 @@
           <w:sz w:val="24"/>
           <w:szCs w:val="24"/>
         </w:rPr>
-        <w:t xml:space="preserve"> danh mục</w:t>
-      </w:r>
-      <w:r>
-        <w:rPr>
-          <w:rFonts w:ascii="Times New Roman" w:hAnsi="Times New Roman" w:cs="Times New Roman"/>
-          <w:sz w:val="24"/>
-          <w:szCs w:val="24"/>
-        </w:rPr>
-        <w:t xml:space="preserve"> sản phẩm</w:t>
+        <w:t xml:space="preserve"> </w:t>
+      </w:r>
+      <w:r>
+        <w:rPr>
+          <w:rFonts w:ascii="Times New Roman" w:hAnsi="Times New Roman" w:cs="Times New Roman"/>
+          <w:sz w:val="24"/>
+          <w:szCs w:val="24"/>
+        </w:rPr>
+        <w:t>SEO</w:t>
       </w:r>
     </w:p>
     <w:p>
@@ -3670,31 +4003,23 @@
           <w:sz w:val="24"/>
           <w:szCs w:val="24"/>
         </w:rPr>
-        <w:t xml:space="preserve"> danh mục</w:t>
-      </w:r>
-      <w:r>
-        <w:rPr>
-          <w:rFonts w:ascii="Times New Roman" w:hAnsi="Times New Roman" w:cs="Times New Roman"/>
-          <w:sz w:val="24"/>
-          <w:szCs w:val="24"/>
-        </w:rPr>
-        <w:t xml:space="preserve"> sản phẩm - mô tả nội dung xuất hiện bên dưới tên</w:t>
-      </w:r>
-      <w:r>
-        <w:rPr>
-          <w:rFonts w:ascii="Times New Roman" w:hAnsi="Times New Roman" w:cs="Times New Roman"/>
-          <w:sz w:val="24"/>
-          <w:szCs w:val="24"/>
-        </w:rPr>
-        <w:t xml:space="preserve"> danh mục</w:t>
-      </w:r>
-      <w:r>
-        <w:rPr>
-          <w:rFonts w:ascii="Times New Roman" w:hAnsi="Times New Roman" w:cs="Times New Roman"/>
-          <w:sz w:val="24"/>
-          <w:szCs w:val="24"/>
-        </w:rPr>
-        <w:t xml:space="preserve"> sản phẩm (được dùng cho trình duyệt và SEO)</w:t>
+        <w:t xml:space="preserve"> </w:t>
+      </w:r>
+      <w:r>
+        <w:rPr>
+          <w:rFonts w:ascii="Times New Roman" w:hAnsi="Times New Roman" w:cs="Times New Roman"/>
+          <w:sz w:val="24"/>
+          <w:szCs w:val="24"/>
+        </w:rPr>
+        <w:t xml:space="preserve">SEO </w:t>
+      </w:r>
+      <w:r>
+        <w:rPr>
+          <w:rFonts w:ascii="Times New Roman" w:hAnsi="Times New Roman" w:cs="Times New Roman"/>
+          <w:sz w:val="24"/>
+          <w:szCs w:val="24"/>
+        </w:rPr>
+        <w:t>(được dùng cho trình duyệt và SEO)</w:t>
       </w:r>
     </w:p>
     <w:p>
@@ -4114,7 +4439,15 @@
           <w:sz w:val="24"/>
           <w:szCs w:val="24"/>
         </w:rPr>
-        <w:t>MetaTitle: tiêu đề sản phẩm</w:t>
+        <w:t xml:space="preserve">MetaTitle: tiêu đề </w:t>
+      </w:r>
+      <w:r>
+        <w:rPr>
+          <w:rFonts w:ascii="Times New Roman" w:hAnsi="Times New Roman" w:cs="Times New Roman"/>
+          <w:sz w:val="24"/>
+          <w:szCs w:val="24"/>
+        </w:rPr>
+        <w:t>SEO</w:t>
       </w:r>
       <w:r>
         <w:rPr>
@@ -4141,7 +4474,50 @@
           <w:sz w:val="24"/>
           <w:szCs w:val="24"/>
         </w:rPr>
-        <w:t>MetaKeywords: từ khóa sản phẩm</w:t>
+        <w:t xml:space="preserve">MetaKeywords: từ khóa </w:t>
+      </w:r>
+      <w:r>
+        <w:rPr>
+          <w:rFonts w:ascii="Times New Roman" w:hAnsi="Times New Roman" w:cs="Times New Roman"/>
+          <w:sz w:val="24"/>
+          <w:szCs w:val="24"/>
+        </w:rPr>
+        <w:t>SEO</w:t>
+      </w:r>
+    </w:p>
+    <w:p>
+      <w:pPr>
+        <w:spacing w:line="360" w:lineRule="auto"/>
+        <w:ind w:left="360"/>
+        <w:rPr>
+          <w:rFonts w:ascii="Times New Roman" w:hAnsi="Times New Roman" w:cs="Times New Roman"/>
+          <w:sz w:val="24"/>
+          <w:szCs w:val="24"/>
+        </w:rPr>
+      </w:pPr>
+      <w:r>
+        <w:rPr>
+          <w:rFonts w:ascii="Times New Roman" w:hAnsi="Times New Roman" w:cs="Times New Roman"/>
+          <w:sz w:val="24"/>
+          <w:szCs w:val="24"/>
+        </w:rPr>
+        <w:t xml:space="preserve">MetaDescriptions: mô tả </w:t>
+      </w:r>
+      <w:r>
+        <w:rPr>
+          <w:rFonts w:ascii="Times New Roman" w:hAnsi="Times New Roman" w:cs="Times New Roman"/>
+          <w:sz w:val="24"/>
+          <w:szCs w:val="24"/>
+        </w:rPr>
+        <w:t>SEO</w:t>
+      </w:r>
+      <w:r>
+        <w:rPr>
+          <w:rFonts w:ascii="Times New Roman" w:hAnsi="Times New Roman" w:cs="Times New Roman"/>
+          <w:sz w:val="24"/>
+          <w:szCs w:val="24"/>
+        </w:rPr>
+        <w:t xml:space="preserve"> (được dùng cho trình duyệt và SEO)</w:t>
       </w:r>
     </w:p>
     <w:p>
@@ -4161,25 +4537,6 @@
           <w:szCs w:val="24"/>
         </w:rPr>
         <w:lastRenderedPageBreak/>
-        <w:t>MetaDescriptions: mô tả sản phẩm - mô tả nội dung xuất hiện bên dưới tên sản phẩm (được dùng cho trình duyệt và SEO)</w:t>
-      </w:r>
-    </w:p>
-    <w:p>
-      <w:pPr>
-        <w:spacing w:line="360" w:lineRule="auto"/>
-        <w:ind w:left="360"/>
-        <w:rPr>
-          <w:rFonts w:ascii="Times New Roman" w:hAnsi="Times New Roman" w:cs="Times New Roman"/>
-          <w:sz w:val="24"/>
-          <w:szCs w:val="24"/>
-        </w:rPr>
-      </w:pPr>
-      <w:r>
-        <w:rPr>
-          <w:rFonts w:ascii="Times New Roman" w:hAnsi="Times New Roman" w:cs="Times New Roman"/>
-          <w:sz w:val="24"/>
-          <w:szCs w:val="24"/>
-        </w:rPr>
         <w:t>Status: trạng thái hiển thị (</w:t>
       </w:r>
       <w:r>
@@ -4882,42 +5239,42 @@
           <w:sz w:val="24"/>
           <w:szCs w:val="24"/>
         </w:rPr>
+        <w:t xml:space="preserve">NewsID: mã tin tức (khóa </w:t>
+      </w:r>
+      <w:r>
+        <w:rPr>
+          <w:rFonts w:ascii="Times New Roman" w:hAnsi="Times New Roman" w:cs="Times New Roman"/>
+          <w:sz w:val="24"/>
+          <w:szCs w:val="24"/>
+        </w:rPr>
+        <w:t>chính</w:t>
+      </w:r>
+      <w:r>
+        <w:rPr>
+          <w:rFonts w:ascii="Times New Roman" w:hAnsi="Times New Roman" w:cs="Times New Roman"/>
+          <w:sz w:val="24"/>
+          <w:szCs w:val="24"/>
+        </w:rPr>
+        <w:t>, liên kết với bảng Tb_News)</w:t>
+      </w:r>
+    </w:p>
+    <w:p>
+      <w:pPr>
+        <w:spacing w:line="360" w:lineRule="auto"/>
+        <w:ind w:left="360"/>
+        <w:rPr>
+          <w:rFonts w:ascii="Times New Roman" w:hAnsi="Times New Roman" w:cs="Times New Roman"/>
+          <w:sz w:val="24"/>
+          <w:szCs w:val="24"/>
+        </w:rPr>
+      </w:pPr>
+      <w:r>
+        <w:rPr>
+          <w:rFonts w:ascii="Times New Roman" w:hAnsi="Times New Roman" w:cs="Times New Roman"/>
+          <w:sz w:val="24"/>
+          <w:szCs w:val="24"/>
+        </w:rPr>
         <w:lastRenderedPageBreak/>
-        <w:t xml:space="preserve">NewsID: mã tin tức (khóa </w:t>
-      </w:r>
-      <w:r>
-        <w:rPr>
-          <w:rFonts w:ascii="Times New Roman" w:hAnsi="Times New Roman" w:cs="Times New Roman"/>
-          <w:sz w:val="24"/>
-          <w:szCs w:val="24"/>
-        </w:rPr>
-        <w:t>chính</w:t>
-      </w:r>
-      <w:r>
-        <w:rPr>
-          <w:rFonts w:ascii="Times New Roman" w:hAnsi="Times New Roman" w:cs="Times New Roman"/>
-          <w:sz w:val="24"/>
-          <w:szCs w:val="24"/>
-        </w:rPr>
-        <w:t>, liên kết với bảng Tb_News)</w:t>
-      </w:r>
-    </w:p>
-    <w:p>
-      <w:pPr>
-        <w:spacing w:line="360" w:lineRule="auto"/>
-        <w:ind w:left="360"/>
-        <w:rPr>
-          <w:rFonts w:ascii="Times New Roman" w:hAnsi="Times New Roman" w:cs="Times New Roman"/>
-          <w:sz w:val="24"/>
-          <w:szCs w:val="24"/>
-        </w:rPr>
-      </w:pPr>
-      <w:r>
-        <w:rPr>
-          <w:rFonts w:ascii="Times New Roman" w:hAnsi="Times New Roman" w:cs="Times New Roman"/>
-          <w:sz w:val="24"/>
-          <w:szCs w:val="24"/>
-        </w:rPr>
         <w:t xml:space="preserve">TagID: mã tag (khóa </w:t>
       </w:r>
       <w:r>
@@ -5683,28 +6040,28 @@
           <w:sz w:val="24"/>
           <w:szCs w:val="24"/>
         </w:rPr>
+        <w:t>Password: mật khẩu đăng nhập tài khoản nhân viên</w:t>
+      </w:r>
+    </w:p>
+    <w:p>
+      <w:pPr>
+        <w:spacing w:line="360" w:lineRule="auto"/>
+        <w:ind w:left="360"/>
+        <w:rPr>
+          <w:rFonts w:ascii="Times New Roman" w:hAnsi="Times New Roman" w:cs="Times New Roman"/>
+          <w:noProof/>
+          <w:sz w:val="24"/>
+          <w:szCs w:val="24"/>
+        </w:rPr>
+      </w:pPr>
+      <w:r>
+        <w:rPr>
+          <w:rFonts w:ascii="Times New Roman" w:hAnsi="Times New Roman" w:cs="Times New Roman"/>
+          <w:noProof/>
+          <w:sz w:val="24"/>
+          <w:szCs w:val="24"/>
+        </w:rPr>
         <w:lastRenderedPageBreak/>
-        <w:t>Password: mật khẩu đăng nhập tài khoản nhân viên</w:t>
-      </w:r>
-    </w:p>
-    <w:p>
-      <w:pPr>
-        <w:spacing w:line="360" w:lineRule="auto"/>
-        <w:ind w:left="360"/>
-        <w:rPr>
-          <w:rFonts w:ascii="Times New Roman" w:hAnsi="Times New Roman" w:cs="Times New Roman"/>
-          <w:noProof/>
-          <w:sz w:val="24"/>
-          <w:szCs w:val="24"/>
-        </w:rPr>
-      </w:pPr>
-      <w:r>
-        <w:rPr>
-          <w:rFonts w:ascii="Times New Roman" w:hAnsi="Times New Roman" w:cs="Times New Roman"/>
-          <w:noProof/>
-          <w:sz w:val="24"/>
-          <w:szCs w:val="24"/>
-        </w:rPr>
         <w:t>FullName: họ tên nhân viên</w:t>
       </w:r>
     </w:p>
@@ -6446,117 +6803,117 @@
           <w:sz w:val="24"/>
           <w:szCs w:val="24"/>
         </w:rPr>
+        <w:t>CreateDate: ngày gửi phản hồi (</w:t>
+      </w:r>
+      <w:r>
+        <w:rPr>
+          <w:rFonts w:ascii="Consolas" w:hAnsi="Consolas" w:cs="Consolas"/>
+          <w:color w:val="FF00FF"/>
+          <w:sz w:val="19"/>
+          <w:szCs w:val="19"/>
+        </w:rPr>
+        <w:t>update</w:t>
+      </w:r>
+      <w:r>
+        <w:rPr>
+          <w:rFonts w:ascii="Consolas" w:hAnsi="Consolas" w:cs="Consolas"/>
+          <w:color w:val="000000"/>
+          <w:sz w:val="19"/>
+          <w:szCs w:val="19"/>
+        </w:rPr>
+        <w:t xml:space="preserve"> Tb_Feedback </w:t>
+      </w:r>
+      <w:r>
+        <w:rPr>
+          <w:rFonts w:ascii="Consolas" w:hAnsi="Consolas" w:cs="Consolas"/>
+          <w:color w:val="0000FF"/>
+          <w:sz w:val="19"/>
+          <w:szCs w:val="19"/>
+        </w:rPr>
+        <w:t>set</w:t>
+      </w:r>
+      <w:r>
+        <w:rPr>
+          <w:rFonts w:ascii="Consolas" w:hAnsi="Consolas" w:cs="Consolas"/>
+          <w:color w:val="000000"/>
+          <w:sz w:val="19"/>
+          <w:szCs w:val="19"/>
+        </w:rPr>
+        <w:t xml:space="preserve"> CreateDate </w:t>
+      </w:r>
+      <w:r>
+        <w:rPr>
+          <w:rFonts w:ascii="Consolas" w:hAnsi="Consolas" w:cs="Consolas"/>
+          <w:color w:val="808080"/>
+          <w:sz w:val="19"/>
+          <w:szCs w:val="19"/>
+        </w:rPr>
+        <w:t>=</w:t>
+      </w:r>
+      <w:r>
+        <w:rPr>
+          <w:rFonts w:ascii="Consolas" w:hAnsi="Consolas" w:cs="Consolas"/>
+          <w:color w:val="000000"/>
+          <w:sz w:val="19"/>
+          <w:szCs w:val="19"/>
+        </w:rPr>
+        <w:t xml:space="preserve"> </w:t>
+      </w:r>
+      <w:proofErr w:type="gramStart"/>
+      <w:r>
+        <w:rPr>
+          <w:rFonts w:ascii="Consolas" w:hAnsi="Consolas" w:cs="Consolas"/>
+          <w:color w:val="FF00FF"/>
+          <w:sz w:val="19"/>
+          <w:szCs w:val="19"/>
+        </w:rPr>
+        <w:t>getdate</w:t>
+      </w:r>
+      <w:r>
+        <w:rPr>
+          <w:rFonts w:ascii="Consolas" w:hAnsi="Consolas" w:cs="Consolas"/>
+          <w:color w:val="808080"/>
+          <w:sz w:val="19"/>
+          <w:szCs w:val="19"/>
+        </w:rPr>
+        <w:t>(</w:t>
+      </w:r>
+      <w:proofErr w:type="gramEnd"/>
+      <w:r>
+        <w:rPr>
+          <w:rFonts w:ascii="Consolas" w:hAnsi="Consolas" w:cs="Consolas"/>
+          <w:color w:val="808080"/>
+          <w:sz w:val="19"/>
+          <w:szCs w:val="19"/>
+        </w:rPr>
+        <w:t>)</w:t>
+      </w:r>
+      <w:r>
+        <w:rPr>
+          <w:rFonts w:ascii="Times New Roman" w:hAnsi="Times New Roman" w:cs="Times New Roman"/>
+          <w:sz w:val="24"/>
+          <w:szCs w:val="24"/>
+        </w:rPr>
+        <w:t>)</w:t>
+      </w:r>
+    </w:p>
+    <w:p>
+      <w:pPr>
+        <w:spacing w:line="360" w:lineRule="auto"/>
+        <w:ind w:left="360"/>
+        <w:rPr>
+          <w:rFonts w:ascii="Times New Roman" w:hAnsi="Times New Roman" w:cs="Times New Roman"/>
+          <w:sz w:val="24"/>
+          <w:szCs w:val="24"/>
+        </w:rPr>
+      </w:pPr>
+      <w:r>
+        <w:rPr>
+          <w:rFonts w:ascii="Times New Roman" w:hAnsi="Times New Roman" w:cs="Times New Roman"/>
+          <w:sz w:val="24"/>
+          <w:szCs w:val="24"/>
+        </w:rPr>
         <w:lastRenderedPageBreak/>
-        <w:t>CreateDate: ngày gửi phản hồi (</w:t>
-      </w:r>
-      <w:r>
-        <w:rPr>
-          <w:rFonts w:ascii="Consolas" w:hAnsi="Consolas" w:cs="Consolas"/>
-          <w:color w:val="FF00FF"/>
-          <w:sz w:val="19"/>
-          <w:szCs w:val="19"/>
-        </w:rPr>
-        <w:t>update</w:t>
-      </w:r>
-      <w:r>
-        <w:rPr>
-          <w:rFonts w:ascii="Consolas" w:hAnsi="Consolas" w:cs="Consolas"/>
-          <w:color w:val="000000"/>
-          <w:sz w:val="19"/>
-          <w:szCs w:val="19"/>
-        </w:rPr>
-        <w:t xml:space="preserve"> Tb_Feedback </w:t>
-      </w:r>
-      <w:r>
-        <w:rPr>
-          <w:rFonts w:ascii="Consolas" w:hAnsi="Consolas" w:cs="Consolas"/>
-          <w:color w:val="0000FF"/>
-          <w:sz w:val="19"/>
-          <w:szCs w:val="19"/>
-        </w:rPr>
-        <w:t>set</w:t>
-      </w:r>
-      <w:r>
-        <w:rPr>
-          <w:rFonts w:ascii="Consolas" w:hAnsi="Consolas" w:cs="Consolas"/>
-          <w:color w:val="000000"/>
-          <w:sz w:val="19"/>
-          <w:szCs w:val="19"/>
-        </w:rPr>
-        <w:t xml:space="preserve"> CreateDate </w:t>
-      </w:r>
-      <w:r>
-        <w:rPr>
-          <w:rFonts w:ascii="Consolas" w:hAnsi="Consolas" w:cs="Consolas"/>
-          <w:color w:val="808080"/>
-          <w:sz w:val="19"/>
-          <w:szCs w:val="19"/>
-        </w:rPr>
-        <w:t>=</w:t>
-      </w:r>
-      <w:r>
-        <w:rPr>
-          <w:rFonts w:ascii="Consolas" w:hAnsi="Consolas" w:cs="Consolas"/>
-          <w:color w:val="000000"/>
-          <w:sz w:val="19"/>
-          <w:szCs w:val="19"/>
-        </w:rPr>
-        <w:t xml:space="preserve"> </w:t>
-      </w:r>
-      <w:proofErr w:type="gramStart"/>
-      <w:r>
-        <w:rPr>
-          <w:rFonts w:ascii="Consolas" w:hAnsi="Consolas" w:cs="Consolas"/>
-          <w:color w:val="FF00FF"/>
-          <w:sz w:val="19"/>
-          <w:szCs w:val="19"/>
-        </w:rPr>
-        <w:t>getdate</w:t>
-      </w:r>
-      <w:r>
-        <w:rPr>
-          <w:rFonts w:ascii="Consolas" w:hAnsi="Consolas" w:cs="Consolas"/>
-          <w:color w:val="808080"/>
-          <w:sz w:val="19"/>
-          <w:szCs w:val="19"/>
-        </w:rPr>
-        <w:t>(</w:t>
-      </w:r>
-      <w:proofErr w:type="gramEnd"/>
-      <w:r>
-        <w:rPr>
-          <w:rFonts w:ascii="Consolas" w:hAnsi="Consolas" w:cs="Consolas"/>
-          <w:color w:val="808080"/>
-          <w:sz w:val="19"/>
-          <w:szCs w:val="19"/>
-        </w:rPr>
-        <w:t>)</w:t>
-      </w:r>
-      <w:r>
-        <w:rPr>
-          <w:rFonts w:ascii="Times New Roman" w:hAnsi="Times New Roman" w:cs="Times New Roman"/>
-          <w:sz w:val="24"/>
-          <w:szCs w:val="24"/>
-        </w:rPr>
-        <w:t>)</w:t>
-      </w:r>
-    </w:p>
-    <w:p>
-      <w:pPr>
-        <w:spacing w:line="360" w:lineRule="auto"/>
-        <w:ind w:left="360"/>
-        <w:rPr>
-          <w:rFonts w:ascii="Times New Roman" w:hAnsi="Times New Roman" w:cs="Times New Roman"/>
-          <w:sz w:val="24"/>
-          <w:szCs w:val="24"/>
-        </w:rPr>
-      </w:pPr>
-      <w:r>
-        <w:rPr>
-          <w:rFonts w:ascii="Times New Roman" w:hAnsi="Times New Roman" w:cs="Times New Roman"/>
-          <w:sz w:val="24"/>
-          <w:szCs w:val="24"/>
-        </w:rPr>
         <w:t xml:space="preserve">IsRead: trạng thái đọc phản hồi (Đã đọc/Chưa đọc, </w:t>
       </w:r>
       <w:r>
@@ -7161,37 +7518,37 @@
           <w:rFonts w:cs="Times New Roman"/>
           <w:szCs w:val="24"/>
         </w:rPr>
+        <w:t>Tb_OrderDetail: bảng chi tiết đơn đặt hàng</w:t>
+      </w:r>
+    </w:p>
+    <w:p>
+      <w:pPr>
+        <w:spacing w:line="360" w:lineRule="auto"/>
+        <w:ind w:left="360"/>
+        <w:rPr>
+          <w:rFonts w:ascii="Times New Roman" w:hAnsi="Times New Roman" w:cs="Times New Roman"/>
+          <w:sz w:val="24"/>
+          <w:szCs w:val="24"/>
+        </w:rPr>
+      </w:pPr>
+    </w:p>
+    <w:p>
+      <w:pPr>
+        <w:spacing w:line="360" w:lineRule="auto"/>
+        <w:ind w:left="360"/>
+        <w:rPr>
+          <w:rFonts w:ascii="Times New Roman" w:hAnsi="Times New Roman" w:cs="Times New Roman"/>
+          <w:sz w:val="24"/>
+          <w:szCs w:val="24"/>
+        </w:rPr>
+      </w:pPr>
+      <w:r>
+        <w:rPr>
+          <w:rFonts w:ascii="Times New Roman" w:hAnsi="Times New Roman" w:cs="Times New Roman"/>
+          <w:sz w:val="24"/>
+          <w:szCs w:val="24"/>
+        </w:rPr>
         <w:lastRenderedPageBreak/>
-        <w:t>Tb_OrderDetail: bảng chi tiết đơn đặt hàng</w:t>
-      </w:r>
-    </w:p>
-    <w:p>
-      <w:pPr>
-        <w:spacing w:line="360" w:lineRule="auto"/>
-        <w:ind w:left="360"/>
-        <w:rPr>
-          <w:rFonts w:ascii="Times New Roman" w:hAnsi="Times New Roman" w:cs="Times New Roman"/>
-          <w:sz w:val="24"/>
-          <w:szCs w:val="24"/>
-        </w:rPr>
-      </w:pPr>
-    </w:p>
-    <w:p>
-      <w:pPr>
-        <w:spacing w:line="360" w:lineRule="auto"/>
-        <w:ind w:left="360"/>
-        <w:rPr>
-          <w:rFonts w:ascii="Times New Roman" w:hAnsi="Times New Roman" w:cs="Times New Roman"/>
-          <w:sz w:val="24"/>
-          <w:szCs w:val="24"/>
-        </w:rPr>
-      </w:pPr>
-      <w:r>
-        <w:rPr>
-          <w:rFonts w:ascii="Times New Roman" w:hAnsi="Times New Roman" w:cs="Times New Roman"/>
-          <w:sz w:val="24"/>
-          <w:szCs w:val="24"/>
-        </w:rPr>
         <w:t>OrderDetailID: mã chi tiết đơn đặt hàng (khóa chính, tự động tăng)</w:t>
       </w:r>
     </w:p>
@@ -7952,37 +8309,37 @@
           <w:rFonts w:cs="Times New Roman"/>
           <w:szCs w:val="24"/>
         </w:rPr>
+        <w:t>Tb_PaymentMethod: bảng phương thức thanh toán</w:t>
+      </w:r>
+    </w:p>
+    <w:p>
+      <w:pPr>
+        <w:spacing w:line="360" w:lineRule="auto"/>
+        <w:ind w:left="360"/>
+        <w:rPr>
+          <w:rFonts w:ascii="Times New Roman" w:hAnsi="Times New Roman" w:cs="Times New Roman"/>
+          <w:sz w:val="24"/>
+          <w:szCs w:val="24"/>
+        </w:rPr>
+      </w:pPr>
+    </w:p>
+    <w:p>
+      <w:pPr>
+        <w:spacing w:line="360" w:lineRule="auto"/>
+        <w:ind w:left="360"/>
+        <w:rPr>
+          <w:rFonts w:ascii="Times New Roman" w:hAnsi="Times New Roman" w:cs="Times New Roman"/>
+          <w:sz w:val="24"/>
+          <w:szCs w:val="24"/>
+        </w:rPr>
+      </w:pPr>
+      <w:r>
+        <w:rPr>
+          <w:rFonts w:ascii="Times New Roman" w:hAnsi="Times New Roman" w:cs="Times New Roman"/>
+          <w:sz w:val="24"/>
+          <w:szCs w:val="24"/>
+        </w:rPr>
         <w:lastRenderedPageBreak/>
-        <w:t>Tb_PaymentMethod: bảng phương thức thanh toán</w:t>
-      </w:r>
-    </w:p>
-    <w:p>
-      <w:pPr>
-        <w:spacing w:line="360" w:lineRule="auto"/>
-        <w:ind w:left="360"/>
-        <w:rPr>
-          <w:rFonts w:ascii="Times New Roman" w:hAnsi="Times New Roman" w:cs="Times New Roman"/>
-          <w:sz w:val="24"/>
-          <w:szCs w:val="24"/>
-        </w:rPr>
-      </w:pPr>
-    </w:p>
-    <w:p>
-      <w:pPr>
-        <w:spacing w:line="360" w:lineRule="auto"/>
-        <w:ind w:left="360"/>
-        <w:rPr>
-          <w:rFonts w:ascii="Times New Roman" w:hAnsi="Times New Roman" w:cs="Times New Roman"/>
-          <w:sz w:val="24"/>
-          <w:szCs w:val="24"/>
-        </w:rPr>
-      </w:pPr>
-      <w:r>
-        <w:rPr>
-          <w:rFonts w:ascii="Times New Roman" w:hAnsi="Times New Roman" w:cs="Times New Roman"/>
-          <w:sz w:val="24"/>
-          <w:szCs w:val="24"/>
-        </w:rPr>
         <w:t>PaymentMethodID: mã phương thức thanh toán (khóa chính, tự động tăng)</w:t>
       </w:r>
     </w:p>
@@ -8518,15 +8875,7 @@
           <w:sz w:val="24"/>
           <w:szCs w:val="24"/>
         </w:rPr>
-        <w:t xml:space="preserve">danh mục </w:t>
-      </w:r>
-      <w:r>
-        <w:rPr>
-          <w:rFonts w:ascii="Times New Roman" w:hAnsi="Times New Roman" w:cs="Times New Roman"/>
-          <w:sz w:val="24"/>
-          <w:szCs w:val="24"/>
-        </w:rPr>
-        <w:t>tin tức</w:t>
+        <w:t>SEO</w:t>
       </w:r>
       <w:r>
         <w:rPr>
@@ -8553,7 +8902,6 @@
           <w:sz w:val="24"/>
           <w:szCs w:val="24"/>
         </w:rPr>
-        <w:lastRenderedPageBreak/>
         <w:t>MetaKeywords: từ khóa</w:t>
       </w:r>
       <w:r>
@@ -8570,58 +8918,42 @@
           <w:sz w:val="24"/>
           <w:szCs w:val="24"/>
         </w:rPr>
-        <w:t>danh mục</w:t>
-      </w:r>
-      <w:r>
-        <w:rPr>
-          <w:rFonts w:ascii="Times New Roman" w:hAnsi="Times New Roman" w:cs="Times New Roman"/>
-          <w:sz w:val="24"/>
-          <w:szCs w:val="24"/>
-        </w:rPr>
-        <w:t xml:space="preserve"> tin tức</w:t>
-      </w:r>
-    </w:p>
-    <w:p>
-      <w:pPr>
-        <w:spacing w:line="360" w:lineRule="auto"/>
-        <w:ind w:left="360"/>
-        <w:rPr>
-          <w:rFonts w:ascii="Times New Roman" w:hAnsi="Times New Roman" w:cs="Times New Roman"/>
-          <w:sz w:val="24"/>
-          <w:szCs w:val="24"/>
-        </w:rPr>
-      </w:pPr>
-      <w:r>
-        <w:rPr>
-          <w:rFonts w:ascii="Times New Roman" w:hAnsi="Times New Roman" w:cs="Times New Roman"/>
-          <w:sz w:val="24"/>
-          <w:szCs w:val="24"/>
-        </w:rPr>
-        <w:t>MetaDecriptions: mô tả nội dung xuất hiện bên dưới tên</w:t>
-      </w:r>
-      <w:r>
-        <w:rPr>
-          <w:rFonts w:ascii="Times New Roman" w:hAnsi="Times New Roman" w:cs="Times New Roman"/>
-          <w:sz w:val="24"/>
-          <w:szCs w:val="24"/>
-        </w:rPr>
-        <w:t xml:space="preserve"> </w:t>
-      </w:r>
-      <w:r>
-        <w:rPr>
-          <w:rFonts w:ascii="Times New Roman" w:hAnsi="Times New Roman" w:cs="Times New Roman"/>
-          <w:sz w:val="24"/>
-          <w:szCs w:val="24"/>
-        </w:rPr>
-        <w:t>danh mục</w:t>
-      </w:r>
-      <w:r>
-        <w:rPr>
-          <w:rFonts w:ascii="Times New Roman" w:hAnsi="Times New Roman" w:cs="Times New Roman"/>
-          <w:sz w:val="24"/>
-          <w:szCs w:val="24"/>
-        </w:rPr>
-        <w:t xml:space="preserve"> tin tức (được dùng cho trình duyệ</w:t>
+        <w:t>SEO</w:t>
+      </w:r>
+    </w:p>
+    <w:p>
+      <w:pPr>
+        <w:spacing w:line="360" w:lineRule="auto"/>
+        <w:ind w:left="360"/>
+        <w:rPr>
+          <w:rFonts w:ascii="Times New Roman" w:hAnsi="Times New Roman" w:cs="Times New Roman"/>
+          <w:sz w:val="24"/>
+          <w:szCs w:val="24"/>
+        </w:rPr>
+      </w:pPr>
+      <w:r>
+        <w:rPr>
+          <w:rFonts w:ascii="Times New Roman" w:hAnsi="Times New Roman" w:cs="Times New Roman"/>
+          <w:sz w:val="24"/>
+          <w:szCs w:val="24"/>
+        </w:rPr>
+        <w:t xml:space="preserve">MetaDecriptions: mô tả nội </w:t>
+      </w:r>
+      <w:r>
+        <w:rPr>
+          <w:rFonts w:ascii="Times New Roman" w:hAnsi="Times New Roman" w:cs="Times New Roman"/>
+          <w:sz w:val="24"/>
+          <w:szCs w:val="24"/>
+        </w:rPr>
+        <w:t>SEO</w:t>
+      </w:r>
+      <w:r>
+        <w:rPr>
+          <w:rFonts w:ascii="Times New Roman" w:hAnsi="Times New Roman" w:cs="Times New Roman"/>
+          <w:sz w:val="24"/>
+          <w:szCs w:val="24"/>
+        </w:rPr>
+        <w:t xml:space="preserve"> (được dùng cho trình duyệ</w:t>
       </w:r>
       <w:r>
         <w:rPr>
@@ -8649,6 +8981,7 @@
           <w:rFonts w:cs="Times New Roman"/>
           <w:szCs w:val="24"/>
         </w:rPr>
+        <w:lastRenderedPageBreak/>
         <w:t>Tb_News: bảng tin tức</w:t>
       </w:r>
     </w:p>
@@ -8903,7 +9236,15 @@
           <w:sz w:val="24"/>
           <w:szCs w:val="24"/>
         </w:rPr>
-        <w:t>MetaTitle: tiêu đề tin tức</w:t>
+        <w:t xml:space="preserve">MetaTitle: tiêu đề </w:t>
+      </w:r>
+      <w:r>
+        <w:rPr>
+          <w:rFonts w:ascii="Times New Roman" w:hAnsi="Times New Roman" w:cs="Times New Roman"/>
+          <w:sz w:val="24"/>
+          <w:szCs w:val="24"/>
+        </w:rPr>
+        <w:t>SEO</w:t>
       </w:r>
       <w:r>
         <w:rPr>
@@ -8930,26 +9271,50 @@
           <w:sz w:val="24"/>
           <w:szCs w:val="24"/>
         </w:rPr>
-        <w:t>MetaKeywords: từ khóa tin tức</w:t>
-      </w:r>
-    </w:p>
-    <w:p>
-      <w:pPr>
-        <w:spacing w:line="360" w:lineRule="auto"/>
-        <w:ind w:left="360"/>
-        <w:rPr>
-          <w:rFonts w:ascii="Times New Roman" w:hAnsi="Times New Roman" w:cs="Times New Roman"/>
-          <w:sz w:val="24"/>
-          <w:szCs w:val="24"/>
-        </w:rPr>
-      </w:pPr>
-      <w:r>
-        <w:rPr>
-          <w:rFonts w:ascii="Times New Roman" w:hAnsi="Times New Roman" w:cs="Times New Roman"/>
-          <w:sz w:val="24"/>
-          <w:szCs w:val="24"/>
-        </w:rPr>
-        <w:t>MetaDecriptions: mô tả nội dung xuất hiện bên dưới tên tin tức (được dùng cho trình duyệt và SEO)</w:t>
+        <w:t xml:space="preserve">MetaKeywords: từ khóa </w:t>
+      </w:r>
+      <w:r>
+        <w:rPr>
+          <w:rFonts w:ascii="Times New Roman" w:hAnsi="Times New Roman" w:cs="Times New Roman"/>
+          <w:sz w:val="24"/>
+          <w:szCs w:val="24"/>
+        </w:rPr>
+        <w:t>SEO</w:t>
+      </w:r>
+    </w:p>
+    <w:p>
+      <w:pPr>
+        <w:spacing w:line="360" w:lineRule="auto"/>
+        <w:ind w:left="360"/>
+        <w:rPr>
+          <w:rFonts w:ascii="Times New Roman" w:hAnsi="Times New Roman" w:cs="Times New Roman"/>
+          <w:sz w:val="24"/>
+          <w:szCs w:val="24"/>
+        </w:rPr>
+      </w:pPr>
+      <w:r>
+        <w:rPr>
+          <w:rFonts w:ascii="Times New Roman" w:hAnsi="Times New Roman" w:cs="Times New Roman"/>
+          <w:sz w:val="24"/>
+          <w:szCs w:val="24"/>
+        </w:rPr>
+        <w:t xml:space="preserve">MetaDecriptions: mô tả </w:t>
+      </w:r>
+      <w:r>
+        <w:rPr>
+          <w:rFonts w:ascii="Times New Roman" w:hAnsi="Times New Roman" w:cs="Times New Roman"/>
+          <w:sz w:val="24"/>
+          <w:szCs w:val="24"/>
+        </w:rPr>
+        <w:t>SEO</w:t>
+      </w:r>
+      <w:r>
+        <w:rPr>
+          <w:rFonts w:ascii="Times New Roman" w:hAnsi="Times New Roman" w:cs="Times New Roman"/>
+          <w:sz w:val="24"/>
+          <w:szCs w:val="24"/>
+        </w:rPr>
+        <w:t xml:space="preserve"> (được dùng cho trình duyệt và SEO)</w:t>
       </w:r>
     </w:p>
     <w:p>
@@ -9171,7 +9536,6 @@
           <w:sz w:val="24"/>
           <w:szCs w:val="24"/>
         </w:rPr>
-        <w:lastRenderedPageBreak/>
         <w:t xml:space="preserve">ParentID: xây dựng danh mục </w:t>
       </w:r>
       <w:proofErr w:type="gramStart"/>
@@ -9191,6 +9555,135 @@
           <w:szCs w:val="24"/>
         </w:rPr>
         <w:t xml:space="preserve"> cấp cha, con (bằng null thì là cấp cha, bằng id là con của id đó)</w:t>
+      </w:r>
+      <w:r>
+        <w:rPr>
+          <w:rFonts w:ascii="Times New Roman" w:hAnsi="Times New Roman" w:cs="Times New Roman"/>
+          <w:sz w:val="24"/>
+          <w:szCs w:val="24"/>
+        </w:rPr>
+        <w:t xml:space="preserve"> </w:t>
+      </w:r>
+    </w:p>
+    <w:p>
+      <w:pPr>
+        <w:spacing w:line="360" w:lineRule="auto"/>
+        <w:ind w:left="360"/>
+        <w:rPr>
+          <w:rFonts w:ascii="Times New Roman" w:hAnsi="Times New Roman" w:cs="Times New Roman"/>
+          <w:sz w:val="24"/>
+          <w:szCs w:val="24"/>
+        </w:rPr>
+      </w:pPr>
+      <w:r>
+        <w:rPr>
+          <w:rFonts w:ascii="Times New Roman" w:hAnsi="Times New Roman" w:cs="Times New Roman"/>
+          <w:sz w:val="24"/>
+          <w:szCs w:val="24"/>
+        </w:rPr>
+        <w:t xml:space="preserve">MetaTitle: tiêu đề </w:t>
+      </w:r>
+      <w:r>
+        <w:rPr>
+          <w:rFonts w:ascii="Times New Roman" w:hAnsi="Times New Roman" w:cs="Times New Roman"/>
+          <w:sz w:val="24"/>
+          <w:szCs w:val="24"/>
+        </w:rPr>
+        <w:t>SEO</w:t>
+      </w:r>
+      <w:r>
+        <w:rPr>
+          <w:rFonts w:ascii="Times New Roman" w:hAnsi="Times New Roman" w:cs="Times New Roman"/>
+          <w:sz w:val="24"/>
+          <w:szCs w:val="24"/>
+        </w:rPr>
+        <w:t xml:space="preserve"> (alias)</w:t>
+      </w:r>
+    </w:p>
+    <w:p>
+      <w:pPr>
+        <w:spacing w:line="360" w:lineRule="auto"/>
+        <w:ind w:left="360"/>
+        <w:rPr>
+          <w:rFonts w:ascii="Times New Roman" w:hAnsi="Times New Roman" w:cs="Times New Roman"/>
+          <w:sz w:val="24"/>
+          <w:szCs w:val="24"/>
+        </w:rPr>
+      </w:pPr>
+      <w:r>
+        <w:rPr>
+          <w:rFonts w:ascii="Times New Roman" w:hAnsi="Times New Roman" w:cs="Times New Roman"/>
+          <w:sz w:val="24"/>
+          <w:szCs w:val="24"/>
+        </w:rPr>
+        <w:t>MetaKeywords: từ khóa</w:t>
+      </w:r>
+      <w:r>
+        <w:rPr>
+          <w:rFonts w:ascii="Times New Roman" w:hAnsi="Times New Roman" w:cs="Times New Roman"/>
+          <w:sz w:val="24"/>
+          <w:szCs w:val="24"/>
+        </w:rPr>
+        <w:t xml:space="preserve"> </w:t>
+      </w:r>
+      <w:r>
+        <w:rPr>
+          <w:rFonts w:ascii="Times New Roman" w:hAnsi="Times New Roman" w:cs="Times New Roman"/>
+          <w:sz w:val="24"/>
+          <w:szCs w:val="24"/>
+        </w:rPr>
+        <w:t>SEO</w:t>
+      </w:r>
+    </w:p>
+    <w:p>
+      <w:pPr>
+        <w:spacing w:line="360" w:lineRule="auto"/>
+        <w:ind w:left="360"/>
+        <w:rPr>
+          <w:rFonts w:ascii="Times New Roman" w:hAnsi="Times New Roman" w:cs="Times New Roman"/>
+          <w:sz w:val="24"/>
+          <w:szCs w:val="24"/>
+        </w:rPr>
+      </w:pPr>
+      <w:r>
+        <w:rPr>
+          <w:rFonts w:ascii="Times New Roman" w:hAnsi="Times New Roman" w:cs="Times New Roman"/>
+          <w:sz w:val="24"/>
+          <w:szCs w:val="24"/>
+        </w:rPr>
+        <w:t xml:space="preserve">MetaDecriptions: mô tả </w:t>
+      </w:r>
+      <w:r>
+        <w:rPr>
+          <w:rFonts w:ascii="Times New Roman" w:hAnsi="Times New Roman" w:cs="Times New Roman"/>
+          <w:sz w:val="24"/>
+          <w:szCs w:val="24"/>
+        </w:rPr>
+        <w:t>SEO</w:t>
+      </w:r>
+      <w:r>
+        <w:rPr>
+          <w:rFonts w:ascii="Times New Roman" w:hAnsi="Times New Roman" w:cs="Times New Roman"/>
+          <w:sz w:val="24"/>
+          <w:szCs w:val="24"/>
+        </w:rPr>
+        <w:t xml:space="preserve"> (được dùng cho trình duyệ</w:t>
+      </w:r>
+      <w:r>
+        <w:rPr>
+          <w:rFonts w:ascii="Times New Roman" w:hAnsi="Times New Roman" w:cs="Times New Roman"/>
+          <w:sz w:val="24"/>
+          <w:szCs w:val="24"/>
+        </w:rPr>
+        <w:t>t và SEO)</w:t>
+      </w:r>
+      <w:r>
+        <w:rPr>
+          <w:rFonts w:ascii="Times New Roman" w:hAnsi="Times New Roman" w:cs="Times New Roman"/>
+          <w:sz w:val="24"/>
+          <w:szCs w:val="24"/>
+        </w:rPr>
+        <w:t xml:space="preserve"> </w:t>
       </w:r>
     </w:p>
     <w:p>
@@ -9210,6 +9703,7 @@
           <w:rFonts w:cs="Times New Roman"/>
           <w:szCs w:val="24"/>
         </w:rPr>
+        <w:lastRenderedPageBreak/>
         <w:t xml:space="preserve">Tb_FAQ: bảng </w:t>
       </w:r>
       <w:r>
@@ -9294,26 +9788,198 @@
           <w:sz w:val="24"/>
           <w:szCs w:val="24"/>
         </w:rPr>
-        <w:t>Question: câu hỏi thường gặp</w:t>
-      </w:r>
-    </w:p>
-    <w:p>
-      <w:pPr>
-        <w:spacing w:line="360" w:lineRule="auto"/>
-        <w:ind w:left="360"/>
-        <w:rPr>
-          <w:rFonts w:ascii="Times New Roman" w:hAnsi="Times New Roman" w:cs="Times New Roman"/>
-          <w:sz w:val="24"/>
-          <w:szCs w:val="24"/>
-        </w:rPr>
-      </w:pPr>
-      <w:r>
-        <w:rPr>
-          <w:rFonts w:ascii="Times New Roman" w:hAnsi="Times New Roman" w:cs="Times New Roman"/>
-          <w:sz w:val="24"/>
-          <w:szCs w:val="24"/>
-        </w:rPr>
-        <w:t>Answer: câu trả lời cho câu hỏi thường gặp</w:t>
+        <w:t xml:space="preserve">Question: </w:t>
+      </w:r>
+      <w:r>
+        <w:rPr>
+          <w:rFonts w:ascii="Times New Roman" w:hAnsi="Times New Roman" w:cs="Times New Roman"/>
+          <w:sz w:val="24"/>
+          <w:szCs w:val="24"/>
+        </w:rPr>
+        <w:t>nội dung câu hỏi</w:t>
+      </w:r>
+    </w:p>
+    <w:p>
+      <w:pPr>
+        <w:spacing w:line="360" w:lineRule="auto"/>
+        <w:ind w:left="360"/>
+        <w:rPr>
+          <w:rFonts w:ascii="Times New Roman" w:hAnsi="Times New Roman" w:cs="Times New Roman"/>
+          <w:sz w:val="24"/>
+          <w:szCs w:val="24"/>
+        </w:rPr>
+      </w:pPr>
+      <w:r>
+        <w:rPr>
+          <w:rFonts w:ascii="Times New Roman" w:hAnsi="Times New Roman" w:cs="Times New Roman"/>
+          <w:sz w:val="24"/>
+          <w:szCs w:val="24"/>
+        </w:rPr>
+        <w:t xml:space="preserve">Answer: </w:t>
+      </w:r>
+      <w:r>
+        <w:rPr>
+          <w:rFonts w:ascii="Times New Roman" w:hAnsi="Times New Roman" w:cs="Times New Roman"/>
+          <w:sz w:val="24"/>
+          <w:szCs w:val="24"/>
+        </w:rPr>
+        <w:t xml:space="preserve">nội dung </w:t>
+      </w:r>
+      <w:r>
+        <w:rPr>
+          <w:rFonts w:ascii="Times New Roman" w:hAnsi="Times New Roman" w:cs="Times New Roman"/>
+          <w:sz w:val="24"/>
+          <w:szCs w:val="24"/>
+        </w:rPr>
+        <w:t>câu trả lờ</w:t>
+      </w:r>
+      <w:r>
+        <w:rPr>
+          <w:rFonts w:ascii="Times New Roman" w:hAnsi="Times New Roman" w:cs="Times New Roman"/>
+          <w:sz w:val="24"/>
+          <w:szCs w:val="24"/>
+        </w:rPr>
+        <w:t>i</w:t>
+      </w:r>
+    </w:p>
+    <w:p>
+      <w:pPr>
+        <w:spacing w:line="360" w:lineRule="auto"/>
+        <w:ind w:left="360"/>
+        <w:rPr>
+          <w:rFonts w:ascii="Times New Roman" w:hAnsi="Times New Roman" w:cs="Times New Roman"/>
+          <w:sz w:val="24"/>
+          <w:szCs w:val="24"/>
+        </w:rPr>
+      </w:pPr>
+      <w:r>
+        <w:rPr>
+          <w:rFonts w:ascii="Times New Roman" w:hAnsi="Times New Roman" w:cs="Times New Roman"/>
+          <w:sz w:val="24"/>
+          <w:szCs w:val="24"/>
+        </w:rPr>
+        <w:t>CreateDate: ngày tạo câu hỏi thường gặp</w:t>
+      </w:r>
+    </w:p>
+    <w:p>
+      <w:pPr>
+        <w:spacing w:line="360" w:lineRule="auto"/>
+        <w:ind w:left="360"/>
+        <w:rPr>
+          <w:rFonts w:ascii="Times New Roman" w:hAnsi="Times New Roman" w:cs="Times New Roman"/>
+          <w:sz w:val="24"/>
+          <w:szCs w:val="24"/>
+        </w:rPr>
+      </w:pPr>
+      <w:r>
+        <w:rPr>
+          <w:rFonts w:ascii="Times New Roman" w:hAnsi="Times New Roman" w:cs="Times New Roman"/>
+          <w:sz w:val="24"/>
+          <w:szCs w:val="24"/>
+        </w:rPr>
+        <w:t xml:space="preserve">MetaTitle: tiêu đề </w:t>
+      </w:r>
+      <w:r>
+        <w:rPr>
+          <w:rFonts w:ascii="Times New Roman" w:hAnsi="Times New Roman" w:cs="Times New Roman"/>
+          <w:sz w:val="24"/>
+          <w:szCs w:val="24"/>
+        </w:rPr>
+        <w:t>SEO</w:t>
+      </w:r>
+      <w:r>
+        <w:rPr>
+          <w:rFonts w:ascii="Times New Roman" w:hAnsi="Times New Roman" w:cs="Times New Roman"/>
+          <w:sz w:val="24"/>
+          <w:szCs w:val="24"/>
+        </w:rPr>
+        <w:t xml:space="preserve"> (alias)</w:t>
+      </w:r>
+    </w:p>
+    <w:p>
+      <w:pPr>
+        <w:spacing w:line="360" w:lineRule="auto"/>
+        <w:ind w:left="360"/>
+        <w:rPr>
+          <w:rFonts w:ascii="Times New Roman" w:hAnsi="Times New Roman" w:cs="Times New Roman"/>
+          <w:sz w:val="24"/>
+          <w:szCs w:val="24"/>
+        </w:rPr>
+      </w:pPr>
+      <w:r>
+        <w:rPr>
+          <w:rFonts w:ascii="Times New Roman" w:hAnsi="Times New Roman" w:cs="Times New Roman"/>
+          <w:sz w:val="24"/>
+          <w:szCs w:val="24"/>
+        </w:rPr>
+        <w:t>MetaKeywords: từ khóa</w:t>
+      </w:r>
+      <w:r>
+        <w:rPr>
+          <w:rFonts w:ascii="Times New Roman" w:hAnsi="Times New Roman" w:cs="Times New Roman"/>
+          <w:sz w:val="24"/>
+          <w:szCs w:val="24"/>
+        </w:rPr>
+        <w:t xml:space="preserve"> </w:t>
+      </w:r>
+      <w:r>
+        <w:rPr>
+          <w:rFonts w:ascii="Times New Roman" w:hAnsi="Times New Roman" w:cs="Times New Roman"/>
+          <w:sz w:val="24"/>
+          <w:szCs w:val="24"/>
+        </w:rPr>
+        <w:t>SEO</w:t>
+      </w:r>
+    </w:p>
+    <w:p>
+      <w:pPr>
+        <w:spacing w:line="360" w:lineRule="auto"/>
+        <w:ind w:left="360"/>
+        <w:rPr>
+          <w:rFonts w:ascii="Times New Roman" w:hAnsi="Times New Roman" w:cs="Times New Roman"/>
+          <w:sz w:val="24"/>
+          <w:szCs w:val="24"/>
+        </w:rPr>
+      </w:pPr>
+      <w:r>
+        <w:rPr>
+          <w:rFonts w:ascii="Times New Roman" w:hAnsi="Times New Roman" w:cs="Times New Roman"/>
+          <w:sz w:val="24"/>
+          <w:szCs w:val="24"/>
+        </w:rPr>
+        <w:t xml:space="preserve">MetaDecriptions: mô tả </w:t>
+      </w:r>
+      <w:r>
+        <w:rPr>
+          <w:rFonts w:ascii="Times New Roman" w:hAnsi="Times New Roman" w:cs="Times New Roman"/>
+          <w:sz w:val="24"/>
+          <w:szCs w:val="24"/>
+        </w:rPr>
+        <w:t>SEO</w:t>
+      </w:r>
+      <w:r>
+        <w:rPr>
+          <w:rFonts w:ascii="Times New Roman" w:hAnsi="Times New Roman" w:cs="Times New Roman"/>
+          <w:sz w:val="24"/>
+          <w:szCs w:val="24"/>
+        </w:rPr>
+        <w:t xml:space="preserve"> (được dùng cho trình duyệ</w:t>
+      </w:r>
+      <w:r>
+        <w:rPr>
+          <w:rFonts w:ascii="Times New Roman" w:hAnsi="Times New Roman" w:cs="Times New Roman"/>
+          <w:sz w:val="24"/>
+          <w:szCs w:val="24"/>
+        </w:rPr>
+        <w:t>t và SEO)</w:t>
+      </w:r>
+      <w:r>
+        <w:rPr>
+          <w:rFonts w:ascii="Times New Roman" w:hAnsi="Times New Roman" w:cs="Times New Roman"/>
+          <w:sz w:val="24"/>
+          <w:szCs w:val="24"/>
+        </w:rPr>
+        <w:t xml:space="preserve"> </w:t>
       </w:r>
     </w:p>
     <w:p>
@@ -9703,6 +10369,7 @@
           <w:sz w:val="24"/>
           <w:szCs w:val="24"/>
         </w:rPr>
+        <w:lastRenderedPageBreak/>
         <w:t>BannerID: mã banner (khóa chính, tự động tăng)</w:t>
       </w:r>
     </w:p>
@@ -9741,7 +10408,6 @@
           <w:sz w:val="24"/>
           <w:szCs w:val="24"/>
         </w:rPr>
-        <w:lastRenderedPageBreak/>
         <w:t>Description: mô tả về banner</w:t>
       </w:r>
     </w:p>
@@ -10295,6 +10961,7 @@
           <w:sz w:val="24"/>
           <w:szCs w:val="24"/>
         </w:rPr>
+        <w:lastRenderedPageBreak/>
         <w:t>Sort: sắp xếp vị trí của các nhóm menu</w:t>
       </w:r>
     </w:p>
@@ -10345,7 +11012,6 @@
           <w:sz w:val="24"/>
           <w:szCs w:val="24"/>
         </w:rPr>
-        <w:lastRenderedPageBreak/>
         <w:t>MenuID: mã menu (khóa chính, tự động tăng)</w:t>
       </w:r>
     </w:p>
@@ -10777,45 +11443,15 @@
           <w:sz w:val="24"/>
           <w:szCs w:val="24"/>
         </w:rPr>
-        <w:t>MetaTitle: tiêu đề trang giới thiệu</w:t>
-      </w:r>
-    </w:p>
-    <w:p>
-      <w:pPr>
-        <w:spacing w:line="360" w:lineRule="auto"/>
-        <w:ind w:left="360"/>
-        <w:rPr>
-          <w:rFonts w:ascii="Times New Roman" w:hAnsi="Times New Roman" w:cs="Times New Roman"/>
-          <w:sz w:val="24"/>
-          <w:szCs w:val="24"/>
-        </w:rPr>
-      </w:pPr>
-      <w:r>
-        <w:rPr>
-          <w:rFonts w:ascii="Times New Roman" w:hAnsi="Times New Roman" w:cs="Times New Roman"/>
-          <w:sz w:val="24"/>
-          <w:szCs w:val="24"/>
-        </w:rPr>
-        <w:t>MetaKeywords: từ khóa về trang giới thiệu cửa hàng (tương tự hashtag)</w:t>
-      </w:r>
-    </w:p>
-    <w:p>
-      <w:pPr>
-        <w:spacing w:line="360" w:lineRule="auto"/>
-        <w:ind w:left="360"/>
-        <w:rPr>
-          <w:rFonts w:ascii="Times New Roman" w:hAnsi="Times New Roman" w:cs="Times New Roman"/>
-          <w:sz w:val="24"/>
-          <w:szCs w:val="24"/>
-        </w:rPr>
-      </w:pPr>
-      <w:r>
-        <w:rPr>
-          <w:rFonts w:ascii="Times New Roman" w:hAnsi="Times New Roman" w:cs="Times New Roman"/>
-          <w:sz w:val="24"/>
-          <w:szCs w:val="24"/>
-        </w:rPr>
-        <w:t>MetaDecriptions: mô tả trang giới thiệu (tương tự như đoạn mô tả xuất hiện dưới phần title URL mô tả nội dung URL đó, được dùng cho trình duyệt và SEO)</w:t>
+        <w:t xml:space="preserve">MetaTitle: tiêu đề </w:t>
+      </w:r>
+      <w:r>
+        <w:rPr>
+          <w:rFonts w:ascii="Times New Roman" w:hAnsi="Times New Roman" w:cs="Times New Roman"/>
+          <w:sz w:val="24"/>
+          <w:szCs w:val="24"/>
+        </w:rPr>
+        <w:t>SEO (alias)</w:t>
       </w:r>
     </w:p>
     <w:p>
@@ -10835,6 +11471,76 @@
           <w:szCs w:val="24"/>
         </w:rPr>
         <w:lastRenderedPageBreak/>
+        <w:t xml:space="preserve">MetaKeywords: từ khóa </w:t>
+      </w:r>
+      <w:r>
+        <w:rPr>
+          <w:rFonts w:ascii="Times New Roman" w:hAnsi="Times New Roman" w:cs="Times New Roman"/>
+          <w:sz w:val="24"/>
+          <w:szCs w:val="24"/>
+        </w:rPr>
+        <w:t>SEO</w:t>
+      </w:r>
+      <w:r>
+        <w:rPr>
+          <w:rFonts w:ascii="Times New Roman" w:hAnsi="Times New Roman" w:cs="Times New Roman"/>
+          <w:sz w:val="24"/>
+          <w:szCs w:val="24"/>
+        </w:rPr>
+        <w:t xml:space="preserve"> (tương tự hashtag)</w:t>
+      </w:r>
+    </w:p>
+    <w:p>
+      <w:pPr>
+        <w:spacing w:line="360" w:lineRule="auto"/>
+        <w:ind w:left="360"/>
+        <w:rPr>
+          <w:rFonts w:ascii="Times New Roman" w:hAnsi="Times New Roman" w:cs="Times New Roman"/>
+          <w:sz w:val="24"/>
+          <w:szCs w:val="24"/>
+        </w:rPr>
+      </w:pPr>
+      <w:r>
+        <w:rPr>
+          <w:rFonts w:ascii="Times New Roman" w:hAnsi="Times New Roman" w:cs="Times New Roman"/>
+          <w:sz w:val="24"/>
+          <w:szCs w:val="24"/>
+        </w:rPr>
+        <w:t xml:space="preserve">MetaDecriptions: mô tả </w:t>
+      </w:r>
+      <w:r>
+        <w:rPr>
+          <w:rFonts w:ascii="Times New Roman" w:hAnsi="Times New Roman" w:cs="Times New Roman"/>
+          <w:sz w:val="24"/>
+          <w:szCs w:val="24"/>
+        </w:rPr>
+        <w:t>SEO</w:t>
+      </w:r>
+      <w:r>
+        <w:rPr>
+          <w:rFonts w:ascii="Times New Roman" w:hAnsi="Times New Roman" w:cs="Times New Roman"/>
+          <w:sz w:val="24"/>
+          <w:szCs w:val="24"/>
+        </w:rPr>
+        <w:t xml:space="preserve"> (tương tự như đoạn mô tả xuất hiện dưới phần title URL mô tả nội dung URL đó, được dùng cho trình duyệt và SEO)</w:t>
+      </w:r>
+    </w:p>
+    <w:p>
+      <w:pPr>
+        <w:spacing w:line="360" w:lineRule="auto"/>
+        <w:ind w:left="360"/>
+        <w:rPr>
+          <w:rFonts w:ascii="Times New Roman" w:hAnsi="Times New Roman" w:cs="Times New Roman"/>
+          <w:sz w:val="24"/>
+          <w:szCs w:val="24"/>
+        </w:rPr>
+      </w:pPr>
+      <w:r>
+        <w:rPr>
+          <w:rFonts w:ascii="Times New Roman" w:hAnsi="Times New Roman" w:cs="Times New Roman"/>
+          <w:sz w:val="24"/>
+          <w:szCs w:val="24"/>
+        </w:rPr>
         <w:t>Status: trạng thái hiển thị thông tin giới thiệu, liên lạc (</w:t>
       </w:r>
       <w:r>
@@ -11100,21 +11806,12 @@
         </w:rPr>
         <w:t>Tb_</w:t>
       </w:r>
-      <w:bookmarkStart w:id="1" w:name="_GoBack"/>
       <w:r>
         <w:rPr>
           <w:rFonts w:cs="Times New Roman"/>
           <w:szCs w:val="24"/>
         </w:rPr>
-        <w:t>Err</w:t>
-      </w:r>
-      <w:bookmarkEnd w:id="1"/>
-      <w:r>
-        <w:rPr>
-          <w:rFonts w:cs="Times New Roman"/>
-          <w:szCs w:val="24"/>
-        </w:rPr>
-        <w:t>or</w:t>
+        <w:t>Error</w:t>
       </w:r>
       <w:r>
         <w:rPr>
@@ -11439,16 +12136,8 @@
           <w:sz w:val="24"/>
           <w:szCs w:val="24"/>
         </w:rPr>
-        <w:t xml:space="preserve">Mô hình 3 lớp là một kiến trúc phần mềm được sử dụng để phát triển các ứng dụng phức tạp. Trong mô hình này, ứng dụng được chia thành 3 lớp chính: giao diện người dùng (Presentation Layer), logic nghiệp vụ (Business Layer) và cơ sở </w:t>
-      </w:r>
-      <w:r>
-        <w:rPr>
-          <w:rFonts w:ascii="Times New Roman" w:hAnsi="Times New Roman" w:cs="Times New Roman"/>
-          <w:sz w:val="24"/>
-          <w:szCs w:val="24"/>
-        </w:rPr>
         <w:lastRenderedPageBreak/>
-        <w:t>dữ liệu (Data Layer). Mỗi lớp đảm nhận một chức năng cụ thể và có thể được phát triển và bảo trì độc lập.</w:t>
+        <w:t>Mô hình 3 lớp là một kiến trúc phần mềm được sử dụng để phát triển các ứng dụng phức tạp. Trong mô hình này, ứng dụng được chia thành 3 lớp chính: giao diện người dùng (Presentation Layer), logic nghiệp vụ (Business Layer) và cơ sở dữ liệu (Data Layer). Mỗi lớp đảm nhận một chức năng cụ thể và có thể được phát triển và bảo trì độc lập.</w:t>
       </w:r>
     </w:p>
     <w:p>
@@ -11791,6 +12480,7 @@
           <w:sz w:val="24"/>
           <w:szCs w:val="24"/>
         </w:rPr>
+        <w:lastRenderedPageBreak/>
         <w:t>SQL Sever</w:t>
       </w:r>
     </w:p>
@@ -11831,7 +12521,6 @@
           <w:rFonts w:eastAsia="Times New Roman" w:cs="Times New Roman"/>
           <w:szCs w:val="24"/>
         </w:rPr>
-        <w:lastRenderedPageBreak/>
         <w:t>Front-end: ANGULAR 2 CLI</w:t>
       </w:r>
     </w:p>

</xml_diff>

<commit_message>
Update admin function for webpage and banner. Update the function to send feedback to the client page.
</commit_message>
<xml_diff>
--- a/NguyenNgocHongHan-FileBaoCaoVaPhanTich.docx
+++ b/NguyenNgocHongHan-FileBaoCaoVaPhanTich.docx
@@ -1845,6 +1845,76 @@
           <w:sz w:val="24"/>
           <w:szCs w:val="24"/>
         </w:rPr>
+        <w:t>Nhận xét thực tập:</w:t>
+      </w:r>
+    </w:p>
+    <w:p>
+      <w:pPr>
+        <w:rPr>
+          <w:rFonts w:ascii="Times New Roman" w:eastAsia="Times New Roman" w:hAnsi="Times New Roman" w:cs="Times New Roman"/>
+          <w:bCs/>
+          <w:sz w:val="24"/>
+          <w:szCs w:val="24"/>
+        </w:rPr>
+      </w:pPr>
+      <w:r>
+        <w:rPr>
+          <w:rFonts w:ascii="Times New Roman" w:eastAsia="Times New Roman" w:hAnsi="Times New Roman" w:cs="Times New Roman"/>
+          <w:bCs/>
+          <w:sz w:val="24"/>
+          <w:szCs w:val="24"/>
+        </w:rPr>
+        <w:t>Thái độ nghiêm túc, chăm chỉ, hòa đồng</w:t>
+      </w:r>
+    </w:p>
+    <w:p>
+      <w:pPr>
+        <w:rPr>
+          <w:rFonts w:ascii="Times New Roman" w:eastAsia="Times New Roman" w:hAnsi="Times New Roman" w:cs="Times New Roman"/>
+          <w:bCs/>
+          <w:sz w:val="24"/>
+          <w:szCs w:val="24"/>
+          <w:lang w:val="vi"/>
+        </w:rPr>
+      </w:pPr>
+      <w:r>
+        <w:rPr>
+          <w:rFonts w:ascii="Times New Roman" w:eastAsia="Times New Roman" w:hAnsi="Times New Roman" w:cs="Times New Roman"/>
+          <w:bCs/>
+          <w:sz w:val="24"/>
+          <w:szCs w:val="24"/>
+        </w:rPr>
+        <w:t xml:space="preserve">Có tinh thần học hỏi, tìm hiểu các công việc cụ thể về cửa hàng cũng như quy trình hoạt động của cửa hàng </w:t>
+      </w:r>
+    </w:p>
+    <w:p>
+      <w:pPr>
+        <w:widowControl w:val="0"/>
+        <w:numPr>
+          <w:ilvl w:val="0"/>
+          <w:numId w:val="3"/>
+        </w:numPr>
+        <w:autoSpaceDE w:val="0"/>
+        <w:autoSpaceDN w:val="0"/>
+        <w:spacing w:after="0" w:line="360" w:lineRule="auto"/>
+        <w:outlineLvl w:val="0"/>
+        <w:rPr>
+          <w:rFonts w:ascii="Times New Roman" w:eastAsia="Times New Roman" w:hAnsi="Times New Roman" w:cs="Times New Roman"/>
+          <w:b/>
+          <w:bCs/>
+          <w:sz w:val="24"/>
+          <w:szCs w:val="24"/>
+          <w:lang w:val="vi"/>
+        </w:rPr>
+      </w:pPr>
+      <w:r>
+        <w:rPr>
+          <w:rFonts w:ascii="Times New Roman" w:eastAsia="Times New Roman" w:hAnsi="Times New Roman" w:cs="Times New Roman"/>
+          <w:b/>
+          <w:bCs/>
+          <w:sz w:val="24"/>
+          <w:szCs w:val="24"/>
+        </w:rPr>
         <w:t>Hình ảnh demo</w:t>
       </w:r>
     </w:p>
@@ -2063,7 +2133,7 @@
       <w:pPr>
         <w:widowControl w:val="0"/>
         <w:numPr>
-          <w:ilvl w:val="0"/>
+          <w:ilvl w:val="1"/>
           <w:numId w:val="3"/>
         </w:numPr>
         <w:autoSpaceDE w:val="0"/>
@@ -2483,7 +2553,91 @@
           <w:sz w:val="24"/>
           <w:szCs w:val="24"/>
         </w:rPr>
-        <w:t xml:space="preserve">  + Xem thông tin chi tiết sản phẩm.</w:t>
+        <w:t xml:space="preserve">  </w:t>
+      </w:r>
+      <w:r>
+        <w:rPr>
+          <w:rFonts w:ascii="Times New Roman" w:hAnsi="Times New Roman" w:cs="Times New Roman"/>
+          <w:sz w:val="24"/>
+          <w:szCs w:val="24"/>
+          <w:highlight w:val="green"/>
+        </w:rPr>
+        <w:t>+ Xem trang chủ cửa hàng.</w:t>
+      </w:r>
+    </w:p>
+    <w:p>
+      <w:pPr>
+        <w:spacing w:line="360" w:lineRule="auto"/>
+        <w:rPr>
+          <w:rFonts w:ascii="Times New Roman" w:hAnsi="Times New Roman" w:cs="Times New Roman"/>
+          <w:sz w:val="24"/>
+          <w:szCs w:val="24"/>
+        </w:rPr>
+      </w:pPr>
+      <w:r>
+        <w:rPr>
+          <w:rFonts w:ascii="Times New Roman" w:hAnsi="Times New Roman" w:cs="Times New Roman"/>
+          <w:sz w:val="24"/>
+          <w:szCs w:val="24"/>
+        </w:rPr>
+        <w:t xml:space="preserve">  </w:t>
+      </w:r>
+      <w:r>
+        <w:rPr>
+          <w:rFonts w:ascii="Times New Roman" w:hAnsi="Times New Roman" w:cs="Times New Roman"/>
+          <w:sz w:val="24"/>
+          <w:szCs w:val="24"/>
+          <w:highlight w:val="green"/>
+        </w:rPr>
+        <w:t>+ Xem thông tin chi tiết sản phẩm.</w:t>
+      </w:r>
+    </w:p>
+    <w:p>
+      <w:pPr>
+        <w:spacing w:line="360" w:lineRule="auto"/>
+        <w:rPr>
+          <w:rFonts w:ascii="Times New Roman" w:hAnsi="Times New Roman" w:cs="Times New Roman"/>
+          <w:sz w:val="24"/>
+          <w:szCs w:val="24"/>
+        </w:rPr>
+      </w:pPr>
+      <w:r>
+        <w:rPr>
+          <w:rFonts w:ascii="Times New Roman" w:hAnsi="Times New Roman" w:cs="Times New Roman"/>
+          <w:sz w:val="24"/>
+          <w:szCs w:val="24"/>
+        </w:rPr>
+        <w:lastRenderedPageBreak/>
+        <w:t xml:space="preserve">  </w:t>
+      </w:r>
+      <w:r>
+        <w:rPr>
+          <w:rFonts w:ascii="Times New Roman" w:hAnsi="Times New Roman" w:cs="Times New Roman"/>
+          <w:sz w:val="24"/>
+          <w:szCs w:val="24"/>
+          <w:highlight w:val="green"/>
+        </w:rPr>
+        <w:t xml:space="preserve">+ Xem sản phẩm </w:t>
+      </w:r>
+      <w:proofErr w:type="gramStart"/>
+      <w:r>
+        <w:rPr>
+          <w:rFonts w:ascii="Times New Roman" w:hAnsi="Times New Roman" w:cs="Times New Roman"/>
+          <w:sz w:val="24"/>
+          <w:szCs w:val="24"/>
+          <w:highlight w:val="green"/>
+        </w:rPr>
+        <w:t>theo</w:t>
+      </w:r>
+      <w:proofErr w:type="gramEnd"/>
+      <w:r>
+        <w:rPr>
+          <w:rFonts w:ascii="Times New Roman" w:hAnsi="Times New Roman" w:cs="Times New Roman"/>
+          <w:sz w:val="24"/>
+          <w:szCs w:val="24"/>
+          <w:highlight w:val="green"/>
+        </w:rPr>
+        <w:t xml:space="preserve"> danh mục.</w:t>
       </w:r>
     </w:p>
     <w:p>
@@ -2519,7 +2673,6 @@
           <w:sz w:val="24"/>
           <w:szCs w:val="24"/>
         </w:rPr>
-        <w:lastRenderedPageBreak/>
         <w:t xml:space="preserve">  + Xem chi tiết đơn hàng.</w:t>
       </w:r>
     </w:p>
@@ -2592,7 +2745,25 @@
           <w:sz w:val="24"/>
           <w:szCs w:val="24"/>
         </w:rPr>
-        <w:t xml:space="preserve">  + Xem các sản phẩm hoặc bài viết khác thông qua các tag liên quan.</w:t>
+        <w:t xml:space="preserve">  </w:t>
+      </w:r>
+      <w:r>
+        <w:rPr>
+          <w:rFonts w:ascii="Times New Roman" w:hAnsi="Times New Roman" w:cs="Times New Roman"/>
+          <w:sz w:val="24"/>
+          <w:szCs w:val="24"/>
+          <w:highlight w:val="green"/>
+        </w:rPr>
+        <w:t xml:space="preserve">+ Xem các sản phẩm hoặc bài viết khác thông qua </w:t>
+      </w:r>
+      <w:r>
+        <w:rPr>
+          <w:rFonts w:ascii="Times New Roman" w:hAnsi="Times New Roman" w:cs="Times New Roman"/>
+          <w:sz w:val="24"/>
+          <w:szCs w:val="24"/>
+          <w:highlight w:val="green"/>
+        </w:rPr>
+        <w:t>tag.</w:t>
       </w:r>
     </w:p>
     <w:p>
@@ -2646,6 +2817,69 @@
           <w:sz w:val="24"/>
           <w:szCs w:val="24"/>
         </w:rPr>
+        <w:t xml:space="preserve">  </w:t>
+      </w:r>
+      <w:r>
+        <w:rPr>
+          <w:rFonts w:ascii="Times New Roman" w:hAnsi="Times New Roman" w:cs="Times New Roman"/>
+          <w:sz w:val="24"/>
+          <w:szCs w:val="24"/>
+          <w:highlight w:val="green"/>
+        </w:rPr>
+        <w:t>+ Xem giới thiệu</w:t>
+      </w:r>
+      <w:r>
+        <w:rPr>
+          <w:rFonts w:ascii="Times New Roman" w:hAnsi="Times New Roman" w:cs="Times New Roman"/>
+          <w:sz w:val="24"/>
+          <w:szCs w:val="24"/>
+          <w:highlight w:val="green"/>
+        </w:rPr>
+        <w:t xml:space="preserve"> về</w:t>
+      </w:r>
+      <w:r>
+        <w:rPr>
+          <w:rFonts w:ascii="Times New Roman" w:hAnsi="Times New Roman" w:cs="Times New Roman"/>
+          <w:sz w:val="24"/>
+          <w:szCs w:val="24"/>
+          <w:highlight w:val="green"/>
+        </w:rPr>
+        <w:t xml:space="preserve"> </w:t>
+      </w:r>
+      <w:r>
+        <w:rPr>
+          <w:rFonts w:ascii="Times New Roman" w:hAnsi="Times New Roman" w:cs="Times New Roman"/>
+          <w:sz w:val="24"/>
+          <w:szCs w:val="24"/>
+          <w:highlight w:val="green"/>
+        </w:rPr>
+        <w:t>website cửa hàng</w:t>
+      </w:r>
+      <w:r>
+        <w:rPr>
+          <w:rFonts w:ascii="Times New Roman" w:hAnsi="Times New Roman" w:cs="Times New Roman"/>
+          <w:sz w:val="24"/>
+          <w:szCs w:val="24"/>
+          <w:highlight w:val="green"/>
+        </w:rPr>
+        <w:t>.</w:t>
+      </w:r>
+    </w:p>
+    <w:p>
+      <w:pPr>
+        <w:spacing w:line="360" w:lineRule="auto"/>
+        <w:rPr>
+          <w:rFonts w:ascii="Times New Roman" w:hAnsi="Times New Roman" w:cs="Times New Roman"/>
+          <w:sz w:val="24"/>
+          <w:szCs w:val="24"/>
+        </w:rPr>
+      </w:pPr>
+      <w:r>
+        <w:rPr>
+          <w:rFonts w:ascii="Times New Roman" w:hAnsi="Times New Roman" w:cs="Times New Roman"/>
+          <w:sz w:val="24"/>
+          <w:szCs w:val="24"/>
+        </w:rPr>
         <w:t xml:space="preserve">  + Theo dõi trạng thái đơn hàng.</w:t>
       </w:r>
     </w:p>
@@ -2664,188 +2898,6 @@
           <w:sz w:val="24"/>
           <w:szCs w:val="24"/>
         </w:rPr>
-        <w:t xml:space="preserve">  + Gửi phản hồi, đóng góp ý kiến cho cửa hàng.</w:t>
-      </w:r>
-    </w:p>
-    <w:p>
-      <w:pPr>
-        <w:spacing w:line="360" w:lineRule="auto"/>
-        <w:rPr>
-          <w:rFonts w:ascii="Times New Roman" w:hAnsi="Times New Roman" w:cs="Times New Roman"/>
-          <w:sz w:val="24"/>
-          <w:szCs w:val="24"/>
-        </w:rPr>
-      </w:pPr>
-      <w:r>
-        <w:rPr>
-          <w:rFonts w:ascii="Times New Roman" w:hAnsi="Times New Roman" w:cs="Times New Roman"/>
-          <w:sz w:val="24"/>
-          <w:szCs w:val="24"/>
-        </w:rPr>
-        <w:t xml:space="preserve">  + Gửi bình luận đánh giá các sản phẩm đã mua</w:t>
-      </w:r>
-    </w:p>
-    <w:p>
-      <w:pPr>
-        <w:spacing w:line="360" w:lineRule="auto"/>
-        <w:rPr>
-          <w:rFonts w:ascii="Times New Roman" w:hAnsi="Times New Roman" w:cs="Times New Roman"/>
-          <w:sz w:val="24"/>
-          <w:szCs w:val="24"/>
-        </w:rPr>
-      </w:pPr>
-      <w:r>
-        <w:rPr>
-          <w:rFonts w:ascii="Times New Roman" w:hAnsi="Times New Roman" w:cs="Times New Roman"/>
-          <w:sz w:val="24"/>
-          <w:szCs w:val="24"/>
-        </w:rPr>
-        <w:t xml:space="preserve">  + Thêm vào giỏ hàng.</w:t>
-      </w:r>
-    </w:p>
-    <w:p>
-      <w:pPr>
-        <w:spacing w:line="360" w:lineRule="auto"/>
-        <w:rPr>
-          <w:rFonts w:ascii="Times New Roman" w:hAnsi="Times New Roman" w:cs="Times New Roman"/>
-          <w:sz w:val="24"/>
-          <w:szCs w:val="24"/>
-        </w:rPr>
-      </w:pPr>
-      <w:r>
-        <w:rPr>
-          <w:rFonts w:ascii="Times New Roman" w:hAnsi="Times New Roman" w:cs="Times New Roman"/>
-          <w:sz w:val="24"/>
-          <w:szCs w:val="24"/>
-        </w:rPr>
-        <w:t xml:space="preserve">  + Đặt hàng.</w:t>
-      </w:r>
-    </w:p>
-    <w:p>
-      <w:pPr>
-        <w:spacing w:line="360" w:lineRule="auto"/>
-        <w:rPr>
-          <w:rFonts w:ascii="Times New Roman" w:hAnsi="Times New Roman" w:cs="Times New Roman"/>
-          <w:sz w:val="24"/>
-          <w:szCs w:val="24"/>
-        </w:rPr>
-      </w:pPr>
-      <w:r>
-        <w:rPr>
-          <w:rFonts w:ascii="Times New Roman" w:hAnsi="Times New Roman" w:cs="Times New Roman"/>
-          <w:sz w:val="24"/>
-          <w:szCs w:val="24"/>
-        </w:rPr>
-        <w:t xml:space="preserve">  + Quản lý giỏ hàng.</w:t>
-      </w:r>
-    </w:p>
-    <w:p>
-      <w:pPr>
-        <w:spacing w:line="360" w:lineRule="auto"/>
-        <w:rPr>
-          <w:rFonts w:ascii="Times New Roman" w:hAnsi="Times New Roman" w:cs="Times New Roman"/>
-          <w:sz w:val="24"/>
-          <w:szCs w:val="24"/>
-        </w:rPr>
-      </w:pPr>
-      <w:r>
-        <w:rPr>
-          <w:rFonts w:ascii="Times New Roman" w:hAnsi="Times New Roman" w:cs="Times New Roman"/>
-          <w:sz w:val="24"/>
-          <w:szCs w:val="24"/>
-        </w:rPr>
-        <w:t xml:space="preserve">  + Tìm kiếm sản phẩm. </w:t>
-      </w:r>
-    </w:p>
-    <w:p>
-      <w:pPr>
-        <w:spacing w:line="360" w:lineRule="auto"/>
-        <w:rPr>
-          <w:rFonts w:ascii="Times New Roman" w:hAnsi="Times New Roman" w:cs="Times New Roman"/>
-          <w:sz w:val="24"/>
-          <w:szCs w:val="24"/>
-        </w:rPr>
-      </w:pPr>
-      <w:r>
-        <w:rPr>
-          <w:rFonts w:ascii="Times New Roman" w:hAnsi="Times New Roman" w:cs="Times New Roman"/>
-          <w:sz w:val="24"/>
-          <w:szCs w:val="24"/>
-        </w:rPr>
-        <w:t xml:space="preserve">  + Thanh toán sản phẩm.</w:t>
-      </w:r>
-    </w:p>
-    <w:p>
-      <w:pPr>
-        <w:spacing w:line="360" w:lineRule="auto"/>
-        <w:rPr>
-          <w:rFonts w:ascii="Times New Roman" w:hAnsi="Times New Roman" w:cs="Times New Roman"/>
-          <w:sz w:val="24"/>
-          <w:szCs w:val="24"/>
-        </w:rPr>
-      </w:pPr>
-      <w:r>
-        <w:rPr>
-          <w:rFonts w:ascii="Times New Roman" w:hAnsi="Times New Roman" w:cs="Times New Roman"/>
-          <w:sz w:val="24"/>
-          <w:szCs w:val="24"/>
-        </w:rPr>
-        <w:t xml:space="preserve">  + Liên hệ chăm sóc khách hàng.</w:t>
-      </w:r>
-    </w:p>
-    <w:p>
-      <w:pPr>
-        <w:spacing w:line="360" w:lineRule="auto"/>
-        <w:rPr>
-          <w:rFonts w:ascii="Times New Roman" w:hAnsi="Times New Roman" w:cs="Times New Roman"/>
-          <w:i/>
-          <w:sz w:val="24"/>
-          <w:szCs w:val="24"/>
-        </w:rPr>
-      </w:pPr>
-      <w:r>
-        <w:rPr>
-          <w:rFonts w:ascii="Times New Roman" w:hAnsi="Times New Roman" w:cs="Times New Roman"/>
-          <w:i/>
-          <w:sz w:val="24"/>
-          <w:szCs w:val="24"/>
-        </w:rPr>
-        <w:t xml:space="preserve">- Chức năng của nhân viên </w:t>
-      </w:r>
-    </w:p>
-    <w:p>
-      <w:pPr>
-        <w:spacing w:line="360" w:lineRule="auto"/>
-        <w:rPr>
-          <w:rFonts w:ascii="Times New Roman" w:hAnsi="Times New Roman" w:cs="Times New Roman"/>
-          <w:sz w:val="24"/>
-          <w:szCs w:val="24"/>
-        </w:rPr>
-      </w:pPr>
-      <w:r>
-        <w:rPr>
-          <w:rFonts w:ascii="Times New Roman" w:hAnsi="Times New Roman" w:cs="Times New Roman"/>
-          <w:sz w:val="24"/>
-          <w:szCs w:val="24"/>
-        </w:rPr>
-        <w:t xml:space="preserve">  + Đăng nhập, đăng xuất.</w:t>
-      </w:r>
-    </w:p>
-    <w:p>
-      <w:pPr>
-        <w:spacing w:line="360" w:lineRule="auto"/>
-        <w:rPr>
-          <w:rFonts w:ascii="Times New Roman" w:hAnsi="Times New Roman" w:cs="Times New Roman"/>
-          <w:sz w:val="24"/>
-          <w:szCs w:val="24"/>
-        </w:rPr>
-      </w:pPr>
-      <w:r>
-        <w:rPr>
-          <w:rFonts w:ascii="Times New Roman" w:hAnsi="Times New Roman" w:cs="Times New Roman"/>
-          <w:sz w:val="24"/>
-          <w:szCs w:val="24"/>
-        </w:rPr>
         <w:t xml:space="preserve">  </w:t>
       </w:r>
       <w:r>
@@ -2855,579 +2907,941 @@
           <w:szCs w:val="24"/>
           <w:highlight w:val="green"/>
         </w:rPr>
-        <w:t>+ Quản trị sản phẩm</w:t>
-      </w:r>
-      <w:r>
-        <w:rPr>
-          <w:rFonts w:ascii="Times New Roman" w:hAnsi="Times New Roman" w:cs="Times New Roman"/>
-          <w:sz w:val="24"/>
-          <w:szCs w:val="24"/>
-          <w:highlight w:val="green"/>
-        </w:rPr>
-        <w:t>, tin tức</w:t>
-      </w:r>
-      <w:r>
-        <w:rPr>
-          <w:rFonts w:ascii="Times New Roman" w:hAnsi="Times New Roman" w:cs="Times New Roman"/>
-          <w:sz w:val="24"/>
-          <w:szCs w:val="24"/>
-        </w:rPr>
-        <w:t>, các câu hỏi thường gặp</w:t>
-      </w:r>
-      <w:r>
-        <w:rPr>
-          <w:rFonts w:ascii="Times New Roman" w:hAnsi="Times New Roman" w:cs="Times New Roman"/>
-          <w:sz w:val="24"/>
-          <w:szCs w:val="24"/>
-          <w:highlight w:val="green"/>
-        </w:rPr>
-        <w:t>, thương hiệu</w:t>
-      </w:r>
-      <w:r>
-        <w:rPr>
-          <w:rFonts w:ascii="Times New Roman" w:hAnsi="Times New Roman" w:cs="Times New Roman"/>
-          <w:sz w:val="24"/>
-          <w:szCs w:val="24"/>
-        </w:rPr>
-        <w:t xml:space="preserve">, </w:t>
-      </w:r>
-      <w:r>
-        <w:rPr>
-          <w:rFonts w:ascii="Times New Roman" w:hAnsi="Times New Roman" w:cs="Times New Roman"/>
-          <w:sz w:val="24"/>
-          <w:szCs w:val="24"/>
-        </w:rPr>
-        <w:t>phương</w:t>
-      </w:r>
-      <w:r>
-        <w:rPr>
-          <w:rFonts w:ascii="Times New Roman" w:hAnsi="Times New Roman" w:cs="Times New Roman"/>
-          <w:sz w:val="24"/>
-          <w:szCs w:val="24"/>
-        </w:rPr>
-        <w:t xml:space="preserve"> thức vận chuyển, </w:t>
-      </w:r>
-      <w:r>
-        <w:rPr>
-          <w:rFonts w:ascii="Times New Roman" w:hAnsi="Times New Roman" w:cs="Times New Roman"/>
-          <w:sz w:val="24"/>
-          <w:szCs w:val="24"/>
-        </w:rPr>
-        <w:t>phương</w:t>
-      </w:r>
-      <w:r>
-        <w:rPr>
-          <w:rFonts w:ascii="Times New Roman" w:hAnsi="Times New Roman" w:cs="Times New Roman"/>
-          <w:sz w:val="24"/>
-          <w:szCs w:val="24"/>
-        </w:rPr>
-        <w:t xml:space="preserve"> thức thanh toán</w:t>
-      </w:r>
-      <w:r>
-        <w:rPr>
-          <w:rFonts w:ascii="Times New Roman" w:hAnsi="Times New Roman" w:cs="Times New Roman"/>
-          <w:sz w:val="24"/>
-          <w:szCs w:val="24"/>
-        </w:rPr>
-        <w:t>, trạng thái đơn hàng</w:t>
-      </w:r>
-      <w:r>
-        <w:rPr>
-          <w:rFonts w:ascii="Times New Roman" w:hAnsi="Times New Roman" w:cs="Times New Roman"/>
-          <w:sz w:val="24"/>
-          <w:szCs w:val="24"/>
-        </w:rPr>
-        <w:t>.</w:t>
-      </w:r>
-      <w:r>
-        <w:rPr>
-          <w:rFonts w:ascii="Times New Roman" w:hAnsi="Times New Roman" w:cs="Times New Roman"/>
-          <w:sz w:val="24"/>
-          <w:szCs w:val="24"/>
-        </w:rPr>
-        <w:t xml:space="preserve"> </w:t>
-      </w:r>
-    </w:p>
-    <w:p>
-      <w:pPr>
-        <w:spacing w:line="360" w:lineRule="auto"/>
-        <w:rPr>
-          <w:rFonts w:ascii="Times New Roman" w:hAnsi="Times New Roman" w:cs="Times New Roman"/>
-          <w:sz w:val="24"/>
-          <w:szCs w:val="24"/>
-        </w:rPr>
-      </w:pPr>
-      <w:r>
-        <w:rPr>
-          <w:rFonts w:ascii="Times New Roman" w:hAnsi="Times New Roman" w:cs="Times New Roman"/>
-          <w:sz w:val="24"/>
-          <w:szCs w:val="24"/>
-        </w:rPr>
-        <w:t xml:space="preserve">  </w:t>
-      </w:r>
-      <w:r>
-        <w:rPr>
-          <w:rFonts w:ascii="Times New Roman" w:hAnsi="Times New Roman" w:cs="Times New Roman"/>
-          <w:sz w:val="24"/>
-          <w:szCs w:val="24"/>
-          <w:highlight w:val="green"/>
-        </w:rPr>
-        <w:t>+ Quản trị danh mục sản phẩm, danh mục tin tức,</w:t>
-      </w:r>
-      <w:r>
-        <w:rPr>
-          <w:rFonts w:ascii="Times New Roman" w:hAnsi="Times New Roman" w:cs="Times New Roman"/>
-          <w:sz w:val="24"/>
-          <w:szCs w:val="24"/>
-        </w:rPr>
-        <w:t xml:space="preserve"> danh mục các câu hỏi thường gặp.</w:t>
-      </w:r>
-    </w:p>
-    <w:p>
-      <w:pPr>
-        <w:spacing w:line="360" w:lineRule="auto"/>
-        <w:rPr>
-          <w:rFonts w:ascii="Times New Roman" w:hAnsi="Times New Roman" w:cs="Times New Roman"/>
-          <w:sz w:val="24"/>
-          <w:szCs w:val="24"/>
-        </w:rPr>
-      </w:pPr>
-      <w:r>
-        <w:rPr>
-          <w:rFonts w:ascii="Times New Roman" w:hAnsi="Times New Roman" w:cs="Times New Roman"/>
-          <w:sz w:val="24"/>
-          <w:szCs w:val="24"/>
-        </w:rPr>
-        <w:t xml:space="preserve">  + Quản trị đơn hàng</w:t>
-      </w:r>
-      <w:r>
-        <w:rPr>
-          <w:rFonts w:ascii="Times New Roman" w:hAnsi="Times New Roman" w:cs="Times New Roman"/>
-          <w:sz w:val="24"/>
-          <w:szCs w:val="24"/>
-        </w:rPr>
-        <w:t xml:space="preserve">, </w:t>
-      </w:r>
-      <w:r>
-        <w:rPr>
-          <w:rFonts w:ascii="Times New Roman" w:hAnsi="Times New Roman" w:cs="Times New Roman"/>
-          <w:sz w:val="24"/>
-          <w:szCs w:val="24"/>
-        </w:rPr>
-        <w:t>bình luận sản phẩm, feedback</w:t>
-      </w:r>
-      <w:r>
-        <w:rPr>
-          <w:rFonts w:ascii="Times New Roman" w:hAnsi="Times New Roman" w:cs="Times New Roman"/>
-          <w:sz w:val="24"/>
-          <w:szCs w:val="24"/>
-        </w:rPr>
-        <w:t>, thanh toán</w:t>
-      </w:r>
-      <w:r>
-        <w:rPr>
-          <w:rFonts w:ascii="Times New Roman" w:hAnsi="Times New Roman" w:cs="Times New Roman"/>
-          <w:sz w:val="24"/>
-          <w:szCs w:val="24"/>
-        </w:rPr>
-        <w:t xml:space="preserve"> đơn hàng</w:t>
-      </w:r>
-      <w:r>
-        <w:rPr>
-          <w:rFonts w:ascii="Times New Roman" w:hAnsi="Times New Roman" w:cs="Times New Roman"/>
-          <w:sz w:val="24"/>
-          <w:szCs w:val="24"/>
-        </w:rPr>
-        <w:t>, vận chuyển</w:t>
-      </w:r>
-      <w:r>
-        <w:rPr>
-          <w:rFonts w:ascii="Times New Roman" w:hAnsi="Times New Roman" w:cs="Times New Roman"/>
-          <w:sz w:val="24"/>
-          <w:szCs w:val="24"/>
-        </w:rPr>
-        <w:t xml:space="preserve"> đơn hàng</w:t>
-      </w:r>
-      <w:r>
-        <w:rPr>
-          <w:rFonts w:ascii="Times New Roman" w:hAnsi="Times New Roman" w:cs="Times New Roman"/>
-          <w:sz w:val="24"/>
-          <w:szCs w:val="24"/>
-        </w:rPr>
-        <w:t>.</w:t>
-      </w:r>
-    </w:p>
-    <w:p>
-      <w:pPr>
-        <w:spacing w:line="360" w:lineRule="auto"/>
-        <w:rPr>
-          <w:rFonts w:ascii="Times New Roman" w:hAnsi="Times New Roman" w:cs="Times New Roman"/>
-          <w:sz w:val="24"/>
-          <w:szCs w:val="24"/>
-        </w:rPr>
-      </w:pPr>
-      <w:r>
-        <w:rPr>
-          <w:rFonts w:ascii="Times New Roman" w:hAnsi="Times New Roman" w:cs="Times New Roman"/>
-          <w:sz w:val="24"/>
-          <w:szCs w:val="24"/>
-        </w:rPr>
-        <w:t xml:space="preserve">  + Quản trị </w:t>
-      </w:r>
-      <w:r>
-        <w:rPr>
-          <w:rFonts w:ascii="Times New Roman" w:hAnsi="Times New Roman" w:cs="Times New Roman"/>
-          <w:sz w:val="24"/>
-          <w:szCs w:val="24"/>
-        </w:rPr>
-        <w:t xml:space="preserve">page, </w:t>
-      </w:r>
-      <w:r>
-        <w:rPr>
-          <w:rFonts w:ascii="Times New Roman" w:hAnsi="Times New Roman" w:cs="Times New Roman"/>
-          <w:sz w:val="24"/>
-          <w:szCs w:val="24"/>
-        </w:rPr>
-        <w:t>banner, menu</w:t>
-      </w:r>
-      <w:r>
-        <w:rPr>
-          <w:rFonts w:ascii="Times New Roman" w:hAnsi="Times New Roman" w:cs="Times New Roman"/>
-          <w:sz w:val="24"/>
-          <w:szCs w:val="24"/>
-        </w:rPr>
-        <w:t>, target</w:t>
-      </w:r>
-      <w:r>
-        <w:rPr>
-          <w:rFonts w:ascii="Times New Roman" w:hAnsi="Times New Roman" w:cs="Times New Roman"/>
-          <w:sz w:val="24"/>
-          <w:szCs w:val="24"/>
-        </w:rPr>
-        <w:t>, thông tin giới thiệu cửa hàng.</w:t>
-      </w:r>
-    </w:p>
-    <w:p>
-      <w:pPr>
-        <w:spacing w:line="360" w:lineRule="auto"/>
-        <w:rPr>
-          <w:rFonts w:ascii="Times New Roman" w:hAnsi="Times New Roman" w:cs="Times New Roman"/>
-          <w:sz w:val="24"/>
-          <w:szCs w:val="24"/>
-        </w:rPr>
-      </w:pPr>
-      <w:r>
-        <w:rPr>
-          <w:rFonts w:ascii="Times New Roman" w:hAnsi="Times New Roman" w:cs="Times New Roman"/>
-          <w:sz w:val="24"/>
-          <w:szCs w:val="24"/>
-        </w:rPr>
-        <w:lastRenderedPageBreak/>
-        <w:t xml:space="preserve">  + Quản trị tài khoản khách hàng.</w:t>
-      </w:r>
-    </w:p>
-    <w:p>
-      <w:pPr>
-        <w:spacing w:line="360" w:lineRule="auto"/>
-        <w:rPr>
-          <w:rFonts w:ascii="Times New Roman" w:hAnsi="Times New Roman" w:cs="Times New Roman"/>
-          <w:i/>
-          <w:sz w:val="24"/>
-          <w:szCs w:val="24"/>
-        </w:rPr>
-      </w:pPr>
-      <w:r>
-        <w:rPr>
-          <w:rFonts w:ascii="Times New Roman" w:hAnsi="Times New Roman" w:cs="Times New Roman"/>
-          <w:i/>
-          <w:sz w:val="24"/>
-          <w:szCs w:val="24"/>
-        </w:rPr>
-        <w:t xml:space="preserve">- Chức năng của người quản trị </w:t>
-      </w:r>
-    </w:p>
-    <w:p>
-      <w:pPr>
-        <w:spacing w:line="360" w:lineRule="auto"/>
-        <w:rPr>
-          <w:rFonts w:ascii="Times New Roman" w:hAnsi="Times New Roman" w:cs="Times New Roman"/>
-          <w:sz w:val="24"/>
-          <w:szCs w:val="24"/>
-        </w:rPr>
-      </w:pPr>
-      <w:r>
-        <w:rPr>
-          <w:rFonts w:ascii="Times New Roman" w:hAnsi="Times New Roman" w:cs="Times New Roman"/>
-          <w:sz w:val="24"/>
-          <w:szCs w:val="24"/>
-        </w:rPr>
-        <w:t xml:space="preserve">  + Đăng nhập, đăng xuất.</w:t>
-      </w:r>
-    </w:p>
-    <w:p>
-      <w:pPr>
-        <w:spacing w:line="360" w:lineRule="auto"/>
-        <w:rPr>
-          <w:rFonts w:ascii="Times New Roman" w:hAnsi="Times New Roman" w:cs="Times New Roman"/>
-          <w:sz w:val="24"/>
-          <w:szCs w:val="24"/>
-        </w:rPr>
-      </w:pPr>
-      <w:r>
-        <w:rPr>
-          <w:rFonts w:ascii="Times New Roman" w:hAnsi="Times New Roman" w:cs="Times New Roman"/>
-          <w:sz w:val="24"/>
-          <w:szCs w:val="24"/>
-        </w:rPr>
-        <w:t xml:space="preserve">  </w:t>
-      </w:r>
-      <w:r>
-        <w:rPr>
-          <w:rFonts w:ascii="Times New Roman" w:hAnsi="Times New Roman" w:cs="Times New Roman"/>
-          <w:sz w:val="24"/>
-          <w:szCs w:val="24"/>
-          <w:highlight w:val="green"/>
-        </w:rPr>
-        <w:t>+ Quản trị sản phẩm, tin tức</w:t>
-      </w:r>
-      <w:r>
-        <w:rPr>
-          <w:rFonts w:ascii="Times New Roman" w:hAnsi="Times New Roman" w:cs="Times New Roman"/>
-          <w:sz w:val="24"/>
-          <w:szCs w:val="24"/>
-        </w:rPr>
-        <w:t>, các câu hỏi thường gặp</w:t>
-      </w:r>
-      <w:r>
-        <w:rPr>
-          <w:rFonts w:ascii="Times New Roman" w:hAnsi="Times New Roman" w:cs="Times New Roman"/>
-          <w:sz w:val="24"/>
-          <w:szCs w:val="24"/>
-          <w:highlight w:val="green"/>
-        </w:rPr>
-        <w:t>, thương hiệu</w:t>
-      </w:r>
-      <w:r>
-        <w:rPr>
-          <w:rFonts w:ascii="Times New Roman" w:hAnsi="Times New Roman" w:cs="Times New Roman"/>
-          <w:sz w:val="24"/>
-          <w:szCs w:val="24"/>
-        </w:rPr>
-        <w:t xml:space="preserve">, </w:t>
-      </w:r>
-      <w:r>
-        <w:rPr>
-          <w:rFonts w:ascii="Times New Roman" w:hAnsi="Times New Roman" w:cs="Times New Roman"/>
-          <w:sz w:val="24"/>
-          <w:szCs w:val="24"/>
-        </w:rPr>
-        <w:t>phương</w:t>
-      </w:r>
-      <w:r>
-        <w:rPr>
-          <w:rFonts w:ascii="Times New Roman" w:hAnsi="Times New Roman" w:cs="Times New Roman"/>
-          <w:sz w:val="24"/>
-          <w:szCs w:val="24"/>
-        </w:rPr>
-        <w:t xml:space="preserve"> thức vận chuyển, </w:t>
-      </w:r>
-      <w:r>
-        <w:rPr>
-          <w:rFonts w:ascii="Times New Roman" w:hAnsi="Times New Roman" w:cs="Times New Roman"/>
-          <w:sz w:val="24"/>
-          <w:szCs w:val="24"/>
-        </w:rPr>
-        <w:t>phương</w:t>
-      </w:r>
-      <w:r>
-        <w:rPr>
-          <w:rFonts w:ascii="Times New Roman" w:hAnsi="Times New Roman" w:cs="Times New Roman"/>
-          <w:sz w:val="24"/>
-          <w:szCs w:val="24"/>
-        </w:rPr>
-        <w:t xml:space="preserve"> thức thanh toán</w:t>
-      </w:r>
-      <w:r>
-        <w:rPr>
-          <w:rFonts w:ascii="Times New Roman" w:hAnsi="Times New Roman" w:cs="Times New Roman"/>
-          <w:sz w:val="24"/>
-          <w:szCs w:val="24"/>
-        </w:rPr>
-        <w:t>, trạng thái đơn hàng.</w:t>
-      </w:r>
-      <w:r>
-        <w:rPr>
-          <w:rFonts w:ascii="Times New Roman" w:hAnsi="Times New Roman" w:cs="Times New Roman"/>
-          <w:sz w:val="24"/>
-          <w:szCs w:val="24"/>
-        </w:rPr>
-        <w:t xml:space="preserve"> </w:t>
-      </w:r>
-    </w:p>
-    <w:p>
-      <w:pPr>
-        <w:spacing w:line="360" w:lineRule="auto"/>
-        <w:rPr>
-          <w:rFonts w:ascii="Times New Roman" w:hAnsi="Times New Roman" w:cs="Times New Roman"/>
-          <w:sz w:val="24"/>
-          <w:szCs w:val="24"/>
-        </w:rPr>
-      </w:pPr>
-      <w:r>
-        <w:rPr>
-          <w:rFonts w:ascii="Times New Roman" w:hAnsi="Times New Roman" w:cs="Times New Roman"/>
-          <w:sz w:val="24"/>
-          <w:szCs w:val="24"/>
-        </w:rPr>
-        <w:t xml:space="preserve">  </w:t>
-      </w:r>
-      <w:r>
-        <w:rPr>
-          <w:rFonts w:ascii="Times New Roman" w:hAnsi="Times New Roman" w:cs="Times New Roman"/>
-          <w:sz w:val="24"/>
-          <w:szCs w:val="24"/>
-          <w:highlight w:val="green"/>
-        </w:rPr>
-        <w:t>+ Quản trị danh mục sản phẩm, danh mục tin tức,</w:t>
-      </w:r>
-      <w:r>
-        <w:rPr>
-          <w:rFonts w:ascii="Times New Roman" w:hAnsi="Times New Roman" w:cs="Times New Roman"/>
-          <w:sz w:val="24"/>
-          <w:szCs w:val="24"/>
-        </w:rPr>
-        <w:t xml:space="preserve"> danh mục các câu hỏi thường gặp.</w:t>
-      </w:r>
-    </w:p>
-    <w:p>
-      <w:pPr>
-        <w:spacing w:line="360" w:lineRule="auto"/>
-        <w:rPr>
-          <w:rFonts w:ascii="Times New Roman" w:hAnsi="Times New Roman" w:cs="Times New Roman"/>
-          <w:sz w:val="24"/>
-          <w:szCs w:val="24"/>
-        </w:rPr>
-      </w:pPr>
-      <w:r>
-        <w:rPr>
-          <w:rFonts w:ascii="Times New Roman" w:hAnsi="Times New Roman" w:cs="Times New Roman"/>
-          <w:sz w:val="24"/>
-          <w:szCs w:val="24"/>
-        </w:rPr>
-        <w:t xml:space="preserve">  + Quản trị đơn hàng</w:t>
-      </w:r>
-      <w:r>
-        <w:rPr>
-          <w:rFonts w:ascii="Times New Roman" w:hAnsi="Times New Roman" w:cs="Times New Roman"/>
-          <w:sz w:val="24"/>
-          <w:szCs w:val="24"/>
-        </w:rPr>
-        <w:t xml:space="preserve">, </w:t>
-      </w:r>
-      <w:r>
-        <w:rPr>
-          <w:rFonts w:ascii="Times New Roman" w:hAnsi="Times New Roman" w:cs="Times New Roman"/>
-          <w:sz w:val="24"/>
-          <w:szCs w:val="24"/>
-        </w:rPr>
-        <w:t>bình luận sản phẩm, feedback</w:t>
-      </w:r>
-      <w:r>
-        <w:rPr>
-          <w:rFonts w:ascii="Times New Roman" w:hAnsi="Times New Roman" w:cs="Times New Roman"/>
-          <w:sz w:val="24"/>
-          <w:szCs w:val="24"/>
-        </w:rPr>
-        <w:t>, thanh toán đơn hàng, vận chuyển đơn hàng</w:t>
-      </w:r>
-      <w:r>
-        <w:rPr>
-          <w:rFonts w:ascii="Times New Roman" w:hAnsi="Times New Roman" w:cs="Times New Roman"/>
-          <w:sz w:val="24"/>
-          <w:szCs w:val="24"/>
-        </w:rPr>
-        <w:t>.</w:t>
-      </w:r>
-    </w:p>
-    <w:p>
-      <w:pPr>
-        <w:spacing w:line="360" w:lineRule="auto"/>
-        <w:rPr>
-          <w:rFonts w:ascii="Times New Roman" w:hAnsi="Times New Roman" w:cs="Times New Roman"/>
-          <w:sz w:val="24"/>
-          <w:szCs w:val="24"/>
-        </w:rPr>
-      </w:pPr>
-      <w:r>
-        <w:rPr>
-          <w:rFonts w:ascii="Times New Roman" w:hAnsi="Times New Roman" w:cs="Times New Roman"/>
-          <w:sz w:val="24"/>
-          <w:szCs w:val="24"/>
-        </w:rPr>
-        <w:t xml:space="preserve">  + Quản trị </w:t>
-      </w:r>
-      <w:r>
-        <w:rPr>
-          <w:rFonts w:ascii="Times New Roman" w:hAnsi="Times New Roman" w:cs="Times New Roman"/>
-          <w:sz w:val="24"/>
-          <w:szCs w:val="24"/>
-        </w:rPr>
-        <w:t xml:space="preserve">page, </w:t>
-      </w:r>
-      <w:r>
-        <w:rPr>
-          <w:rFonts w:ascii="Times New Roman" w:hAnsi="Times New Roman" w:cs="Times New Roman"/>
-          <w:sz w:val="24"/>
-          <w:szCs w:val="24"/>
-        </w:rPr>
-        <w:t>banner, menu</w:t>
-      </w:r>
-      <w:r>
-        <w:rPr>
-          <w:rFonts w:ascii="Times New Roman" w:hAnsi="Times New Roman" w:cs="Times New Roman"/>
-          <w:sz w:val="24"/>
-          <w:szCs w:val="24"/>
-        </w:rPr>
-        <w:t>, target</w:t>
-      </w:r>
-      <w:r>
-        <w:rPr>
-          <w:rFonts w:ascii="Times New Roman" w:hAnsi="Times New Roman" w:cs="Times New Roman"/>
-          <w:sz w:val="24"/>
-          <w:szCs w:val="24"/>
-        </w:rPr>
-        <w:t>, thông tin giới thiệu cửa hàng.</w:t>
-      </w:r>
-    </w:p>
-    <w:p>
-      <w:pPr>
-        <w:spacing w:line="360" w:lineRule="auto"/>
-        <w:rPr>
-          <w:rFonts w:ascii="Times New Roman" w:hAnsi="Times New Roman" w:cs="Times New Roman"/>
-          <w:sz w:val="24"/>
-          <w:szCs w:val="24"/>
-        </w:rPr>
-      </w:pPr>
-      <w:r>
-        <w:rPr>
-          <w:rFonts w:ascii="Times New Roman" w:hAnsi="Times New Roman" w:cs="Times New Roman"/>
-          <w:sz w:val="24"/>
-          <w:szCs w:val="24"/>
-        </w:rPr>
-        <w:t xml:space="preserve">  + Quản trị tài khoản khách hàng.</w:t>
-      </w:r>
-    </w:p>
-    <w:p>
-      <w:pPr>
-        <w:spacing w:line="360" w:lineRule="auto"/>
-        <w:rPr>
-          <w:rFonts w:ascii="Times New Roman" w:hAnsi="Times New Roman" w:cs="Times New Roman"/>
-          <w:sz w:val="24"/>
-          <w:szCs w:val="24"/>
-        </w:rPr>
-      </w:pPr>
+        <w:t>+ Gửi phản hồi, đóng góp ý kiến cho cửa hàng.</w:t>
+      </w:r>
       <w:bookmarkStart w:id="0" w:name="_GoBack"/>
       <w:bookmarkEnd w:id="0"/>
+    </w:p>
+    <w:p>
+      <w:pPr>
+        <w:spacing w:line="360" w:lineRule="auto"/>
+        <w:rPr>
+          <w:rFonts w:ascii="Times New Roman" w:hAnsi="Times New Roman" w:cs="Times New Roman"/>
+          <w:sz w:val="24"/>
+          <w:szCs w:val="24"/>
+        </w:rPr>
+      </w:pPr>
+      <w:r>
+        <w:rPr>
+          <w:rFonts w:ascii="Times New Roman" w:hAnsi="Times New Roman" w:cs="Times New Roman"/>
+          <w:sz w:val="24"/>
+          <w:szCs w:val="24"/>
+        </w:rPr>
+        <w:t xml:space="preserve">  + Gửi bình luận đánh giá các sản phẩm đã mua</w:t>
+      </w:r>
+    </w:p>
+    <w:p>
+      <w:pPr>
+        <w:spacing w:line="360" w:lineRule="auto"/>
+        <w:rPr>
+          <w:rFonts w:ascii="Times New Roman" w:hAnsi="Times New Roman" w:cs="Times New Roman"/>
+          <w:sz w:val="24"/>
+          <w:szCs w:val="24"/>
+        </w:rPr>
+      </w:pPr>
+      <w:r>
+        <w:rPr>
+          <w:rFonts w:ascii="Times New Roman" w:hAnsi="Times New Roman" w:cs="Times New Roman"/>
+          <w:sz w:val="24"/>
+          <w:szCs w:val="24"/>
+        </w:rPr>
+        <w:t xml:space="preserve">  + Thêm vào giỏ hàng.</w:t>
+      </w:r>
+    </w:p>
+    <w:p>
+      <w:pPr>
+        <w:spacing w:line="360" w:lineRule="auto"/>
+        <w:rPr>
+          <w:rFonts w:ascii="Times New Roman" w:hAnsi="Times New Roman" w:cs="Times New Roman"/>
+          <w:sz w:val="24"/>
+          <w:szCs w:val="24"/>
+        </w:rPr>
+      </w:pPr>
+      <w:r>
+        <w:rPr>
+          <w:rFonts w:ascii="Times New Roman" w:hAnsi="Times New Roman" w:cs="Times New Roman"/>
+          <w:sz w:val="24"/>
+          <w:szCs w:val="24"/>
+        </w:rPr>
+        <w:t xml:space="preserve">  + Đặt hàng.</w:t>
+      </w:r>
+    </w:p>
+    <w:p>
+      <w:pPr>
+        <w:spacing w:line="360" w:lineRule="auto"/>
+        <w:rPr>
+          <w:rFonts w:ascii="Times New Roman" w:hAnsi="Times New Roman" w:cs="Times New Roman"/>
+          <w:sz w:val="24"/>
+          <w:szCs w:val="24"/>
+        </w:rPr>
+      </w:pPr>
+      <w:r>
+        <w:rPr>
+          <w:rFonts w:ascii="Times New Roman" w:hAnsi="Times New Roman" w:cs="Times New Roman"/>
+          <w:sz w:val="24"/>
+          <w:szCs w:val="24"/>
+        </w:rPr>
+        <w:t xml:space="preserve">  + Quản lý giỏ hàng.</w:t>
+      </w:r>
+    </w:p>
+    <w:p>
+      <w:pPr>
+        <w:spacing w:line="360" w:lineRule="auto"/>
+        <w:rPr>
+          <w:rFonts w:ascii="Times New Roman" w:hAnsi="Times New Roman" w:cs="Times New Roman"/>
+          <w:sz w:val="24"/>
+          <w:szCs w:val="24"/>
+        </w:rPr>
+      </w:pPr>
+      <w:r>
+        <w:rPr>
+          <w:rFonts w:ascii="Times New Roman" w:hAnsi="Times New Roman" w:cs="Times New Roman"/>
+          <w:sz w:val="24"/>
+          <w:szCs w:val="24"/>
+        </w:rPr>
+        <w:t xml:space="preserve">  </w:t>
+      </w:r>
+      <w:r>
+        <w:rPr>
+          <w:rFonts w:ascii="Times New Roman" w:hAnsi="Times New Roman" w:cs="Times New Roman"/>
+          <w:sz w:val="24"/>
+          <w:szCs w:val="24"/>
+          <w:highlight w:val="green"/>
+        </w:rPr>
+        <w:t>+ Tìm kiếm sản phẩm</w:t>
+      </w:r>
+      <w:r>
+        <w:rPr>
+          <w:rFonts w:ascii="Times New Roman" w:hAnsi="Times New Roman" w:cs="Times New Roman"/>
+          <w:sz w:val="24"/>
+          <w:szCs w:val="24"/>
+          <w:highlight w:val="green"/>
+        </w:rPr>
+        <w:t xml:space="preserve"> </w:t>
+      </w:r>
+      <w:proofErr w:type="gramStart"/>
+      <w:r>
+        <w:rPr>
+          <w:rFonts w:ascii="Times New Roman" w:hAnsi="Times New Roman" w:cs="Times New Roman"/>
+          <w:sz w:val="24"/>
+          <w:szCs w:val="24"/>
+          <w:highlight w:val="green"/>
+        </w:rPr>
+        <w:t>theo</w:t>
+      </w:r>
+      <w:proofErr w:type="gramEnd"/>
+      <w:r>
+        <w:rPr>
+          <w:rFonts w:ascii="Times New Roman" w:hAnsi="Times New Roman" w:cs="Times New Roman"/>
+          <w:sz w:val="24"/>
+          <w:szCs w:val="24"/>
+          <w:highlight w:val="green"/>
+        </w:rPr>
+        <w:t xml:space="preserve"> từ khóa, tìm kiếm sản phẩm theo điều kiện</w:t>
+      </w:r>
+      <w:r>
+        <w:rPr>
+          <w:rFonts w:ascii="Times New Roman" w:hAnsi="Times New Roman" w:cs="Times New Roman"/>
+          <w:sz w:val="24"/>
+          <w:szCs w:val="24"/>
+          <w:highlight w:val="green"/>
+        </w:rPr>
+        <w:t>.</w:t>
+      </w:r>
+      <w:r>
+        <w:rPr>
+          <w:rFonts w:ascii="Times New Roman" w:hAnsi="Times New Roman" w:cs="Times New Roman"/>
+          <w:sz w:val="24"/>
+          <w:szCs w:val="24"/>
+        </w:rPr>
+        <w:t xml:space="preserve"> </w:t>
+      </w:r>
+    </w:p>
+    <w:p>
+      <w:pPr>
+        <w:spacing w:line="360" w:lineRule="auto"/>
+        <w:rPr>
+          <w:rFonts w:ascii="Times New Roman" w:hAnsi="Times New Roman" w:cs="Times New Roman"/>
+          <w:sz w:val="24"/>
+          <w:szCs w:val="24"/>
+        </w:rPr>
+      </w:pPr>
+      <w:r>
+        <w:rPr>
+          <w:rFonts w:ascii="Times New Roman" w:hAnsi="Times New Roman" w:cs="Times New Roman"/>
+          <w:sz w:val="24"/>
+          <w:szCs w:val="24"/>
+        </w:rPr>
+        <w:t xml:space="preserve">  + Thanh toán sản phẩm.</w:t>
+      </w:r>
+    </w:p>
+    <w:p>
+      <w:pPr>
+        <w:spacing w:line="360" w:lineRule="auto"/>
+        <w:rPr>
+          <w:rFonts w:ascii="Times New Roman" w:hAnsi="Times New Roman" w:cs="Times New Roman"/>
+          <w:sz w:val="24"/>
+          <w:szCs w:val="24"/>
+        </w:rPr>
+      </w:pPr>
+      <w:r>
+        <w:rPr>
+          <w:rFonts w:ascii="Times New Roman" w:hAnsi="Times New Roman" w:cs="Times New Roman"/>
+          <w:sz w:val="24"/>
+          <w:szCs w:val="24"/>
+        </w:rPr>
+        <w:t xml:space="preserve">  + Liên hệ chăm sóc khách hàng.</w:t>
+      </w:r>
+    </w:p>
+    <w:p>
+      <w:pPr>
+        <w:spacing w:line="360" w:lineRule="auto"/>
+        <w:rPr>
+          <w:rFonts w:ascii="Times New Roman" w:hAnsi="Times New Roman" w:cs="Times New Roman"/>
+          <w:i/>
+          <w:sz w:val="24"/>
+          <w:szCs w:val="24"/>
+        </w:rPr>
+      </w:pPr>
+      <w:r>
+        <w:rPr>
+          <w:rFonts w:ascii="Times New Roman" w:hAnsi="Times New Roman" w:cs="Times New Roman"/>
+          <w:i/>
+          <w:sz w:val="24"/>
+          <w:szCs w:val="24"/>
+        </w:rPr>
+        <w:t xml:space="preserve">- Chức năng của nhân viên </w:t>
+      </w:r>
+    </w:p>
+    <w:p>
+      <w:pPr>
+        <w:spacing w:line="360" w:lineRule="auto"/>
+        <w:rPr>
+          <w:rFonts w:ascii="Times New Roman" w:hAnsi="Times New Roman" w:cs="Times New Roman"/>
+          <w:sz w:val="24"/>
+          <w:szCs w:val="24"/>
+        </w:rPr>
+      </w:pPr>
+      <w:r>
+        <w:rPr>
+          <w:rFonts w:ascii="Times New Roman" w:hAnsi="Times New Roman" w:cs="Times New Roman"/>
+          <w:sz w:val="24"/>
+          <w:szCs w:val="24"/>
+        </w:rPr>
+        <w:t xml:space="preserve">  + Đăng nhập, đăng xuất.</w:t>
+      </w:r>
+    </w:p>
+    <w:p>
+      <w:pPr>
+        <w:spacing w:line="360" w:lineRule="auto"/>
+        <w:rPr>
+          <w:rFonts w:ascii="Times New Roman" w:hAnsi="Times New Roman" w:cs="Times New Roman"/>
+          <w:sz w:val="24"/>
+          <w:szCs w:val="24"/>
+        </w:rPr>
+      </w:pPr>
+      <w:r>
+        <w:rPr>
+          <w:rFonts w:ascii="Times New Roman" w:hAnsi="Times New Roman" w:cs="Times New Roman"/>
+          <w:sz w:val="24"/>
+          <w:szCs w:val="24"/>
+        </w:rPr>
+        <w:t xml:space="preserve">  </w:t>
+      </w:r>
+      <w:r>
+        <w:rPr>
+          <w:rFonts w:ascii="Times New Roman" w:hAnsi="Times New Roman" w:cs="Times New Roman"/>
+          <w:sz w:val="24"/>
+          <w:szCs w:val="24"/>
+          <w:highlight w:val="green"/>
+        </w:rPr>
+        <w:t>+ Quản trị sản phẩm</w:t>
+      </w:r>
+      <w:r>
+        <w:rPr>
+          <w:rFonts w:ascii="Times New Roman" w:hAnsi="Times New Roman" w:cs="Times New Roman"/>
+          <w:sz w:val="24"/>
+          <w:szCs w:val="24"/>
+          <w:highlight w:val="green"/>
+        </w:rPr>
+        <w:t>, tin tức</w:t>
+      </w:r>
+      <w:r>
+        <w:rPr>
+          <w:rFonts w:ascii="Times New Roman" w:hAnsi="Times New Roman" w:cs="Times New Roman"/>
+          <w:sz w:val="24"/>
+          <w:szCs w:val="24"/>
+          <w:highlight w:val="green"/>
+        </w:rPr>
+        <w:t xml:space="preserve">, các câu hỏi thường gặp, </w:t>
+      </w:r>
+      <w:r>
+        <w:rPr>
+          <w:rFonts w:ascii="Times New Roman" w:hAnsi="Times New Roman" w:cs="Times New Roman"/>
+          <w:sz w:val="24"/>
+          <w:szCs w:val="24"/>
+          <w:highlight w:val="green"/>
+        </w:rPr>
+        <w:t>thương hiệu</w:t>
+      </w:r>
+      <w:r>
+        <w:rPr>
+          <w:rFonts w:ascii="Times New Roman" w:hAnsi="Times New Roman" w:cs="Times New Roman"/>
+          <w:sz w:val="24"/>
+          <w:szCs w:val="24"/>
+        </w:rPr>
+        <w:t xml:space="preserve">, </w:t>
+      </w:r>
+      <w:r>
+        <w:rPr>
+          <w:rFonts w:ascii="Times New Roman" w:hAnsi="Times New Roman" w:cs="Times New Roman"/>
+          <w:sz w:val="24"/>
+          <w:szCs w:val="24"/>
+        </w:rPr>
+        <w:t>phương</w:t>
+      </w:r>
+      <w:r>
+        <w:rPr>
+          <w:rFonts w:ascii="Times New Roman" w:hAnsi="Times New Roman" w:cs="Times New Roman"/>
+          <w:sz w:val="24"/>
+          <w:szCs w:val="24"/>
+        </w:rPr>
+        <w:t xml:space="preserve"> thức vận chuyển, </w:t>
+      </w:r>
+      <w:r>
+        <w:rPr>
+          <w:rFonts w:ascii="Times New Roman" w:hAnsi="Times New Roman" w:cs="Times New Roman"/>
+          <w:sz w:val="24"/>
+          <w:szCs w:val="24"/>
+        </w:rPr>
+        <w:t>phương</w:t>
+      </w:r>
+      <w:r>
+        <w:rPr>
+          <w:rFonts w:ascii="Times New Roman" w:hAnsi="Times New Roman" w:cs="Times New Roman"/>
+          <w:sz w:val="24"/>
+          <w:szCs w:val="24"/>
+        </w:rPr>
+        <w:t xml:space="preserve"> thức thanh toán</w:t>
+      </w:r>
+      <w:r>
+        <w:rPr>
+          <w:rFonts w:ascii="Times New Roman" w:hAnsi="Times New Roman" w:cs="Times New Roman"/>
+          <w:sz w:val="24"/>
+          <w:szCs w:val="24"/>
+        </w:rPr>
+        <w:t>, trạng thái đơn hàng.</w:t>
+      </w:r>
+      <w:r>
+        <w:rPr>
+          <w:rFonts w:ascii="Times New Roman" w:hAnsi="Times New Roman" w:cs="Times New Roman"/>
+          <w:sz w:val="24"/>
+          <w:szCs w:val="24"/>
+        </w:rPr>
+        <w:t xml:space="preserve"> </w:t>
+      </w:r>
+    </w:p>
+    <w:p>
+      <w:pPr>
+        <w:spacing w:line="360" w:lineRule="auto"/>
+        <w:rPr>
+          <w:rFonts w:ascii="Times New Roman" w:hAnsi="Times New Roman" w:cs="Times New Roman"/>
+          <w:sz w:val="24"/>
+          <w:szCs w:val="24"/>
+        </w:rPr>
+      </w:pPr>
+      <w:r>
+        <w:rPr>
+          <w:rFonts w:ascii="Times New Roman" w:hAnsi="Times New Roman" w:cs="Times New Roman"/>
+          <w:sz w:val="24"/>
+          <w:szCs w:val="24"/>
+        </w:rPr>
+        <w:lastRenderedPageBreak/>
+        <w:t xml:space="preserve">  </w:t>
+      </w:r>
+      <w:r>
+        <w:rPr>
+          <w:rFonts w:ascii="Times New Roman" w:hAnsi="Times New Roman" w:cs="Times New Roman"/>
+          <w:sz w:val="24"/>
+          <w:szCs w:val="24"/>
+          <w:highlight w:val="green"/>
+        </w:rPr>
+        <w:t>+ Quản trị danh mục sản phẩm, danh mục tin tức</w:t>
+      </w:r>
+      <w:r>
+        <w:rPr>
+          <w:rFonts w:ascii="Times New Roman" w:hAnsi="Times New Roman" w:cs="Times New Roman"/>
+          <w:sz w:val="24"/>
+          <w:szCs w:val="24"/>
+          <w:highlight w:val="green"/>
+        </w:rPr>
+        <w:t>, danh mục các câu hỏi thường gặp.</w:t>
+      </w:r>
+    </w:p>
+    <w:p>
+      <w:pPr>
+        <w:spacing w:line="360" w:lineRule="auto"/>
+        <w:rPr>
+          <w:rFonts w:ascii="Times New Roman" w:hAnsi="Times New Roman" w:cs="Times New Roman"/>
+          <w:sz w:val="24"/>
+          <w:szCs w:val="24"/>
+        </w:rPr>
+      </w:pPr>
+      <w:r>
+        <w:rPr>
+          <w:rFonts w:ascii="Times New Roman" w:hAnsi="Times New Roman" w:cs="Times New Roman"/>
+          <w:sz w:val="24"/>
+          <w:szCs w:val="24"/>
+        </w:rPr>
+        <w:t xml:space="preserve">  + Quản trị đơn hàng</w:t>
+      </w:r>
+      <w:r>
+        <w:rPr>
+          <w:rFonts w:ascii="Times New Roman" w:hAnsi="Times New Roman" w:cs="Times New Roman"/>
+          <w:sz w:val="24"/>
+          <w:szCs w:val="24"/>
+        </w:rPr>
+        <w:t xml:space="preserve">, </w:t>
+      </w:r>
+      <w:r>
+        <w:rPr>
+          <w:rFonts w:ascii="Times New Roman" w:hAnsi="Times New Roman" w:cs="Times New Roman"/>
+          <w:sz w:val="24"/>
+          <w:szCs w:val="24"/>
+        </w:rPr>
+        <w:t>bình luận sản phẩm, feedback</w:t>
+      </w:r>
+      <w:r>
+        <w:rPr>
+          <w:rFonts w:ascii="Times New Roman" w:hAnsi="Times New Roman" w:cs="Times New Roman"/>
+          <w:sz w:val="24"/>
+          <w:szCs w:val="24"/>
+        </w:rPr>
+        <w:t>, thanh toán</w:t>
+      </w:r>
+      <w:r>
+        <w:rPr>
+          <w:rFonts w:ascii="Times New Roman" w:hAnsi="Times New Roman" w:cs="Times New Roman"/>
+          <w:sz w:val="24"/>
+          <w:szCs w:val="24"/>
+        </w:rPr>
+        <w:t xml:space="preserve"> đơn hàng</w:t>
+      </w:r>
+      <w:r>
+        <w:rPr>
+          <w:rFonts w:ascii="Times New Roman" w:hAnsi="Times New Roman" w:cs="Times New Roman"/>
+          <w:sz w:val="24"/>
+          <w:szCs w:val="24"/>
+        </w:rPr>
+        <w:t>, vận chuyển</w:t>
+      </w:r>
+      <w:r>
+        <w:rPr>
+          <w:rFonts w:ascii="Times New Roman" w:hAnsi="Times New Roman" w:cs="Times New Roman"/>
+          <w:sz w:val="24"/>
+          <w:szCs w:val="24"/>
+        </w:rPr>
+        <w:t xml:space="preserve"> đơn hàng</w:t>
+      </w:r>
+      <w:r>
+        <w:rPr>
+          <w:rFonts w:ascii="Times New Roman" w:hAnsi="Times New Roman" w:cs="Times New Roman"/>
+          <w:sz w:val="24"/>
+          <w:szCs w:val="24"/>
+        </w:rPr>
+        <w:t>.</w:t>
+      </w:r>
+    </w:p>
+    <w:p>
+      <w:pPr>
+        <w:spacing w:line="360" w:lineRule="auto"/>
+        <w:rPr>
+          <w:rFonts w:ascii="Times New Roman" w:hAnsi="Times New Roman" w:cs="Times New Roman"/>
+          <w:sz w:val="24"/>
+          <w:szCs w:val="24"/>
+        </w:rPr>
+      </w:pPr>
+      <w:r>
+        <w:rPr>
+          <w:rFonts w:ascii="Times New Roman" w:hAnsi="Times New Roman" w:cs="Times New Roman"/>
+          <w:sz w:val="24"/>
+          <w:szCs w:val="24"/>
+        </w:rPr>
+        <w:t xml:space="preserve">  </w:t>
+      </w:r>
+      <w:r>
+        <w:rPr>
+          <w:rFonts w:ascii="Times New Roman" w:hAnsi="Times New Roman" w:cs="Times New Roman"/>
+          <w:sz w:val="24"/>
+          <w:szCs w:val="24"/>
+          <w:highlight w:val="green"/>
+        </w:rPr>
+        <w:t>+ Quản trị</w:t>
+      </w:r>
+      <w:r>
+        <w:rPr>
+          <w:rFonts w:ascii="Times New Roman" w:hAnsi="Times New Roman" w:cs="Times New Roman"/>
+          <w:sz w:val="24"/>
+          <w:szCs w:val="24"/>
+          <w:highlight w:val="green"/>
+        </w:rPr>
+        <w:t xml:space="preserve"> các</w:t>
+      </w:r>
+      <w:r>
+        <w:rPr>
+          <w:rFonts w:ascii="Times New Roman" w:hAnsi="Times New Roman" w:cs="Times New Roman"/>
+          <w:sz w:val="24"/>
+          <w:szCs w:val="24"/>
+          <w:highlight w:val="green"/>
+        </w:rPr>
+        <w:t xml:space="preserve"> </w:t>
+      </w:r>
+      <w:r>
+        <w:rPr>
+          <w:rFonts w:ascii="Times New Roman" w:hAnsi="Times New Roman" w:cs="Times New Roman"/>
+          <w:sz w:val="24"/>
+          <w:szCs w:val="24"/>
+          <w:highlight w:val="green"/>
+        </w:rPr>
+        <w:t xml:space="preserve">trang </w:t>
+      </w:r>
+      <w:r>
+        <w:rPr>
+          <w:rFonts w:ascii="Times New Roman" w:hAnsi="Times New Roman" w:cs="Times New Roman"/>
+          <w:sz w:val="24"/>
+          <w:szCs w:val="24"/>
+          <w:highlight w:val="green"/>
+        </w:rPr>
+        <w:t>page</w:t>
+      </w:r>
+      <w:r>
+        <w:rPr>
+          <w:rFonts w:ascii="Times New Roman" w:hAnsi="Times New Roman" w:cs="Times New Roman"/>
+          <w:sz w:val="24"/>
+          <w:szCs w:val="24"/>
+          <w:highlight w:val="green"/>
+        </w:rPr>
+        <w:t xml:space="preserve"> đơn lẻ (ví dụ: trang giới thiệu website cửa hàng</w:t>
+      </w:r>
+      <w:proofErr w:type="gramStart"/>
+      <w:r>
+        <w:rPr>
+          <w:rFonts w:ascii="Times New Roman" w:hAnsi="Times New Roman" w:cs="Times New Roman"/>
+          <w:sz w:val="24"/>
+          <w:szCs w:val="24"/>
+          <w:highlight w:val="green"/>
+        </w:rPr>
+        <w:t>,…</w:t>
+      </w:r>
+      <w:proofErr w:type="gramEnd"/>
+      <w:r>
+        <w:rPr>
+          <w:rFonts w:ascii="Times New Roman" w:hAnsi="Times New Roman" w:cs="Times New Roman"/>
+          <w:sz w:val="24"/>
+          <w:szCs w:val="24"/>
+          <w:highlight w:val="green"/>
+        </w:rPr>
+        <w:t>)</w:t>
+      </w:r>
+      <w:r>
+        <w:rPr>
+          <w:rFonts w:ascii="Times New Roman" w:hAnsi="Times New Roman" w:cs="Times New Roman"/>
+          <w:sz w:val="24"/>
+          <w:szCs w:val="24"/>
+          <w:highlight w:val="green"/>
+        </w:rPr>
+        <w:t>,</w:t>
+      </w:r>
+      <w:r>
+        <w:rPr>
+          <w:rFonts w:ascii="Times New Roman" w:hAnsi="Times New Roman" w:cs="Times New Roman"/>
+          <w:sz w:val="24"/>
+          <w:szCs w:val="24"/>
+        </w:rPr>
+        <w:t xml:space="preserve"> </w:t>
+      </w:r>
+      <w:r>
+        <w:rPr>
+          <w:rFonts w:ascii="Times New Roman" w:hAnsi="Times New Roman" w:cs="Times New Roman"/>
+          <w:sz w:val="24"/>
+          <w:szCs w:val="24"/>
+        </w:rPr>
+        <w:t>banner, menu</w:t>
+      </w:r>
+      <w:r>
+        <w:rPr>
+          <w:rFonts w:ascii="Times New Roman" w:hAnsi="Times New Roman" w:cs="Times New Roman"/>
+          <w:sz w:val="24"/>
+          <w:szCs w:val="24"/>
+        </w:rPr>
+        <w:t>, target</w:t>
+      </w:r>
+      <w:r>
+        <w:rPr>
+          <w:rFonts w:ascii="Times New Roman" w:hAnsi="Times New Roman" w:cs="Times New Roman"/>
+          <w:sz w:val="24"/>
+          <w:szCs w:val="24"/>
+        </w:rPr>
+        <w:t>, thông tin giới thiệu cửa hàng.</w:t>
+      </w:r>
+    </w:p>
+    <w:p>
+      <w:pPr>
+        <w:spacing w:line="360" w:lineRule="auto"/>
+        <w:rPr>
+          <w:rFonts w:ascii="Times New Roman" w:hAnsi="Times New Roman" w:cs="Times New Roman"/>
+          <w:sz w:val="24"/>
+          <w:szCs w:val="24"/>
+        </w:rPr>
+      </w:pPr>
+      <w:r>
+        <w:rPr>
+          <w:rFonts w:ascii="Times New Roman" w:hAnsi="Times New Roman" w:cs="Times New Roman"/>
+          <w:sz w:val="24"/>
+          <w:szCs w:val="24"/>
+        </w:rPr>
+        <w:t xml:space="preserve">  + Quản trị tài khoản khách hàng.</w:t>
+      </w:r>
+    </w:p>
+    <w:p>
+      <w:pPr>
+        <w:spacing w:line="360" w:lineRule="auto"/>
+        <w:rPr>
+          <w:rFonts w:ascii="Times New Roman" w:hAnsi="Times New Roman" w:cs="Times New Roman"/>
+          <w:i/>
+          <w:sz w:val="24"/>
+          <w:szCs w:val="24"/>
+        </w:rPr>
+      </w:pPr>
+      <w:r>
+        <w:rPr>
+          <w:rFonts w:ascii="Times New Roman" w:hAnsi="Times New Roman" w:cs="Times New Roman"/>
+          <w:i/>
+          <w:sz w:val="24"/>
+          <w:szCs w:val="24"/>
+        </w:rPr>
+        <w:t xml:space="preserve">- Chức năng của người quản trị </w:t>
+      </w:r>
+    </w:p>
+    <w:p>
+      <w:pPr>
+        <w:spacing w:line="360" w:lineRule="auto"/>
+        <w:rPr>
+          <w:rFonts w:ascii="Times New Roman" w:hAnsi="Times New Roman" w:cs="Times New Roman"/>
+          <w:sz w:val="24"/>
+          <w:szCs w:val="24"/>
+        </w:rPr>
+      </w:pPr>
+      <w:r>
+        <w:rPr>
+          <w:rFonts w:ascii="Times New Roman" w:hAnsi="Times New Roman" w:cs="Times New Roman"/>
+          <w:sz w:val="24"/>
+          <w:szCs w:val="24"/>
+        </w:rPr>
+        <w:t xml:space="preserve">  + Đăng nhập, đăng xuất.</w:t>
+      </w:r>
+    </w:p>
+    <w:p>
+      <w:pPr>
+        <w:spacing w:line="360" w:lineRule="auto"/>
+        <w:rPr>
+          <w:rFonts w:ascii="Times New Roman" w:hAnsi="Times New Roman" w:cs="Times New Roman"/>
+          <w:sz w:val="24"/>
+          <w:szCs w:val="24"/>
+        </w:rPr>
+      </w:pPr>
+      <w:r>
+        <w:rPr>
+          <w:rFonts w:ascii="Times New Roman" w:hAnsi="Times New Roman" w:cs="Times New Roman"/>
+          <w:sz w:val="24"/>
+          <w:szCs w:val="24"/>
+        </w:rPr>
+        <w:t xml:space="preserve">  </w:t>
+      </w:r>
+      <w:r>
+        <w:rPr>
+          <w:rFonts w:ascii="Times New Roman" w:hAnsi="Times New Roman" w:cs="Times New Roman"/>
+          <w:sz w:val="24"/>
+          <w:szCs w:val="24"/>
+          <w:highlight w:val="green"/>
+        </w:rPr>
+        <w:t xml:space="preserve">+ Quản trị sản phẩm, tin </w:t>
+      </w:r>
+      <w:r>
+        <w:rPr>
+          <w:rFonts w:ascii="Times New Roman" w:hAnsi="Times New Roman" w:cs="Times New Roman"/>
+          <w:sz w:val="24"/>
+          <w:szCs w:val="24"/>
+          <w:highlight w:val="green"/>
+        </w:rPr>
+        <w:t xml:space="preserve">tức, các câu hỏi thường gặp, </w:t>
+      </w:r>
+      <w:r>
+        <w:rPr>
+          <w:rFonts w:ascii="Times New Roman" w:hAnsi="Times New Roman" w:cs="Times New Roman"/>
+          <w:sz w:val="24"/>
+          <w:szCs w:val="24"/>
+          <w:highlight w:val="green"/>
+        </w:rPr>
+        <w:t>thương hiệu</w:t>
+      </w:r>
+      <w:r>
+        <w:rPr>
+          <w:rFonts w:ascii="Times New Roman" w:hAnsi="Times New Roman" w:cs="Times New Roman"/>
+          <w:sz w:val="24"/>
+          <w:szCs w:val="24"/>
+        </w:rPr>
+        <w:t xml:space="preserve">, </w:t>
+      </w:r>
+      <w:r>
+        <w:rPr>
+          <w:rFonts w:ascii="Times New Roman" w:hAnsi="Times New Roman" w:cs="Times New Roman"/>
+          <w:sz w:val="24"/>
+          <w:szCs w:val="24"/>
+        </w:rPr>
+        <w:t>phương</w:t>
+      </w:r>
+      <w:r>
+        <w:rPr>
+          <w:rFonts w:ascii="Times New Roman" w:hAnsi="Times New Roman" w:cs="Times New Roman"/>
+          <w:sz w:val="24"/>
+          <w:szCs w:val="24"/>
+        </w:rPr>
+        <w:t xml:space="preserve"> thức vận chuyển, </w:t>
+      </w:r>
+      <w:r>
+        <w:rPr>
+          <w:rFonts w:ascii="Times New Roman" w:hAnsi="Times New Roman" w:cs="Times New Roman"/>
+          <w:sz w:val="24"/>
+          <w:szCs w:val="24"/>
+        </w:rPr>
+        <w:t>phương</w:t>
+      </w:r>
+      <w:r>
+        <w:rPr>
+          <w:rFonts w:ascii="Times New Roman" w:hAnsi="Times New Roman" w:cs="Times New Roman"/>
+          <w:sz w:val="24"/>
+          <w:szCs w:val="24"/>
+        </w:rPr>
+        <w:t xml:space="preserve"> thức thanh toán</w:t>
+      </w:r>
+      <w:r>
+        <w:rPr>
+          <w:rFonts w:ascii="Times New Roman" w:hAnsi="Times New Roman" w:cs="Times New Roman"/>
+          <w:sz w:val="24"/>
+          <w:szCs w:val="24"/>
+        </w:rPr>
+        <w:t>, trạng thái đơn hàng.</w:t>
+      </w:r>
+      <w:r>
+        <w:rPr>
+          <w:rFonts w:ascii="Times New Roman" w:hAnsi="Times New Roman" w:cs="Times New Roman"/>
+          <w:sz w:val="24"/>
+          <w:szCs w:val="24"/>
+        </w:rPr>
+        <w:t xml:space="preserve"> </w:t>
+      </w:r>
+    </w:p>
+    <w:p>
+      <w:pPr>
+        <w:spacing w:line="360" w:lineRule="auto"/>
+        <w:rPr>
+          <w:rFonts w:ascii="Times New Roman" w:hAnsi="Times New Roman" w:cs="Times New Roman"/>
+          <w:sz w:val="24"/>
+          <w:szCs w:val="24"/>
+        </w:rPr>
+      </w:pPr>
+      <w:r>
+        <w:rPr>
+          <w:rFonts w:ascii="Times New Roman" w:hAnsi="Times New Roman" w:cs="Times New Roman"/>
+          <w:sz w:val="24"/>
+          <w:szCs w:val="24"/>
+        </w:rPr>
+        <w:t xml:space="preserve">  </w:t>
+      </w:r>
+      <w:r>
+        <w:rPr>
+          <w:rFonts w:ascii="Times New Roman" w:hAnsi="Times New Roman" w:cs="Times New Roman"/>
+          <w:sz w:val="24"/>
+          <w:szCs w:val="24"/>
+          <w:highlight w:val="green"/>
+        </w:rPr>
+        <w:t xml:space="preserve">+ Quản trị danh mục sản phẩm, danh mục tin </w:t>
+      </w:r>
+      <w:r>
+        <w:rPr>
+          <w:rFonts w:ascii="Times New Roman" w:hAnsi="Times New Roman" w:cs="Times New Roman"/>
+          <w:sz w:val="24"/>
+          <w:szCs w:val="24"/>
+          <w:highlight w:val="green"/>
+        </w:rPr>
+        <w:t>tức, danh mục các câu hỏi thường gặp.</w:t>
+      </w:r>
+    </w:p>
+    <w:p>
+      <w:pPr>
+        <w:spacing w:line="360" w:lineRule="auto"/>
+        <w:rPr>
+          <w:rFonts w:ascii="Times New Roman" w:hAnsi="Times New Roman" w:cs="Times New Roman"/>
+          <w:sz w:val="24"/>
+          <w:szCs w:val="24"/>
+        </w:rPr>
+      </w:pPr>
+      <w:r>
+        <w:rPr>
+          <w:rFonts w:ascii="Times New Roman" w:hAnsi="Times New Roman" w:cs="Times New Roman"/>
+          <w:sz w:val="24"/>
+          <w:szCs w:val="24"/>
+        </w:rPr>
+        <w:t xml:space="preserve">  + Quản trị đơn hàng</w:t>
+      </w:r>
+      <w:r>
+        <w:rPr>
+          <w:rFonts w:ascii="Times New Roman" w:hAnsi="Times New Roman" w:cs="Times New Roman"/>
+          <w:sz w:val="24"/>
+          <w:szCs w:val="24"/>
+        </w:rPr>
+        <w:t xml:space="preserve">, </w:t>
+      </w:r>
+      <w:r>
+        <w:rPr>
+          <w:rFonts w:ascii="Times New Roman" w:hAnsi="Times New Roman" w:cs="Times New Roman"/>
+          <w:sz w:val="24"/>
+          <w:szCs w:val="24"/>
+        </w:rPr>
+        <w:t>bình luận sản phẩm, feedback</w:t>
+      </w:r>
+      <w:r>
+        <w:rPr>
+          <w:rFonts w:ascii="Times New Roman" w:hAnsi="Times New Roman" w:cs="Times New Roman"/>
+          <w:sz w:val="24"/>
+          <w:szCs w:val="24"/>
+        </w:rPr>
+        <w:t>, thanh toán đơn hàng, vận chuyển đơn hàng</w:t>
+      </w:r>
+      <w:r>
+        <w:rPr>
+          <w:rFonts w:ascii="Times New Roman" w:hAnsi="Times New Roman" w:cs="Times New Roman"/>
+          <w:sz w:val="24"/>
+          <w:szCs w:val="24"/>
+        </w:rPr>
+        <w:t>.</w:t>
+      </w:r>
+    </w:p>
+    <w:p>
+      <w:pPr>
+        <w:spacing w:line="360" w:lineRule="auto"/>
+        <w:rPr>
+          <w:rFonts w:ascii="Times New Roman" w:hAnsi="Times New Roman" w:cs="Times New Roman"/>
+          <w:sz w:val="24"/>
+          <w:szCs w:val="24"/>
+        </w:rPr>
+      </w:pPr>
+      <w:r>
+        <w:rPr>
+          <w:rFonts w:ascii="Times New Roman" w:hAnsi="Times New Roman" w:cs="Times New Roman"/>
+          <w:sz w:val="24"/>
+          <w:szCs w:val="24"/>
+        </w:rPr>
+        <w:t xml:space="preserve">  </w:t>
+      </w:r>
+      <w:r>
+        <w:rPr>
+          <w:rFonts w:ascii="Times New Roman" w:hAnsi="Times New Roman" w:cs="Times New Roman"/>
+          <w:sz w:val="24"/>
+          <w:szCs w:val="24"/>
+          <w:highlight w:val="green"/>
+        </w:rPr>
+        <w:t>+ Quản trị các trang page đơn lẻ (ví dụ: trang giới thiệu website cửa hàng</w:t>
+      </w:r>
+      <w:proofErr w:type="gramStart"/>
+      <w:r>
+        <w:rPr>
+          <w:rFonts w:ascii="Times New Roman" w:hAnsi="Times New Roman" w:cs="Times New Roman"/>
+          <w:sz w:val="24"/>
+          <w:szCs w:val="24"/>
+          <w:highlight w:val="green"/>
+        </w:rPr>
+        <w:t>,…</w:t>
+      </w:r>
+      <w:proofErr w:type="gramEnd"/>
+      <w:r>
+        <w:rPr>
+          <w:rFonts w:ascii="Times New Roman" w:hAnsi="Times New Roman" w:cs="Times New Roman"/>
+          <w:sz w:val="24"/>
+          <w:szCs w:val="24"/>
+          <w:highlight w:val="green"/>
+        </w:rPr>
+        <w:t>),</w:t>
+      </w:r>
+      <w:r>
+        <w:rPr>
+          <w:rFonts w:ascii="Times New Roman" w:hAnsi="Times New Roman" w:cs="Times New Roman"/>
+          <w:sz w:val="24"/>
+          <w:szCs w:val="24"/>
+        </w:rPr>
+        <w:t xml:space="preserve"> </w:t>
+      </w:r>
+      <w:r>
+        <w:rPr>
+          <w:rFonts w:ascii="Times New Roman" w:hAnsi="Times New Roman" w:cs="Times New Roman"/>
+          <w:sz w:val="24"/>
+          <w:szCs w:val="24"/>
+        </w:rPr>
+        <w:t xml:space="preserve"> </w:t>
+      </w:r>
+      <w:r>
+        <w:rPr>
+          <w:rFonts w:ascii="Times New Roman" w:hAnsi="Times New Roman" w:cs="Times New Roman"/>
+          <w:sz w:val="24"/>
+          <w:szCs w:val="24"/>
+        </w:rPr>
+        <w:t>banner, menu</w:t>
+      </w:r>
+      <w:r>
+        <w:rPr>
+          <w:rFonts w:ascii="Times New Roman" w:hAnsi="Times New Roman" w:cs="Times New Roman"/>
+          <w:sz w:val="24"/>
+          <w:szCs w:val="24"/>
+        </w:rPr>
+        <w:t>, target</w:t>
+      </w:r>
+      <w:r>
+        <w:rPr>
+          <w:rFonts w:ascii="Times New Roman" w:hAnsi="Times New Roman" w:cs="Times New Roman"/>
+          <w:sz w:val="24"/>
+          <w:szCs w:val="24"/>
+        </w:rPr>
+        <w:t>, thông tin giới thiệu cửa hàng.</w:t>
+      </w:r>
+    </w:p>
+    <w:p>
+      <w:pPr>
+        <w:spacing w:line="360" w:lineRule="auto"/>
+        <w:rPr>
+          <w:rFonts w:ascii="Times New Roman" w:hAnsi="Times New Roman" w:cs="Times New Roman"/>
+          <w:sz w:val="24"/>
+          <w:szCs w:val="24"/>
+        </w:rPr>
+      </w:pPr>
+      <w:r>
+        <w:rPr>
+          <w:rFonts w:ascii="Times New Roman" w:hAnsi="Times New Roman" w:cs="Times New Roman"/>
+          <w:sz w:val="24"/>
+          <w:szCs w:val="24"/>
+        </w:rPr>
+        <w:t xml:space="preserve">  + Quản trị tài khoản khách hàng.</w:t>
+      </w:r>
+    </w:p>
+    <w:p>
+      <w:pPr>
+        <w:spacing w:line="360" w:lineRule="auto"/>
+        <w:rPr>
+          <w:rFonts w:ascii="Times New Roman" w:hAnsi="Times New Roman" w:cs="Times New Roman"/>
+          <w:sz w:val="24"/>
+          <w:szCs w:val="24"/>
+        </w:rPr>
+      </w:pPr>
       <w:r>
         <w:rPr>
           <w:rFonts w:ascii="Times New Roman" w:hAnsi="Times New Roman" w:cs="Times New Roman"/>
@@ -9589,15 +10003,7 @@
           <w:sz w:val="24"/>
           <w:szCs w:val="24"/>
         </w:rPr>
-        <w:t>SEO</w:t>
-      </w:r>
-      <w:r>
-        <w:rPr>
-          <w:rFonts w:ascii="Times New Roman" w:hAnsi="Times New Roman" w:cs="Times New Roman"/>
-          <w:sz w:val="24"/>
-          <w:szCs w:val="24"/>
-        </w:rPr>
-        <w:t xml:space="preserve"> (alias)</w:t>
+        <w:t>SEO (alias)</w:t>
       </w:r>
     </w:p>
     <w:p>
@@ -9885,15 +10291,7 @@
           <w:sz w:val="24"/>
           <w:szCs w:val="24"/>
         </w:rPr>
-        <w:t>SEO</w:t>
-      </w:r>
-      <w:r>
-        <w:rPr>
-          <w:rFonts w:ascii="Times New Roman" w:hAnsi="Times New Roman" w:cs="Times New Roman"/>
-          <w:sz w:val="24"/>
-          <w:szCs w:val="24"/>
-        </w:rPr>
-        <w:t xml:space="preserve"> (alias)</w:t>
+        <w:t>SEO (alias)</w:t>
       </w:r>
     </w:p>
     <w:p>
@@ -11386,7 +11784,15 @@
           <w:sz w:val="24"/>
           <w:szCs w:val="24"/>
         </w:rPr>
-        <w:t>Fanpage: tài khoản mạng xã hội của cửa hàng</w:t>
+        <w:t>Website</w:t>
+      </w:r>
+      <w:r>
+        <w:rPr>
+          <w:rFonts w:ascii="Times New Roman" w:hAnsi="Times New Roman" w:cs="Times New Roman"/>
+          <w:sz w:val="24"/>
+          <w:szCs w:val="24"/>
+        </w:rPr>
+        <w:t>: tài khoản mạng xã hội của cửa hàng</w:t>
       </w:r>
     </w:p>
     <w:p>
@@ -11443,15 +11849,25 @@
           <w:sz w:val="24"/>
           <w:szCs w:val="24"/>
         </w:rPr>
-        <w:t xml:space="preserve">MetaTitle: tiêu đề </w:t>
-      </w:r>
-      <w:r>
-        <w:rPr>
-          <w:rFonts w:ascii="Times New Roman" w:hAnsi="Times New Roman" w:cs="Times New Roman"/>
-          <w:sz w:val="24"/>
-          <w:szCs w:val="24"/>
-        </w:rPr>
-        <w:t>SEO (alias)</w:t>
+        <w:t xml:space="preserve">MapLat: </w:t>
+      </w:r>
+      <w:proofErr w:type="gramStart"/>
+      <w:r>
+        <w:rPr>
+          <w:rFonts w:ascii="Times New Roman" w:hAnsi="Times New Roman" w:cs="Times New Roman"/>
+          <w:sz w:val="24"/>
+          <w:szCs w:val="24"/>
+        </w:rPr>
+        <w:t>vĩ</w:t>
+      </w:r>
+      <w:proofErr w:type="gramEnd"/>
+      <w:r>
+        <w:rPr>
+          <w:rFonts w:ascii="Times New Roman" w:hAnsi="Times New Roman" w:cs="Times New Roman"/>
+          <w:sz w:val="24"/>
+          <w:szCs w:val="24"/>
+        </w:rPr>
+        <w:t xml:space="preserve"> độ (bản đồ)</w:t>
       </w:r>
     </w:p>
     <w:p>
@@ -11471,58 +11887,26 @@
           <w:szCs w:val="24"/>
         </w:rPr>
         <w:lastRenderedPageBreak/>
-        <w:t xml:space="preserve">MetaKeywords: từ khóa </w:t>
-      </w:r>
-      <w:r>
-        <w:rPr>
-          <w:rFonts w:ascii="Times New Roman" w:hAnsi="Times New Roman" w:cs="Times New Roman"/>
-          <w:sz w:val="24"/>
-          <w:szCs w:val="24"/>
-        </w:rPr>
-        <w:t>SEO</w:t>
-      </w:r>
-      <w:r>
-        <w:rPr>
-          <w:rFonts w:ascii="Times New Roman" w:hAnsi="Times New Roman" w:cs="Times New Roman"/>
-          <w:sz w:val="24"/>
-          <w:szCs w:val="24"/>
-        </w:rPr>
-        <w:t xml:space="preserve"> (tương tự hashtag)</w:t>
-      </w:r>
-    </w:p>
-    <w:p>
-      <w:pPr>
-        <w:spacing w:line="360" w:lineRule="auto"/>
-        <w:ind w:left="360"/>
-        <w:rPr>
-          <w:rFonts w:ascii="Times New Roman" w:hAnsi="Times New Roman" w:cs="Times New Roman"/>
-          <w:sz w:val="24"/>
-          <w:szCs w:val="24"/>
-        </w:rPr>
-      </w:pPr>
-      <w:r>
-        <w:rPr>
-          <w:rFonts w:ascii="Times New Roman" w:hAnsi="Times New Roman" w:cs="Times New Roman"/>
-          <w:sz w:val="24"/>
-          <w:szCs w:val="24"/>
-        </w:rPr>
-        <w:t xml:space="preserve">MetaDecriptions: mô tả </w:t>
-      </w:r>
-      <w:r>
-        <w:rPr>
-          <w:rFonts w:ascii="Times New Roman" w:hAnsi="Times New Roman" w:cs="Times New Roman"/>
-          <w:sz w:val="24"/>
-          <w:szCs w:val="24"/>
-        </w:rPr>
-        <w:t>SEO</w:t>
-      </w:r>
-      <w:r>
-        <w:rPr>
-          <w:rFonts w:ascii="Times New Roman" w:hAnsi="Times New Roman" w:cs="Times New Roman"/>
-          <w:sz w:val="24"/>
-          <w:szCs w:val="24"/>
-        </w:rPr>
-        <w:t xml:space="preserve"> (tương tự như đoạn mô tả xuất hiện dưới phần title URL mô tả nội dung URL đó, được dùng cho trình duyệt và SEO)</w:t>
+        <w:t>MapLong: kinh độ (bản đồ)</w:t>
+      </w:r>
+    </w:p>
+    <w:p>
+      <w:pPr>
+        <w:spacing w:line="360" w:lineRule="auto"/>
+        <w:ind w:left="360"/>
+        <w:rPr>
+          <w:rFonts w:ascii="Times New Roman" w:hAnsi="Times New Roman" w:cs="Times New Roman"/>
+          <w:sz w:val="24"/>
+          <w:szCs w:val="24"/>
+        </w:rPr>
+      </w:pPr>
+      <w:r>
+        <w:rPr>
+          <w:rFonts w:ascii="Times New Roman" w:hAnsi="Times New Roman" w:cs="Times New Roman"/>
+          <w:sz w:val="24"/>
+          <w:szCs w:val="24"/>
+        </w:rPr>
+        <w:t>CreateDate: ngày tạo thông tin giới thiệu cửa hàng</w:t>
       </w:r>
     </w:p>
     <w:p>
@@ -11550,86 +11934,6 @@
           <w:szCs w:val="24"/>
         </w:rPr>
         <w:t>Đang hoạt động/Ngừng hoạt động</w:t>
-      </w:r>
-      <w:r>
-        <w:rPr>
-          <w:rFonts w:ascii="Times New Roman" w:hAnsi="Times New Roman" w:cs="Times New Roman"/>
-          <w:sz w:val="24"/>
-          <w:szCs w:val="24"/>
-        </w:rPr>
-        <w:t xml:space="preserve">, </w:t>
-      </w:r>
-      <w:r>
-        <w:rPr>
-          <w:rFonts w:ascii="Consolas" w:hAnsi="Consolas" w:cs="Consolas"/>
-          <w:color w:val="FF00FF"/>
-          <w:sz w:val="19"/>
-          <w:szCs w:val="19"/>
-        </w:rPr>
-        <w:t>update</w:t>
-      </w:r>
-      <w:r>
-        <w:rPr>
-          <w:rFonts w:ascii="Consolas" w:hAnsi="Consolas" w:cs="Consolas"/>
-          <w:color w:val="000000"/>
-          <w:sz w:val="19"/>
-          <w:szCs w:val="19"/>
-        </w:rPr>
-        <w:t xml:space="preserve"> Tb_About </w:t>
-      </w:r>
-      <w:r>
-        <w:rPr>
-          <w:rFonts w:ascii="Consolas" w:hAnsi="Consolas" w:cs="Consolas"/>
-          <w:color w:val="0000FF"/>
-          <w:sz w:val="19"/>
-          <w:szCs w:val="19"/>
-        </w:rPr>
-        <w:t>set</w:t>
-      </w:r>
-      <w:r>
-        <w:rPr>
-          <w:rFonts w:ascii="Consolas" w:hAnsi="Consolas" w:cs="Consolas"/>
-          <w:color w:val="000000"/>
-          <w:sz w:val="19"/>
-          <w:szCs w:val="19"/>
-        </w:rPr>
-        <w:t xml:space="preserve"> </w:t>
-      </w:r>
-      <w:r>
-        <w:rPr>
-          <w:rFonts w:ascii="Consolas" w:hAnsi="Consolas" w:cs="Consolas"/>
-          <w:color w:val="0000FF"/>
-          <w:sz w:val="19"/>
-          <w:szCs w:val="19"/>
-        </w:rPr>
-        <w:t>Status</w:t>
-      </w:r>
-      <w:r>
-        <w:rPr>
-          <w:rFonts w:ascii="Consolas" w:hAnsi="Consolas" w:cs="Consolas"/>
-          <w:color w:val="000000"/>
-          <w:sz w:val="19"/>
-          <w:szCs w:val="19"/>
-        </w:rPr>
-        <w:t xml:space="preserve"> </w:t>
-      </w:r>
-      <w:r>
-        <w:rPr>
-          <w:rFonts w:ascii="Consolas" w:hAnsi="Consolas" w:cs="Consolas"/>
-          <w:color w:val="808080"/>
-          <w:sz w:val="19"/>
-          <w:szCs w:val="19"/>
-        </w:rPr>
-        <w:t>=</w:t>
-      </w:r>
-      <w:r>
-        <w:rPr>
-          <w:rFonts w:ascii="Consolas" w:hAnsi="Consolas" w:cs="Consolas"/>
-          <w:color w:val="000000"/>
-          <w:sz w:val="19"/>
-          <w:szCs w:val="19"/>
-        </w:rPr>
-        <w:t xml:space="preserve"> 1</w:t>
       </w:r>
       <w:r>
         <w:rPr>
@@ -11680,6 +11984,13 @@
         </w:rPr>
         <w:t>quản lý các trang (page)</w:t>
       </w:r>
+      <w:r>
+        <w:rPr>
+          <w:rFonts w:cs="Times New Roman"/>
+          <w:szCs w:val="24"/>
+        </w:rPr>
+        <w:t xml:space="preserve"> riêng lẻ</w:t>
+      </w:r>
     </w:p>
     <w:p>
       <w:pPr>
@@ -11765,26 +12076,155 @@
           <w:sz w:val="24"/>
           <w:szCs w:val="24"/>
         </w:rPr>
-        <w:t>URL: địa chỉ URL của trang web</w:t>
-      </w:r>
-    </w:p>
-    <w:p>
-      <w:pPr>
-        <w:spacing w:line="360" w:lineRule="auto"/>
-        <w:ind w:left="360"/>
-        <w:rPr>
-          <w:rFonts w:ascii="Times New Roman" w:hAnsi="Times New Roman" w:cs="Times New Roman"/>
-          <w:sz w:val="24"/>
-          <w:szCs w:val="24"/>
-        </w:rPr>
-      </w:pPr>
-      <w:r>
-        <w:rPr>
-          <w:rFonts w:ascii="Times New Roman" w:hAnsi="Times New Roman" w:cs="Times New Roman"/>
-          <w:sz w:val="24"/>
-          <w:szCs w:val="24"/>
-        </w:rPr>
         <w:t>CreateDate: ngày tạo trang web</w:t>
+      </w:r>
+    </w:p>
+    <w:p>
+      <w:pPr>
+        <w:spacing w:line="360" w:lineRule="auto"/>
+        <w:ind w:left="360"/>
+        <w:rPr>
+          <w:rFonts w:ascii="Times New Roman" w:hAnsi="Times New Roman" w:cs="Times New Roman"/>
+          <w:sz w:val="24"/>
+          <w:szCs w:val="24"/>
+        </w:rPr>
+      </w:pPr>
+      <w:r>
+        <w:rPr>
+          <w:rFonts w:ascii="Times New Roman" w:hAnsi="Times New Roman" w:cs="Times New Roman"/>
+          <w:sz w:val="24"/>
+          <w:szCs w:val="24"/>
+        </w:rPr>
+        <w:t xml:space="preserve">MetaTitle: tiêu đề </w:t>
+      </w:r>
+      <w:r>
+        <w:rPr>
+          <w:rFonts w:ascii="Times New Roman" w:hAnsi="Times New Roman" w:cs="Times New Roman"/>
+          <w:sz w:val="24"/>
+          <w:szCs w:val="24"/>
+        </w:rPr>
+        <w:t>SEO (alias)</w:t>
+      </w:r>
+      <w:r>
+        <w:rPr>
+          <w:rFonts w:ascii="Times New Roman" w:hAnsi="Times New Roman" w:cs="Times New Roman"/>
+          <w:sz w:val="24"/>
+          <w:szCs w:val="24"/>
+        </w:rPr>
+        <w:t>, giúp trỏ tới link của các trang</w:t>
+      </w:r>
+    </w:p>
+    <w:p>
+      <w:pPr>
+        <w:spacing w:line="360" w:lineRule="auto"/>
+        <w:ind w:left="360"/>
+        <w:rPr>
+          <w:rFonts w:ascii="Times New Roman" w:hAnsi="Times New Roman" w:cs="Times New Roman"/>
+          <w:sz w:val="24"/>
+          <w:szCs w:val="24"/>
+        </w:rPr>
+      </w:pPr>
+      <w:r>
+        <w:rPr>
+          <w:rFonts w:ascii="Times New Roman" w:hAnsi="Times New Roman" w:cs="Times New Roman"/>
+          <w:sz w:val="24"/>
+          <w:szCs w:val="24"/>
+        </w:rPr>
+        <w:t>MetaKeywords: từ khóa</w:t>
+      </w:r>
+      <w:r>
+        <w:rPr>
+          <w:rFonts w:ascii="Times New Roman" w:hAnsi="Times New Roman" w:cs="Times New Roman"/>
+          <w:sz w:val="24"/>
+          <w:szCs w:val="24"/>
+        </w:rPr>
+        <w:t xml:space="preserve"> </w:t>
+      </w:r>
+      <w:r>
+        <w:rPr>
+          <w:rFonts w:ascii="Times New Roman" w:hAnsi="Times New Roman" w:cs="Times New Roman"/>
+          <w:sz w:val="24"/>
+          <w:szCs w:val="24"/>
+        </w:rPr>
+        <w:t>SEO</w:t>
+      </w:r>
+    </w:p>
+    <w:p>
+      <w:pPr>
+        <w:spacing w:line="360" w:lineRule="auto"/>
+        <w:ind w:left="360"/>
+        <w:rPr>
+          <w:rFonts w:ascii="Times New Roman" w:hAnsi="Times New Roman" w:cs="Times New Roman"/>
+          <w:sz w:val="24"/>
+          <w:szCs w:val="24"/>
+        </w:rPr>
+      </w:pPr>
+      <w:r>
+        <w:rPr>
+          <w:rFonts w:ascii="Times New Roman" w:hAnsi="Times New Roman" w:cs="Times New Roman"/>
+          <w:sz w:val="24"/>
+          <w:szCs w:val="24"/>
+        </w:rPr>
+        <w:t xml:space="preserve">MetaDecriptions: mô tả </w:t>
+      </w:r>
+      <w:r>
+        <w:rPr>
+          <w:rFonts w:ascii="Times New Roman" w:hAnsi="Times New Roman" w:cs="Times New Roman"/>
+          <w:sz w:val="24"/>
+          <w:szCs w:val="24"/>
+        </w:rPr>
+        <w:t>SEO</w:t>
+      </w:r>
+      <w:r>
+        <w:rPr>
+          <w:rFonts w:ascii="Times New Roman" w:hAnsi="Times New Roman" w:cs="Times New Roman"/>
+          <w:sz w:val="24"/>
+          <w:szCs w:val="24"/>
+        </w:rPr>
+        <w:t xml:space="preserve"> (được dùng cho trình duyệ</w:t>
+      </w:r>
+      <w:r>
+        <w:rPr>
+          <w:rFonts w:ascii="Times New Roman" w:hAnsi="Times New Roman" w:cs="Times New Roman"/>
+          <w:sz w:val="24"/>
+          <w:szCs w:val="24"/>
+        </w:rPr>
+        <w:t>t và SEO)</w:t>
+      </w:r>
+      <w:r>
+        <w:rPr>
+          <w:rFonts w:ascii="Times New Roman" w:hAnsi="Times New Roman" w:cs="Times New Roman"/>
+          <w:sz w:val="24"/>
+          <w:szCs w:val="24"/>
+        </w:rPr>
+        <w:t xml:space="preserve"> </w:t>
+      </w:r>
+    </w:p>
+    <w:p>
+      <w:pPr>
+        <w:spacing w:line="360" w:lineRule="auto"/>
+        <w:ind w:left="360"/>
+        <w:rPr>
+          <w:rFonts w:ascii="Times New Roman" w:hAnsi="Times New Roman" w:cs="Times New Roman"/>
+          <w:sz w:val="24"/>
+          <w:szCs w:val="24"/>
+        </w:rPr>
+      </w:pPr>
+      <w:r>
+        <w:rPr>
+          <w:rFonts w:ascii="Times New Roman" w:hAnsi="Times New Roman" w:cs="Times New Roman"/>
+          <w:sz w:val="24"/>
+          <w:szCs w:val="24"/>
+        </w:rPr>
+        <w:t>Status: trạng thái của câu hỏi thường gặp (Đang hoạt động/Ngừng hoạt động</w:t>
+      </w:r>
+      <w:r>
+        <w:rPr>
+          <w:rFonts w:ascii="Times New Roman" w:hAnsi="Times New Roman" w:cs="Times New Roman"/>
+          <w:sz w:val="24"/>
+          <w:szCs w:val="24"/>
+        </w:rPr>
+        <w:t>)</w:t>
       </w:r>
     </w:p>
     <w:p>
@@ -12113,7 +12553,16 @@
           <w:sz w:val="24"/>
           <w:szCs w:val="24"/>
         </w:rPr>
-        <w:t>: là một cách tiếp cận phổ biến để phát triển các ứng dụng phức tạp và web, giúp cho việc phân chia và quản lý mã nguồn trở nên rõ ràng hơn, đồng thời giúp cho việc phát triển và bảo trì ứng dụng trở nên dễ dàng hơn. Việc sử dụng cả hai mô hình giúp cho việc phát triển và bảo trì ứng dụng trở nên dễ dàng hơn, đồng thời giúp cho việc phân chia và quản lý mã nguồn trở nên rõ ràng hơn.</w:t>
+        <w:t xml:space="preserve">: là một cách tiếp cận phổ biến để phát triển các ứng dụng phức tạp và web, giúp cho việc phân chia và quản lý mã nguồn trở nên rõ ràng hơn, đồng thời giúp cho việc phát triển và bảo trì ứng dụng trở nên dễ dàng hơn. Việc sử dụng cả hai mô hình giúp cho việc phát triển và bảo trì ứng dụng </w:t>
+      </w:r>
+      <w:r>
+        <w:rPr>
+          <w:rFonts w:ascii="Times New Roman" w:hAnsi="Times New Roman" w:cs="Times New Roman"/>
+          <w:sz w:val="24"/>
+          <w:szCs w:val="24"/>
+        </w:rPr>
+        <w:lastRenderedPageBreak/>
+        <w:t>trở nên dễ dàng hơn, đồng thời giúp cho việc phân chia và quản lý mã nguồn trở nên rõ ràng hơn.</w:t>
       </w:r>
     </w:p>
     <w:p>
@@ -12136,7 +12585,6 @@
           <w:sz w:val="24"/>
           <w:szCs w:val="24"/>
         </w:rPr>
-        <w:lastRenderedPageBreak/>
         <w:t>Mô hình 3 lớp là một kiến trúc phần mềm được sử dụng để phát triển các ứng dụng phức tạp. Trong mô hình này, ứng dụng được chia thành 3 lớp chính: giao diện người dùng (Presentation Layer), logic nghiệp vụ (Business Layer) và cơ sở dữ liệu (Data Layer). Mỗi lớp đảm nhận một chức năng cụ thể và có thể được phát triển và bảo trì độc lập.</w:t>
       </w:r>
     </w:p>
@@ -12434,6 +12882,7 @@
           <w:sz w:val="24"/>
           <w:szCs w:val="24"/>
         </w:rPr>
+        <w:lastRenderedPageBreak/>
         <w:t>ASP.NET Identity 2</w:t>
       </w:r>
     </w:p>
@@ -12480,7 +12929,6 @@
           <w:sz w:val="24"/>
           <w:szCs w:val="24"/>
         </w:rPr>
-        <w:lastRenderedPageBreak/>
         <w:t>SQL Sever</w:t>
       </w:r>
     </w:p>
@@ -13025,6 +13473,7 @@
           <w:sz w:val="24"/>
           <w:szCs w:val="24"/>
         </w:rPr>
+        <w:lastRenderedPageBreak/>
         <w:t xml:space="preserve">Code import từ form của ProductAPIController: </w:t>
       </w:r>
       <w:hyperlink r:id="rId15" w:history="1">
@@ -13053,7 +13502,6 @@
           <w:rFonts w:eastAsia="Times New Roman" w:cs="Times New Roman"/>
           <w:szCs w:val="24"/>
         </w:rPr>
-        <w:lastRenderedPageBreak/>
         <w:t>Thực hiện dự án</w:t>
       </w:r>
     </w:p>

</xml_diff>

<commit_message>
Update the account registration function for the client page
</commit_message>
<xml_diff>
--- a/NguyenNgocHongHan-FileBaoCaoVaPhanTich.docx
+++ b/NguyenNgocHongHan-FileBaoCaoVaPhanTich.docx
@@ -2517,7 +2517,24 @@
           <w:sz w:val="24"/>
           <w:szCs w:val="24"/>
         </w:rPr>
-        <w:t xml:space="preserve">  + Đăng ký, đăng nhập, đăng xuất. </w:t>
+        <w:t xml:space="preserve">  </w:t>
+      </w:r>
+      <w:r>
+        <w:rPr>
+          <w:rFonts w:ascii="Times New Roman" w:hAnsi="Times New Roman" w:cs="Times New Roman"/>
+          <w:sz w:val="24"/>
+          <w:szCs w:val="24"/>
+          <w:highlight w:val="green"/>
+        </w:rPr>
+        <w:t>+ Đăng ký,</w:t>
+      </w:r>
+      <w:r>
+        <w:rPr>
+          <w:rFonts w:ascii="Times New Roman" w:hAnsi="Times New Roman" w:cs="Times New Roman"/>
+          <w:sz w:val="24"/>
+          <w:szCs w:val="24"/>
+        </w:rPr>
+        <w:t xml:space="preserve"> đăng nhập, đăng xuất. </w:t>
       </w:r>
     </w:p>
     <w:p>
@@ -2799,24 +2816,6 @@
           <w:sz w:val="24"/>
           <w:szCs w:val="24"/>
         </w:rPr>
-        <w:t xml:space="preserve">  + Xem thông tin liên hệ cửa hàng.</w:t>
-      </w:r>
-    </w:p>
-    <w:p>
-      <w:pPr>
-        <w:spacing w:line="360" w:lineRule="auto"/>
-        <w:rPr>
-          <w:rFonts w:ascii="Times New Roman" w:hAnsi="Times New Roman" w:cs="Times New Roman"/>
-          <w:sz w:val="24"/>
-          <w:szCs w:val="24"/>
-        </w:rPr>
-      </w:pPr>
-      <w:r>
-        <w:rPr>
-          <w:rFonts w:ascii="Times New Roman" w:hAnsi="Times New Roman" w:cs="Times New Roman"/>
-          <w:sz w:val="24"/>
-          <w:szCs w:val="24"/>
-        </w:rPr>
         <w:t xml:space="preserve">  </w:t>
       </w:r>
       <w:r>
@@ -2826,91 +2825,118 @@
           <w:szCs w:val="24"/>
           <w:highlight w:val="green"/>
         </w:rPr>
-        <w:t>+ Xem giới thiệu</w:t>
-      </w:r>
-      <w:r>
-        <w:rPr>
-          <w:rFonts w:ascii="Times New Roman" w:hAnsi="Times New Roman" w:cs="Times New Roman"/>
-          <w:sz w:val="24"/>
-          <w:szCs w:val="24"/>
-          <w:highlight w:val="green"/>
-        </w:rPr>
-        <w:t xml:space="preserve"> về</w:t>
-      </w:r>
-      <w:r>
-        <w:rPr>
-          <w:rFonts w:ascii="Times New Roman" w:hAnsi="Times New Roman" w:cs="Times New Roman"/>
-          <w:sz w:val="24"/>
-          <w:szCs w:val="24"/>
-          <w:highlight w:val="green"/>
-        </w:rPr>
-        <w:t xml:space="preserve"> </w:t>
-      </w:r>
-      <w:r>
-        <w:rPr>
-          <w:rFonts w:ascii="Times New Roman" w:hAnsi="Times New Roman" w:cs="Times New Roman"/>
-          <w:sz w:val="24"/>
-          <w:szCs w:val="24"/>
-          <w:highlight w:val="green"/>
-        </w:rPr>
-        <w:t>website cửa hàng</w:t>
-      </w:r>
-      <w:r>
-        <w:rPr>
-          <w:rFonts w:ascii="Times New Roman" w:hAnsi="Times New Roman" w:cs="Times New Roman"/>
-          <w:sz w:val="24"/>
-          <w:szCs w:val="24"/>
-          <w:highlight w:val="green"/>
-        </w:rPr>
-        <w:t>.</w:t>
-      </w:r>
-    </w:p>
-    <w:p>
-      <w:pPr>
-        <w:spacing w:line="360" w:lineRule="auto"/>
-        <w:rPr>
-          <w:rFonts w:ascii="Times New Roman" w:hAnsi="Times New Roman" w:cs="Times New Roman"/>
-          <w:sz w:val="24"/>
-          <w:szCs w:val="24"/>
-        </w:rPr>
-      </w:pPr>
-      <w:r>
-        <w:rPr>
-          <w:rFonts w:ascii="Times New Roman" w:hAnsi="Times New Roman" w:cs="Times New Roman"/>
-          <w:sz w:val="24"/>
-          <w:szCs w:val="24"/>
-        </w:rPr>
-        <w:t xml:space="preserve">  + Theo dõi trạng thái đơn hàng.</w:t>
-      </w:r>
-    </w:p>
-    <w:p>
-      <w:pPr>
-        <w:spacing w:line="360" w:lineRule="auto"/>
-        <w:rPr>
-          <w:rFonts w:ascii="Times New Roman" w:hAnsi="Times New Roman" w:cs="Times New Roman"/>
-          <w:sz w:val="24"/>
-          <w:szCs w:val="24"/>
-        </w:rPr>
-      </w:pPr>
-      <w:r>
-        <w:rPr>
-          <w:rFonts w:ascii="Times New Roman" w:hAnsi="Times New Roman" w:cs="Times New Roman"/>
-          <w:sz w:val="24"/>
-          <w:szCs w:val="24"/>
-        </w:rPr>
-        <w:t xml:space="preserve">  </w:t>
-      </w:r>
-      <w:r>
-        <w:rPr>
-          <w:rFonts w:ascii="Times New Roman" w:hAnsi="Times New Roman" w:cs="Times New Roman"/>
-          <w:sz w:val="24"/>
-          <w:szCs w:val="24"/>
-          <w:highlight w:val="green"/>
-        </w:rPr>
-        <w:t>+ Gửi phản hồi, đóng góp ý kiến cho cửa hàng.</w:t>
+        <w:t>+ Xem thông tin liên hệ cửa hàng.</w:t>
       </w:r>
       <w:bookmarkStart w:id="0" w:name="_GoBack"/>
       <w:bookmarkEnd w:id="0"/>
+    </w:p>
+    <w:p>
+      <w:pPr>
+        <w:spacing w:line="360" w:lineRule="auto"/>
+        <w:rPr>
+          <w:rFonts w:ascii="Times New Roman" w:hAnsi="Times New Roman" w:cs="Times New Roman"/>
+          <w:sz w:val="24"/>
+          <w:szCs w:val="24"/>
+        </w:rPr>
+      </w:pPr>
+      <w:r>
+        <w:rPr>
+          <w:rFonts w:ascii="Times New Roman" w:hAnsi="Times New Roman" w:cs="Times New Roman"/>
+          <w:sz w:val="24"/>
+          <w:szCs w:val="24"/>
+        </w:rPr>
+        <w:t xml:space="preserve">  </w:t>
+      </w:r>
+      <w:r>
+        <w:rPr>
+          <w:rFonts w:ascii="Times New Roman" w:hAnsi="Times New Roman" w:cs="Times New Roman"/>
+          <w:sz w:val="24"/>
+          <w:szCs w:val="24"/>
+          <w:highlight w:val="green"/>
+        </w:rPr>
+        <w:t>+ Xem giới thiệu</w:t>
+      </w:r>
+      <w:r>
+        <w:rPr>
+          <w:rFonts w:ascii="Times New Roman" w:hAnsi="Times New Roman" w:cs="Times New Roman"/>
+          <w:sz w:val="24"/>
+          <w:szCs w:val="24"/>
+          <w:highlight w:val="green"/>
+        </w:rPr>
+        <w:t xml:space="preserve"> về</w:t>
+      </w:r>
+      <w:r>
+        <w:rPr>
+          <w:rFonts w:ascii="Times New Roman" w:hAnsi="Times New Roman" w:cs="Times New Roman"/>
+          <w:sz w:val="24"/>
+          <w:szCs w:val="24"/>
+          <w:highlight w:val="green"/>
+        </w:rPr>
+        <w:t xml:space="preserve"> </w:t>
+      </w:r>
+      <w:r>
+        <w:rPr>
+          <w:rFonts w:ascii="Times New Roman" w:hAnsi="Times New Roman" w:cs="Times New Roman"/>
+          <w:sz w:val="24"/>
+          <w:szCs w:val="24"/>
+          <w:highlight w:val="green"/>
+        </w:rPr>
+        <w:t>website cửa hàng</w:t>
+      </w:r>
+      <w:r>
+        <w:rPr>
+          <w:rFonts w:ascii="Times New Roman" w:hAnsi="Times New Roman" w:cs="Times New Roman"/>
+          <w:sz w:val="24"/>
+          <w:szCs w:val="24"/>
+          <w:highlight w:val="green"/>
+        </w:rPr>
+        <w:t>.</w:t>
+      </w:r>
+    </w:p>
+    <w:p>
+      <w:pPr>
+        <w:spacing w:line="360" w:lineRule="auto"/>
+        <w:rPr>
+          <w:rFonts w:ascii="Times New Roman" w:hAnsi="Times New Roman" w:cs="Times New Roman"/>
+          <w:sz w:val="24"/>
+          <w:szCs w:val="24"/>
+        </w:rPr>
+      </w:pPr>
+      <w:r>
+        <w:rPr>
+          <w:rFonts w:ascii="Times New Roman" w:hAnsi="Times New Roman" w:cs="Times New Roman"/>
+          <w:sz w:val="24"/>
+          <w:szCs w:val="24"/>
+        </w:rPr>
+        <w:t xml:space="preserve">  + Theo dõi trạng thái đơn hàng.</w:t>
+      </w:r>
+    </w:p>
+    <w:p>
+      <w:pPr>
+        <w:spacing w:line="360" w:lineRule="auto"/>
+        <w:rPr>
+          <w:rFonts w:ascii="Times New Roman" w:hAnsi="Times New Roman" w:cs="Times New Roman"/>
+          <w:sz w:val="24"/>
+          <w:szCs w:val="24"/>
+        </w:rPr>
+      </w:pPr>
+      <w:r>
+        <w:rPr>
+          <w:rFonts w:ascii="Times New Roman" w:hAnsi="Times New Roman" w:cs="Times New Roman"/>
+          <w:sz w:val="24"/>
+          <w:szCs w:val="24"/>
+        </w:rPr>
+        <w:t xml:space="preserve">  </w:t>
+      </w:r>
+      <w:r>
+        <w:rPr>
+          <w:rFonts w:ascii="Times New Roman" w:hAnsi="Times New Roman" w:cs="Times New Roman"/>
+          <w:sz w:val="24"/>
+          <w:szCs w:val="24"/>
+          <w:highlight w:val="green"/>
+        </w:rPr>
+        <w:t>+ Gửi phản hồi, đóng góp ý kiến cho cửa hàng.</w:t>
+      </w:r>
     </w:p>
     <w:p>
       <w:pPr>
@@ -5790,6 +5816,7 @@
           <w:noProof/>
           <w:sz w:val="24"/>
           <w:szCs w:val="24"/>
+          <w:lang w:val="vi-VN"/>
         </w:rPr>
       </w:pPr>
       <w:r>

</xml_diff>

<commit_message>
Update feedback function for client page and admin page
</commit_message>
<xml_diff>
--- a/NguyenNgocHongHan-FileBaoCaoVaPhanTich.docx
+++ b/NguyenNgocHongHan-FileBaoCaoVaPhanTich.docx
@@ -2827,1055 +2827,1153 @@
         </w:rPr>
         <w:t>+ Xem thông tin liên hệ cửa hàng.</w:t>
       </w:r>
+    </w:p>
+    <w:p>
+      <w:pPr>
+        <w:spacing w:line="360" w:lineRule="auto"/>
+        <w:rPr>
+          <w:rFonts w:ascii="Times New Roman" w:hAnsi="Times New Roman" w:cs="Times New Roman"/>
+          <w:sz w:val="24"/>
+          <w:szCs w:val="24"/>
+        </w:rPr>
+      </w:pPr>
+      <w:r>
+        <w:rPr>
+          <w:rFonts w:ascii="Times New Roman" w:hAnsi="Times New Roman" w:cs="Times New Roman"/>
+          <w:sz w:val="24"/>
+          <w:szCs w:val="24"/>
+        </w:rPr>
+        <w:t xml:space="preserve">  </w:t>
+      </w:r>
+      <w:r>
+        <w:rPr>
+          <w:rFonts w:ascii="Times New Roman" w:hAnsi="Times New Roman" w:cs="Times New Roman"/>
+          <w:sz w:val="24"/>
+          <w:szCs w:val="24"/>
+          <w:highlight w:val="green"/>
+        </w:rPr>
+        <w:t>+ Xem giới thiệu</w:t>
+      </w:r>
+      <w:r>
+        <w:rPr>
+          <w:rFonts w:ascii="Times New Roman" w:hAnsi="Times New Roman" w:cs="Times New Roman"/>
+          <w:sz w:val="24"/>
+          <w:szCs w:val="24"/>
+          <w:highlight w:val="green"/>
+        </w:rPr>
+        <w:t xml:space="preserve"> về</w:t>
+      </w:r>
+      <w:r>
+        <w:rPr>
+          <w:rFonts w:ascii="Times New Roman" w:hAnsi="Times New Roman" w:cs="Times New Roman"/>
+          <w:sz w:val="24"/>
+          <w:szCs w:val="24"/>
+          <w:highlight w:val="green"/>
+        </w:rPr>
+        <w:t xml:space="preserve"> </w:t>
+      </w:r>
+      <w:r>
+        <w:rPr>
+          <w:rFonts w:ascii="Times New Roman" w:hAnsi="Times New Roman" w:cs="Times New Roman"/>
+          <w:sz w:val="24"/>
+          <w:szCs w:val="24"/>
+          <w:highlight w:val="green"/>
+        </w:rPr>
+        <w:t>website cửa hàng</w:t>
+      </w:r>
+      <w:r>
+        <w:rPr>
+          <w:rFonts w:ascii="Times New Roman" w:hAnsi="Times New Roman" w:cs="Times New Roman"/>
+          <w:sz w:val="24"/>
+          <w:szCs w:val="24"/>
+          <w:highlight w:val="green"/>
+        </w:rPr>
+        <w:t>.</w:t>
+      </w:r>
+    </w:p>
+    <w:p>
+      <w:pPr>
+        <w:spacing w:line="360" w:lineRule="auto"/>
+        <w:rPr>
+          <w:rFonts w:ascii="Times New Roman" w:hAnsi="Times New Roman" w:cs="Times New Roman"/>
+          <w:sz w:val="24"/>
+          <w:szCs w:val="24"/>
+        </w:rPr>
+      </w:pPr>
+      <w:r>
+        <w:rPr>
+          <w:rFonts w:ascii="Times New Roman" w:hAnsi="Times New Roman" w:cs="Times New Roman"/>
+          <w:sz w:val="24"/>
+          <w:szCs w:val="24"/>
+        </w:rPr>
+        <w:t xml:space="preserve">  + Theo dõi trạng thái đơn hàng.</w:t>
+      </w:r>
+    </w:p>
+    <w:p>
+      <w:pPr>
+        <w:spacing w:line="360" w:lineRule="auto"/>
+        <w:rPr>
+          <w:rFonts w:ascii="Times New Roman" w:hAnsi="Times New Roman" w:cs="Times New Roman"/>
+          <w:sz w:val="24"/>
+          <w:szCs w:val="24"/>
+        </w:rPr>
+      </w:pPr>
+      <w:r>
+        <w:rPr>
+          <w:rFonts w:ascii="Times New Roman" w:hAnsi="Times New Roman" w:cs="Times New Roman"/>
+          <w:sz w:val="24"/>
+          <w:szCs w:val="24"/>
+        </w:rPr>
+        <w:t xml:space="preserve">  </w:t>
+      </w:r>
+      <w:r>
+        <w:rPr>
+          <w:rFonts w:ascii="Times New Roman" w:hAnsi="Times New Roman" w:cs="Times New Roman"/>
+          <w:sz w:val="24"/>
+          <w:szCs w:val="24"/>
+          <w:highlight w:val="green"/>
+        </w:rPr>
+        <w:t>+ Gửi phản hồi, đóng góp ý kiến cho cửa hàng.</w:t>
+      </w:r>
+    </w:p>
+    <w:p>
+      <w:pPr>
+        <w:spacing w:line="360" w:lineRule="auto"/>
+        <w:rPr>
+          <w:rFonts w:ascii="Times New Roman" w:hAnsi="Times New Roman" w:cs="Times New Roman"/>
+          <w:sz w:val="24"/>
+          <w:szCs w:val="24"/>
+        </w:rPr>
+      </w:pPr>
+      <w:r>
+        <w:rPr>
+          <w:rFonts w:ascii="Times New Roman" w:hAnsi="Times New Roman" w:cs="Times New Roman"/>
+          <w:sz w:val="24"/>
+          <w:szCs w:val="24"/>
+        </w:rPr>
+        <w:t xml:space="preserve">  + Gửi bình luận đánh giá các sản phẩm đã mua</w:t>
+      </w:r>
+    </w:p>
+    <w:p>
+      <w:pPr>
+        <w:spacing w:line="360" w:lineRule="auto"/>
+        <w:rPr>
+          <w:rFonts w:ascii="Times New Roman" w:hAnsi="Times New Roman" w:cs="Times New Roman"/>
+          <w:sz w:val="24"/>
+          <w:szCs w:val="24"/>
+        </w:rPr>
+      </w:pPr>
+      <w:r>
+        <w:rPr>
+          <w:rFonts w:ascii="Times New Roman" w:hAnsi="Times New Roman" w:cs="Times New Roman"/>
+          <w:sz w:val="24"/>
+          <w:szCs w:val="24"/>
+        </w:rPr>
+        <w:t xml:space="preserve">  + Thêm vào giỏ hàng.</w:t>
+      </w:r>
+    </w:p>
+    <w:p>
+      <w:pPr>
+        <w:spacing w:line="360" w:lineRule="auto"/>
+        <w:rPr>
+          <w:rFonts w:ascii="Times New Roman" w:hAnsi="Times New Roman" w:cs="Times New Roman"/>
+          <w:sz w:val="24"/>
+          <w:szCs w:val="24"/>
+        </w:rPr>
+      </w:pPr>
+      <w:r>
+        <w:rPr>
+          <w:rFonts w:ascii="Times New Roman" w:hAnsi="Times New Roman" w:cs="Times New Roman"/>
+          <w:sz w:val="24"/>
+          <w:szCs w:val="24"/>
+        </w:rPr>
+        <w:t xml:space="preserve">  + Đặt hàng.</w:t>
+      </w:r>
+    </w:p>
+    <w:p>
+      <w:pPr>
+        <w:spacing w:line="360" w:lineRule="auto"/>
+        <w:rPr>
+          <w:rFonts w:ascii="Times New Roman" w:hAnsi="Times New Roman" w:cs="Times New Roman"/>
+          <w:sz w:val="24"/>
+          <w:szCs w:val="24"/>
+        </w:rPr>
+      </w:pPr>
+      <w:r>
+        <w:rPr>
+          <w:rFonts w:ascii="Times New Roman" w:hAnsi="Times New Roman" w:cs="Times New Roman"/>
+          <w:sz w:val="24"/>
+          <w:szCs w:val="24"/>
+        </w:rPr>
+        <w:t xml:space="preserve">  + Quản lý giỏ hàng.</w:t>
+      </w:r>
+    </w:p>
+    <w:p>
+      <w:pPr>
+        <w:spacing w:line="360" w:lineRule="auto"/>
+        <w:rPr>
+          <w:rFonts w:ascii="Times New Roman" w:hAnsi="Times New Roman" w:cs="Times New Roman"/>
+          <w:sz w:val="24"/>
+          <w:szCs w:val="24"/>
+        </w:rPr>
+      </w:pPr>
+      <w:r>
+        <w:rPr>
+          <w:rFonts w:ascii="Times New Roman" w:hAnsi="Times New Roman" w:cs="Times New Roman"/>
+          <w:sz w:val="24"/>
+          <w:szCs w:val="24"/>
+        </w:rPr>
+        <w:t xml:space="preserve">  </w:t>
+      </w:r>
+      <w:r>
+        <w:rPr>
+          <w:rFonts w:ascii="Times New Roman" w:hAnsi="Times New Roman" w:cs="Times New Roman"/>
+          <w:sz w:val="24"/>
+          <w:szCs w:val="24"/>
+          <w:highlight w:val="green"/>
+        </w:rPr>
+        <w:t>+ Tìm kiếm sản phẩm</w:t>
+      </w:r>
+      <w:r>
+        <w:rPr>
+          <w:rFonts w:ascii="Times New Roman" w:hAnsi="Times New Roman" w:cs="Times New Roman"/>
+          <w:sz w:val="24"/>
+          <w:szCs w:val="24"/>
+          <w:highlight w:val="green"/>
+        </w:rPr>
+        <w:t xml:space="preserve"> </w:t>
+      </w:r>
+      <w:proofErr w:type="gramStart"/>
+      <w:r>
+        <w:rPr>
+          <w:rFonts w:ascii="Times New Roman" w:hAnsi="Times New Roman" w:cs="Times New Roman"/>
+          <w:sz w:val="24"/>
+          <w:szCs w:val="24"/>
+          <w:highlight w:val="green"/>
+        </w:rPr>
+        <w:t>theo</w:t>
+      </w:r>
+      <w:proofErr w:type="gramEnd"/>
+      <w:r>
+        <w:rPr>
+          <w:rFonts w:ascii="Times New Roman" w:hAnsi="Times New Roman" w:cs="Times New Roman"/>
+          <w:sz w:val="24"/>
+          <w:szCs w:val="24"/>
+          <w:highlight w:val="green"/>
+        </w:rPr>
+        <w:t xml:space="preserve"> từ khóa, tìm kiếm sản phẩm theo điều kiện</w:t>
+      </w:r>
+      <w:r>
+        <w:rPr>
+          <w:rFonts w:ascii="Times New Roman" w:hAnsi="Times New Roman" w:cs="Times New Roman"/>
+          <w:sz w:val="24"/>
+          <w:szCs w:val="24"/>
+          <w:highlight w:val="green"/>
+        </w:rPr>
+        <w:t>.</w:t>
+      </w:r>
+      <w:r>
+        <w:rPr>
+          <w:rFonts w:ascii="Times New Roman" w:hAnsi="Times New Roman" w:cs="Times New Roman"/>
+          <w:sz w:val="24"/>
+          <w:szCs w:val="24"/>
+        </w:rPr>
+        <w:t xml:space="preserve"> </w:t>
+      </w:r>
+    </w:p>
+    <w:p>
+      <w:pPr>
+        <w:spacing w:line="360" w:lineRule="auto"/>
+        <w:rPr>
+          <w:rFonts w:ascii="Times New Roman" w:hAnsi="Times New Roman" w:cs="Times New Roman"/>
+          <w:sz w:val="24"/>
+          <w:szCs w:val="24"/>
+        </w:rPr>
+      </w:pPr>
+      <w:r>
+        <w:rPr>
+          <w:rFonts w:ascii="Times New Roman" w:hAnsi="Times New Roman" w:cs="Times New Roman"/>
+          <w:sz w:val="24"/>
+          <w:szCs w:val="24"/>
+        </w:rPr>
+        <w:t xml:space="preserve">  + Thanh toán sản phẩm.</w:t>
+      </w:r>
+    </w:p>
+    <w:p>
+      <w:pPr>
+        <w:spacing w:line="360" w:lineRule="auto"/>
+        <w:rPr>
+          <w:rFonts w:ascii="Times New Roman" w:hAnsi="Times New Roman" w:cs="Times New Roman"/>
+          <w:sz w:val="24"/>
+          <w:szCs w:val="24"/>
+        </w:rPr>
+      </w:pPr>
+      <w:r>
+        <w:rPr>
+          <w:rFonts w:ascii="Times New Roman" w:hAnsi="Times New Roman" w:cs="Times New Roman"/>
+          <w:sz w:val="24"/>
+          <w:szCs w:val="24"/>
+        </w:rPr>
+        <w:t xml:space="preserve">  + Liên hệ chăm sóc khách hàng.</w:t>
+      </w:r>
+    </w:p>
+    <w:p>
+      <w:pPr>
+        <w:spacing w:line="360" w:lineRule="auto"/>
+        <w:rPr>
+          <w:rFonts w:ascii="Times New Roman" w:hAnsi="Times New Roman" w:cs="Times New Roman"/>
+          <w:i/>
+          <w:sz w:val="24"/>
+          <w:szCs w:val="24"/>
+        </w:rPr>
+      </w:pPr>
+      <w:r>
+        <w:rPr>
+          <w:rFonts w:ascii="Times New Roman" w:hAnsi="Times New Roman" w:cs="Times New Roman"/>
+          <w:i/>
+          <w:sz w:val="24"/>
+          <w:szCs w:val="24"/>
+        </w:rPr>
+        <w:t xml:space="preserve">- Chức năng của nhân viên </w:t>
+      </w:r>
+    </w:p>
+    <w:p>
+      <w:pPr>
+        <w:spacing w:line="360" w:lineRule="auto"/>
+        <w:rPr>
+          <w:rFonts w:ascii="Times New Roman" w:hAnsi="Times New Roman" w:cs="Times New Roman"/>
+          <w:sz w:val="24"/>
+          <w:szCs w:val="24"/>
+        </w:rPr>
+      </w:pPr>
+      <w:r>
+        <w:rPr>
+          <w:rFonts w:ascii="Times New Roman" w:hAnsi="Times New Roman" w:cs="Times New Roman"/>
+          <w:sz w:val="24"/>
+          <w:szCs w:val="24"/>
+        </w:rPr>
+        <w:t xml:space="preserve">  + Đăng nhập, đăng xuất.</w:t>
+      </w:r>
+    </w:p>
+    <w:p>
+      <w:pPr>
+        <w:spacing w:line="360" w:lineRule="auto"/>
+        <w:rPr>
+          <w:rFonts w:ascii="Times New Roman" w:hAnsi="Times New Roman" w:cs="Times New Roman"/>
+          <w:sz w:val="24"/>
+          <w:szCs w:val="24"/>
+        </w:rPr>
+      </w:pPr>
+      <w:r>
+        <w:rPr>
+          <w:rFonts w:ascii="Times New Roman" w:hAnsi="Times New Roman" w:cs="Times New Roman"/>
+          <w:sz w:val="24"/>
+          <w:szCs w:val="24"/>
+        </w:rPr>
+        <w:t xml:space="preserve">  </w:t>
+      </w:r>
+      <w:r>
+        <w:rPr>
+          <w:rFonts w:ascii="Times New Roman" w:hAnsi="Times New Roman" w:cs="Times New Roman"/>
+          <w:sz w:val="24"/>
+          <w:szCs w:val="24"/>
+          <w:highlight w:val="green"/>
+        </w:rPr>
+        <w:t>+ Quản trị sản phẩm</w:t>
+      </w:r>
+      <w:r>
+        <w:rPr>
+          <w:rFonts w:ascii="Times New Roman" w:hAnsi="Times New Roman" w:cs="Times New Roman"/>
+          <w:sz w:val="24"/>
+          <w:szCs w:val="24"/>
+          <w:highlight w:val="green"/>
+        </w:rPr>
+        <w:t>, tin tức</w:t>
+      </w:r>
+      <w:r>
+        <w:rPr>
+          <w:rFonts w:ascii="Times New Roman" w:hAnsi="Times New Roman" w:cs="Times New Roman"/>
+          <w:sz w:val="24"/>
+          <w:szCs w:val="24"/>
+          <w:highlight w:val="green"/>
+        </w:rPr>
+        <w:t xml:space="preserve">, các câu hỏi thường gặp, </w:t>
+      </w:r>
+      <w:r>
+        <w:rPr>
+          <w:rFonts w:ascii="Times New Roman" w:hAnsi="Times New Roman" w:cs="Times New Roman"/>
+          <w:sz w:val="24"/>
+          <w:szCs w:val="24"/>
+          <w:highlight w:val="green"/>
+        </w:rPr>
+        <w:t>thương hiệu</w:t>
+      </w:r>
+      <w:r>
+        <w:rPr>
+          <w:rFonts w:ascii="Times New Roman" w:hAnsi="Times New Roman" w:cs="Times New Roman"/>
+          <w:sz w:val="24"/>
+          <w:szCs w:val="24"/>
+        </w:rPr>
+        <w:t xml:space="preserve">, </w:t>
+      </w:r>
+      <w:r>
+        <w:rPr>
+          <w:rFonts w:ascii="Times New Roman" w:hAnsi="Times New Roman" w:cs="Times New Roman"/>
+          <w:sz w:val="24"/>
+          <w:szCs w:val="24"/>
+        </w:rPr>
+        <w:t>phương</w:t>
+      </w:r>
+      <w:r>
+        <w:rPr>
+          <w:rFonts w:ascii="Times New Roman" w:hAnsi="Times New Roman" w:cs="Times New Roman"/>
+          <w:sz w:val="24"/>
+          <w:szCs w:val="24"/>
+        </w:rPr>
+        <w:t xml:space="preserve"> thức vận chuyển, </w:t>
+      </w:r>
+      <w:r>
+        <w:rPr>
+          <w:rFonts w:ascii="Times New Roman" w:hAnsi="Times New Roman" w:cs="Times New Roman"/>
+          <w:sz w:val="24"/>
+          <w:szCs w:val="24"/>
+        </w:rPr>
+        <w:t>phương</w:t>
+      </w:r>
+      <w:r>
+        <w:rPr>
+          <w:rFonts w:ascii="Times New Roman" w:hAnsi="Times New Roman" w:cs="Times New Roman"/>
+          <w:sz w:val="24"/>
+          <w:szCs w:val="24"/>
+        </w:rPr>
+        <w:t xml:space="preserve"> thức thanh toán</w:t>
+      </w:r>
+      <w:r>
+        <w:rPr>
+          <w:rFonts w:ascii="Times New Roman" w:hAnsi="Times New Roman" w:cs="Times New Roman"/>
+          <w:sz w:val="24"/>
+          <w:szCs w:val="24"/>
+        </w:rPr>
+        <w:t>, trạng thái đơn hàng.</w:t>
+      </w:r>
+      <w:r>
+        <w:rPr>
+          <w:rFonts w:ascii="Times New Roman" w:hAnsi="Times New Roman" w:cs="Times New Roman"/>
+          <w:sz w:val="24"/>
+          <w:szCs w:val="24"/>
+        </w:rPr>
+        <w:t xml:space="preserve"> </w:t>
+      </w:r>
+    </w:p>
+    <w:p>
+      <w:pPr>
+        <w:spacing w:line="360" w:lineRule="auto"/>
+        <w:rPr>
+          <w:rFonts w:ascii="Times New Roman" w:hAnsi="Times New Roman" w:cs="Times New Roman"/>
+          <w:sz w:val="24"/>
+          <w:szCs w:val="24"/>
+        </w:rPr>
+      </w:pPr>
+      <w:r>
+        <w:rPr>
+          <w:rFonts w:ascii="Times New Roman" w:hAnsi="Times New Roman" w:cs="Times New Roman"/>
+          <w:sz w:val="24"/>
+          <w:szCs w:val="24"/>
+        </w:rPr>
+        <w:lastRenderedPageBreak/>
+        <w:t xml:space="preserve">  </w:t>
+      </w:r>
+      <w:r>
+        <w:rPr>
+          <w:rFonts w:ascii="Times New Roman" w:hAnsi="Times New Roman" w:cs="Times New Roman"/>
+          <w:sz w:val="24"/>
+          <w:szCs w:val="24"/>
+          <w:highlight w:val="green"/>
+        </w:rPr>
+        <w:t>+ Quản trị danh mục sản phẩm, danh mục tin tức</w:t>
+      </w:r>
+      <w:r>
+        <w:rPr>
+          <w:rFonts w:ascii="Times New Roman" w:hAnsi="Times New Roman" w:cs="Times New Roman"/>
+          <w:sz w:val="24"/>
+          <w:szCs w:val="24"/>
+          <w:highlight w:val="green"/>
+        </w:rPr>
+        <w:t>, danh mục các câu hỏi thường gặp.</w:t>
+      </w:r>
+    </w:p>
+    <w:p>
+      <w:pPr>
+        <w:spacing w:line="360" w:lineRule="auto"/>
+        <w:rPr>
+          <w:rFonts w:ascii="Times New Roman" w:hAnsi="Times New Roman" w:cs="Times New Roman"/>
+          <w:sz w:val="24"/>
+          <w:szCs w:val="24"/>
+        </w:rPr>
+      </w:pPr>
+      <w:r>
+        <w:rPr>
+          <w:rFonts w:ascii="Times New Roman" w:hAnsi="Times New Roman" w:cs="Times New Roman"/>
+          <w:sz w:val="24"/>
+          <w:szCs w:val="24"/>
+        </w:rPr>
+        <w:t xml:space="preserve">  + Quản trị đơn hàng</w:t>
+      </w:r>
+      <w:r>
+        <w:rPr>
+          <w:rFonts w:ascii="Times New Roman" w:hAnsi="Times New Roman" w:cs="Times New Roman"/>
+          <w:sz w:val="24"/>
+          <w:szCs w:val="24"/>
+        </w:rPr>
+        <w:t xml:space="preserve">, </w:t>
+      </w:r>
+      <w:r>
+        <w:rPr>
+          <w:rFonts w:ascii="Times New Roman" w:hAnsi="Times New Roman" w:cs="Times New Roman"/>
+          <w:sz w:val="24"/>
+          <w:szCs w:val="24"/>
+        </w:rPr>
+        <w:t xml:space="preserve">bình luận sản phẩm, </w:t>
+      </w:r>
+      <w:r>
+        <w:rPr>
+          <w:rFonts w:ascii="Times New Roman" w:hAnsi="Times New Roman" w:cs="Times New Roman"/>
+          <w:sz w:val="24"/>
+          <w:szCs w:val="24"/>
+          <w:highlight w:val="green"/>
+        </w:rPr>
+        <w:t>feedback</w:t>
+      </w:r>
+      <w:r>
+        <w:rPr>
+          <w:rFonts w:ascii="Times New Roman" w:hAnsi="Times New Roman" w:cs="Times New Roman"/>
+          <w:sz w:val="24"/>
+          <w:szCs w:val="24"/>
+        </w:rPr>
+        <w:t>, thanh toán</w:t>
+      </w:r>
+      <w:r>
+        <w:rPr>
+          <w:rFonts w:ascii="Times New Roman" w:hAnsi="Times New Roman" w:cs="Times New Roman"/>
+          <w:sz w:val="24"/>
+          <w:szCs w:val="24"/>
+        </w:rPr>
+        <w:t xml:space="preserve"> đơn hàng</w:t>
+      </w:r>
+      <w:r>
+        <w:rPr>
+          <w:rFonts w:ascii="Times New Roman" w:hAnsi="Times New Roman" w:cs="Times New Roman"/>
+          <w:sz w:val="24"/>
+          <w:szCs w:val="24"/>
+        </w:rPr>
+        <w:t>, vận chuyển</w:t>
+      </w:r>
+      <w:r>
+        <w:rPr>
+          <w:rFonts w:ascii="Times New Roman" w:hAnsi="Times New Roman" w:cs="Times New Roman"/>
+          <w:sz w:val="24"/>
+          <w:szCs w:val="24"/>
+        </w:rPr>
+        <w:t xml:space="preserve"> đơn hàng</w:t>
+      </w:r>
+      <w:r>
+        <w:rPr>
+          <w:rFonts w:ascii="Times New Roman" w:hAnsi="Times New Roman" w:cs="Times New Roman"/>
+          <w:sz w:val="24"/>
+          <w:szCs w:val="24"/>
+        </w:rPr>
+        <w:t>.</w:t>
+      </w:r>
+    </w:p>
+    <w:p>
+      <w:pPr>
+        <w:spacing w:line="360" w:lineRule="auto"/>
+        <w:rPr>
+          <w:rFonts w:ascii="Times New Roman" w:hAnsi="Times New Roman" w:cs="Times New Roman"/>
+          <w:sz w:val="24"/>
+          <w:szCs w:val="24"/>
+        </w:rPr>
+      </w:pPr>
+      <w:r>
+        <w:rPr>
+          <w:rFonts w:ascii="Times New Roman" w:hAnsi="Times New Roman" w:cs="Times New Roman"/>
+          <w:sz w:val="24"/>
+          <w:szCs w:val="24"/>
+        </w:rPr>
+        <w:t xml:space="preserve">  </w:t>
+      </w:r>
+      <w:r>
+        <w:rPr>
+          <w:rFonts w:ascii="Times New Roman" w:hAnsi="Times New Roman" w:cs="Times New Roman"/>
+          <w:sz w:val="24"/>
+          <w:szCs w:val="24"/>
+          <w:highlight w:val="green"/>
+        </w:rPr>
+        <w:t>+ Quản trị</w:t>
+      </w:r>
+      <w:r>
+        <w:rPr>
+          <w:rFonts w:ascii="Times New Roman" w:hAnsi="Times New Roman" w:cs="Times New Roman"/>
+          <w:sz w:val="24"/>
+          <w:szCs w:val="24"/>
+          <w:highlight w:val="green"/>
+        </w:rPr>
+        <w:t xml:space="preserve"> các</w:t>
+      </w:r>
+      <w:r>
+        <w:rPr>
+          <w:rFonts w:ascii="Times New Roman" w:hAnsi="Times New Roman" w:cs="Times New Roman"/>
+          <w:sz w:val="24"/>
+          <w:szCs w:val="24"/>
+          <w:highlight w:val="green"/>
+        </w:rPr>
+        <w:t xml:space="preserve"> </w:t>
+      </w:r>
+      <w:r>
+        <w:rPr>
+          <w:rFonts w:ascii="Times New Roman" w:hAnsi="Times New Roman" w:cs="Times New Roman"/>
+          <w:sz w:val="24"/>
+          <w:szCs w:val="24"/>
+          <w:highlight w:val="green"/>
+        </w:rPr>
+        <w:t xml:space="preserve">trang </w:t>
+      </w:r>
+      <w:r>
+        <w:rPr>
+          <w:rFonts w:ascii="Times New Roman" w:hAnsi="Times New Roman" w:cs="Times New Roman"/>
+          <w:sz w:val="24"/>
+          <w:szCs w:val="24"/>
+          <w:highlight w:val="green"/>
+        </w:rPr>
+        <w:t>page</w:t>
+      </w:r>
+      <w:r>
+        <w:rPr>
+          <w:rFonts w:ascii="Times New Roman" w:hAnsi="Times New Roman" w:cs="Times New Roman"/>
+          <w:sz w:val="24"/>
+          <w:szCs w:val="24"/>
+          <w:highlight w:val="green"/>
+        </w:rPr>
+        <w:t xml:space="preserve"> đơn lẻ (ví dụ: trang giới thiệu website cửa hàng</w:t>
+      </w:r>
+      <w:proofErr w:type="gramStart"/>
+      <w:r>
+        <w:rPr>
+          <w:rFonts w:ascii="Times New Roman" w:hAnsi="Times New Roman" w:cs="Times New Roman"/>
+          <w:sz w:val="24"/>
+          <w:szCs w:val="24"/>
+          <w:highlight w:val="green"/>
+        </w:rPr>
+        <w:t>,…</w:t>
+      </w:r>
+      <w:proofErr w:type="gramEnd"/>
+      <w:r>
+        <w:rPr>
+          <w:rFonts w:ascii="Times New Roman" w:hAnsi="Times New Roman" w:cs="Times New Roman"/>
+          <w:sz w:val="24"/>
+          <w:szCs w:val="24"/>
+          <w:highlight w:val="green"/>
+        </w:rPr>
+        <w:t>)</w:t>
+      </w:r>
+      <w:r>
+        <w:rPr>
+          <w:rFonts w:ascii="Times New Roman" w:hAnsi="Times New Roman" w:cs="Times New Roman"/>
+          <w:sz w:val="24"/>
+          <w:szCs w:val="24"/>
+          <w:highlight w:val="green"/>
+        </w:rPr>
+        <w:t>,</w:t>
+      </w:r>
+      <w:r>
+        <w:rPr>
+          <w:rFonts w:ascii="Times New Roman" w:hAnsi="Times New Roman" w:cs="Times New Roman"/>
+          <w:sz w:val="24"/>
+          <w:szCs w:val="24"/>
+        </w:rPr>
+        <w:t xml:space="preserve"> </w:t>
+      </w:r>
+      <w:r>
+        <w:rPr>
+          <w:rFonts w:ascii="Times New Roman" w:hAnsi="Times New Roman" w:cs="Times New Roman"/>
+          <w:sz w:val="24"/>
+          <w:szCs w:val="24"/>
+          <w:highlight w:val="green"/>
+        </w:rPr>
+        <w:t>banner</w:t>
+      </w:r>
+      <w:r>
+        <w:rPr>
+          <w:rFonts w:ascii="Times New Roman" w:hAnsi="Times New Roman" w:cs="Times New Roman"/>
+          <w:sz w:val="24"/>
+          <w:szCs w:val="24"/>
+        </w:rPr>
+        <w:t>, menu</w:t>
+      </w:r>
+      <w:r>
+        <w:rPr>
+          <w:rFonts w:ascii="Times New Roman" w:hAnsi="Times New Roman" w:cs="Times New Roman"/>
+          <w:sz w:val="24"/>
+          <w:szCs w:val="24"/>
+        </w:rPr>
+        <w:t>, target</w:t>
+      </w:r>
+      <w:r>
+        <w:rPr>
+          <w:rFonts w:ascii="Times New Roman" w:hAnsi="Times New Roman" w:cs="Times New Roman"/>
+          <w:sz w:val="24"/>
+          <w:szCs w:val="24"/>
+        </w:rPr>
+        <w:t xml:space="preserve">, </w:t>
+      </w:r>
+      <w:r>
+        <w:rPr>
+          <w:rFonts w:ascii="Times New Roman" w:hAnsi="Times New Roman" w:cs="Times New Roman"/>
+          <w:sz w:val="24"/>
+          <w:szCs w:val="24"/>
+          <w:highlight w:val="green"/>
+        </w:rPr>
+        <w:t xml:space="preserve">thông tin </w:t>
+      </w:r>
+      <w:r>
+        <w:rPr>
+          <w:rFonts w:ascii="Times New Roman" w:hAnsi="Times New Roman" w:cs="Times New Roman"/>
+          <w:sz w:val="24"/>
+          <w:szCs w:val="24"/>
+          <w:highlight w:val="green"/>
+        </w:rPr>
+        <w:t>liên hệ</w:t>
+      </w:r>
+      <w:r>
+        <w:rPr>
+          <w:rFonts w:ascii="Times New Roman" w:hAnsi="Times New Roman" w:cs="Times New Roman"/>
+          <w:sz w:val="24"/>
+          <w:szCs w:val="24"/>
+          <w:highlight w:val="green"/>
+        </w:rPr>
+        <w:t>.</w:t>
+      </w:r>
+    </w:p>
+    <w:p>
+      <w:pPr>
+        <w:spacing w:line="360" w:lineRule="auto"/>
+        <w:rPr>
+          <w:rFonts w:ascii="Times New Roman" w:hAnsi="Times New Roman" w:cs="Times New Roman"/>
+          <w:sz w:val="24"/>
+          <w:szCs w:val="24"/>
+        </w:rPr>
+      </w:pPr>
+      <w:r>
+        <w:rPr>
+          <w:rFonts w:ascii="Times New Roman" w:hAnsi="Times New Roman" w:cs="Times New Roman"/>
+          <w:sz w:val="24"/>
+          <w:szCs w:val="24"/>
+        </w:rPr>
+        <w:t xml:space="preserve">  + Quản trị tài khoản khách hàng.</w:t>
+      </w:r>
+    </w:p>
+    <w:p>
+      <w:pPr>
+        <w:spacing w:line="360" w:lineRule="auto"/>
+        <w:rPr>
+          <w:rFonts w:ascii="Times New Roman" w:hAnsi="Times New Roman" w:cs="Times New Roman"/>
+          <w:i/>
+          <w:sz w:val="24"/>
+          <w:szCs w:val="24"/>
+        </w:rPr>
+      </w:pPr>
+      <w:r>
+        <w:rPr>
+          <w:rFonts w:ascii="Times New Roman" w:hAnsi="Times New Roman" w:cs="Times New Roman"/>
+          <w:i/>
+          <w:sz w:val="24"/>
+          <w:szCs w:val="24"/>
+        </w:rPr>
+        <w:t xml:space="preserve">- Chức năng của người quản trị </w:t>
+      </w:r>
+    </w:p>
+    <w:p>
+      <w:pPr>
+        <w:spacing w:line="360" w:lineRule="auto"/>
+        <w:rPr>
+          <w:rFonts w:ascii="Times New Roman" w:hAnsi="Times New Roman" w:cs="Times New Roman"/>
+          <w:sz w:val="24"/>
+          <w:szCs w:val="24"/>
+        </w:rPr>
+      </w:pPr>
+      <w:r>
+        <w:rPr>
+          <w:rFonts w:ascii="Times New Roman" w:hAnsi="Times New Roman" w:cs="Times New Roman"/>
+          <w:sz w:val="24"/>
+          <w:szCs w:val="24"/>
+        </w:rPr>
+        <w:t xml:space="preserve">  + Đăng nhập, đăng xuất.</w:t>
+      </w:r>
+    </w:p>
+    <w:p>
+      <w:pPr>
+        <w:spacing w:line="360" w:lineRule="auto"/>
+        <w:rPr>
+          <w:rFonts w:ascii="Times New Roman" w:hAnsi="Times New Roman" w:cs="Times New Roman"/>
+          <w:sz w:val="24"/>
+          <w:szCs w:val="24"/>
+        </w:rPr>
+      </w:pPr>
+      <w:r>
+        <w:rPr>
+          <w:rFonts w:ascii="Times New Roman" w:hAnsi="Times New Roman" w:cs="Times New Roman"/>
+          <w:sz w:val="24"/>
+          <w:szCs w:val="24"/>
+        </w:rPr>
+        <w:t xml:space="preserve">  </w:t>
+      </w:r>
+      <w:r>
+        <w:rPr>
+          <w:rFonts w:ascii="Times New Roman" w:hAnsi="Times New Roman" w:cs="Times New Roman"/>
+          <w:sz w:val="24"/>
+          <w:szCs w:val="24"/>
+          <w:highlight w:val="green"/>
+        </w:rPr>
+        <w:t xml:space="preserve">+ Quản trị sản phẩm, tin </w:t>
+      </w:r>
+      <w:r>
+        <w:rPr>
+          <w:rFonts w:ascii="Times New Roman" w:hAnsi="Times New Roman" w:cs="Times New Roman"/>
+          <w:sz w:val="24"/>
+          <w:szCs w:val="24"/>
+          <w:highlight w:val="green"/>
+        </w:rPr>
+        <w:t xml:space="preserve">tức, các câu hỏi thường gặp, </w:t>
+      </w:r>
+      <w:r>
+        <w:rPr>
+          <w:rFonts w:ascii="Times New Roman" w:hAnsi="Times New Roman" w:cs="Times New Roman"/>
+          <w:sz w:val="24"/>
+          <w:szCs w:val="24"/>
+          <w:highlight w:val="green"/>
+        </w:rPr>
+        <w:t>thương hiệu</w:t>
+      </w:r>
+      <w:r>
+        <w:rPr>
+          <w:rFonts w:ascii="Times New Roman" w:hAnsi="Times New Roman" w:cs="Times New Roman"/>
+          <w:sz w:val="24"/>
+          <w:szCs w:val="24"/>
+        </w:rPr>
+        <w:t xml:space="preserve">, </w:t>
+      </w:r>
+      <w:r>
+        <w:rPr>
+          <w:rFonts w:ascii="Times New Roman" w:hAnsi="Times New Roman" w:cs="Times New Roman"/>
+          <w:sz w:val="24"/>
+          <w:szCs w:val="24"/>
+        </w:rPr>
+        <w:t>phương</w:t>
+      </w:r>
+      <w:r>
+        <w:rPr>
+          <w:rFonts w:ascii="Times New Roman" w:hAnsi="Times New Roman" w:cs="Times New Roman"/>
+          <w:sz w:val="24"/>
+          <w:szCs w:val="24"/>
+        </w:rPr>
+        <w:t xml:space="preserve"> thức vận chuyển, </w:t>
+      </w:r>
+      <w:r>
+        <w:rPr>
+          <w:rFonts w:ascii="Times New Roman" w:hAnsi="Times New Roman" w:cs="Times New Roman"/>
+          <w:sz w:val="24"/>
+          <w:szCs w:val="24"/>
+        </w:rPr>
+        <w:t>phương</w:t>
+      </w:r>
+      <w:r>
+        <w:rPr>
+          <w:rFonts w:ascii="Times New Roman" w:hAnsi="Times New Roman" w:cs="Times New Roman"/>
+          <w:sz w:val="24"/>
+          <w:szCs w:val="24"/>
+        </w:rPr>
+        <w:t xml:space="preserve"> thức thanh toán</w:t>
+      </w:r>
+      <w:r>
+        <w:rPr>
+          <w:rFonts w:ascii="Times New Roman" w:hAnsi="Times New Roman" w:cs="Times New Roman"/>
+          <w:sz w:val="24"/>
+          <w:szCs w:val="24"/>
+        </w:rPr>
+        <w:t>, trạng thái đơn hàng.</w:t>
+      </w:r>
+      <w:r>
+        <w:rPr>
+          <w:rFonts w:ascii="Times New Roman" w:hAnsi="Times New Roman" w:cs="Times New Roman"/>
+          <w:sz w:val="24"/>
+          <w:szCs w:val="24"/>
+        </w:rPr>
+        <w:t xml:space="preserve"> </w:t>
+      </w:r>
+    </w:p>
+    <w:p>
+      <w:pPr>
+        <w:spacing w:line="360" w:lineRule="auto"/>
+        <w:rPr>
+          <w:rFonts w:ascii="Times New Roman" w:hAnsi="Times New Roman" w:cs="Times New Roman"/>
+          <w:sz w:val="24"/>
+          <w:szCs w:val="24"/>
+        </w:rPr>
+      </w:pPr>
+      <w:r>
+        <w:rPr>
+          <w:rFonts w:ascii="Times New Roman" w:hAnsi="Times New Roman" w:cs="Times New Roman"/>
+          <w:sz w:val="24"/>
+          <w:szCs w:val="24"/>
+        </w:rPr>
+        <w:t xml:space="preserve">  </w:t>
+      </w:r>
+      <w:r>
+        <w:rPr>
+          <w:rFonts w:ascii="Times New Roman" w:hAnsi="Times New Roman" w:cs="Times New Roman"/>
+          <w:sz w:val="24"/>
+          <w:szCs w:val="24"/>
+          <w:highlight w:val="green"/>
+        </w:rPr>
+        <w:t xml:space="preserve">+ Quản trị danh mục sản phẩm, danh mục tin </w:t>
+      </w:r>
+      <w:r>
+        <w:rPr>
+          <w:rFonts w:ascii="Times New Roman" w:hAnsi="Times New Roman" w:cs="Times New Roman"/>
+          <w:sz w:val="24"/>
+          <w:szCs w:val="24"/>
+          <w:highlight w:val="green"/>
+        </w:rPr>
+        <w:t>tức, danh mục các câu hỏi thường gặp.</w:t>
+      </w:r>
+    </w:p>
+    <w:p>
+      <w:pPr>
+        <w:spacing w:line="360" w:lineRule="auto"/>
+        <w:rPr>
+          <w:rFonts w:ascii="Times New Roman" w:hAnsi="Times New Roman" w:cs="Times New Roman"/>
+          <w:sz w:val="24"/>
+          <w:szCs w:val="24"/>
+        </w:rPr>
+      </w:pPr>
+      <w:r>
+        <w:rPr>
+          <w:rFonts w:ascii="Times New Roman" w:hAnsi="Times New Roman" w:cs="Times New Roman"/>
+          <w:sz w:val="24"/>
+          <w:szCs w:val="24"/>
+        </w:rPr>
+        <w:t xml:space="preserve">  + Quản trị đơn hàng</w:t>
+      </w:r>
+      <w:r>
+        <w:rPr>
+          <w:rFonts w:ascii="Times New Roman" w:hAnsi="Times New Roman" w:cs="Times New Roman"/>
+          <w:sz w:val="24"/>
+          <w:szCs w:val="24"/>
+        </w:rPr>
+        <w:t xml:space="preserve">, </w:t>
+      </w:r>
+      <w:r>
+        <w:rPr>
+          <w:rFonts w:ascii="Times New Roman" w:hAnsi="Times New Roman" w:cs="Times New Roman"/>
+          <w:sz w:val="24"/>
+          <w:szCs w:val="24"/>
+        </w:rPr>
+        <w:t xml:space="preserve">bình luận sản phẩm, </w:t>
+      </w:r>
+      <w:r>
+        <w:rPr>
+          <w:rFonts w:ascii="Times New Roman" w:hAnsi="Times New Roman" w:cs="Times New Roman"/>
+          <w:sz w:val="24"/>
+          <w:szCs w:val="24"/>
+          <w:highlight w:val="green"/>
+        </w:rPr>
+        <w:t>feedback</w:t>
+      </w:r>
+      <w:r>
+        <w:rPr>
+          <w:rFonts w:ascii="Times New Roman" w:hAnsi="Times New Roman" w:cs="Times New Roman"/>
+          <w:sz w:val="24"/>
+          <w:szCs w:val="24"/>
+        </w:rPr>
+        <w:t>, thanh toán đơn hàng, vận chuyển đơn hàng</w:t>
+      </w:r>
+      <w:r>
+        <w:rPr>
+          <w:rFonts w:ascii="Times New Roman" w:hAnsi="Times New Roman" w:cs="Times New Roman"/>
+          <w:sz w:val="24"/>
+          <w:szCs w:val="24"/>
+        </w:rPr>
+        <w:t>.</w:t>
+      </w:r>
+    </w:p>
+    <w:p>
+      <w:pPr>
+        <w:spacing w:line="360" w:lineRule="auto"/>
+        <w:rPr>
+          <w:rFonts w:ascii="Times New Roman" w:hAnsi="Times New Roman" w:cs="Times New Roman"/>
+          <w:sz w:val="24"/>
+          <w:szCs w:val="24"/>
+        </w:rPr>
+      </w:pPr>
+      <w:r>
+        <w:rPr>
+          <w:rFonts w:ascii="Times New Roman" w:hAnsi="Times New Roman" w:cs="Times New Roman"/>
+          <w:sz w:val="24"/>
+          <w:szCs w:val="24"/>
+        </w:rPr>
+        <w:t xml:space="preserve">  </w:t>
+      </w:r>
+      <w:r>
+        <w:rPr>
+          <w:rFonts w:ascii="Times New Roman" w:hAnsi="Times New Roman" w:cs="Times New Roman"/>
+          <w:sz w:val="24"/>
+          <w:szCs w:val="24"/>
+          <w:highlight w:val="green"/>
+        </w:rPr>
+        <w:t>+ Quản trị các trang page đơn lẻ (ví dụ: trang giới thiệu website cửa hàng</w:t>
+      </w:r>
+      <w:proofErr w:type="gramStart"/>
+      <w:r>
+        <w:rPr>
+          <w:rFonts w:ascii="Times New Roman" w:hAnsi="Times New Roman" w:cs="Times New Roman"/>
+          <w:sz w:val="24"/>
+          <w:szCs w:val="24"/>
+          <w:highlight w:val="green"/>
+        </w:rPr>
+        <w:t>,…</w:t>
+      </w:r>
+      <w:proofErr w:type="gramEnd"/>
+      <w:r>
+        <w:rPr>
+          <w:rFonts w:ascii="Times New Roman" w:hAnsi="Times New Roman" w:cs="Times New Roman"/>
+          <w:sz w:val="24"/>
+          <w:szCs w:val="24"/>
+          <w:highlight w:val="green"/>
+        </w:rPr>
+        <w:t>),</w:t>
+      </w:r>
+      <w:r>
+        <w:rPr>
+          <w:rFonts w:ascii="Times New Roman" w:hAnsi="Times New Roman" w:cs="Times New Roman"/>
+          <w:sz w:val="24"/>
+          <w:szCs w:val="24"/>
+        </w:rPr>
+        <w:t xml:space="preserve"> </w:t>
+      </w:r>
+      <w:r>
+        <w:rPr>
+          <w:rFonts w:ascii="Times New Roman" w:hAnsi="Times New Roman" w:cs="Times New Roman"/>
+          <w:sz w:val="24"/>
+          <w:szCs w:val="24"/>
+        </w:rPr>
+        <w:t xml:space="preserve"> </w:t>
+      </w:r>
+      <w:r>
+        <w:rPr>
+          <w:rFonts w:ascii="Times New Roman" w:hAnsi="Times New Roman" w:cs="Times New Roman"/>
+          <w:sz w:val="24"/>
+          <w:szCs w:val="24"/>
+          <w:highlight w:val="green"/>
+        </w:rPr>
+        <w:t>banner</w:t>
+      </w:r>
+      <w:r>
+        <w:rPr>
+          <w:rFonts w:ascii="Times New Roman" w:hAnsi="Times New Roman" w:cs="Times New Roman"/>
+          <w:sz w:val="24"/>
+          <w:szCs w:val="24"/>
+        </w:rPr>
+        <w:t>, menu</w:t>
+      </w:r>
+      <w:r>
+        <w:rPr>
+          <w:rFonts w:ascii="Times New Roman" w:hAnsi="Times New Roman" w:cs="Times New Roman"/>
+          <w:sz w:val="24"/>
+          <w:szCs w:val="24"/>
+        </w:rPr>
+        <w:t>, target</w:t>
+      </w:r>
+      <w:r>
+        <w:rPr>
+          <w:rFonts w:ascii="Times New Roman" w:hAnsi="Times New Roman" w:cs="Times New Roman"/>
+          <w:sz w:val="24"/>
+          <w:szCs w:val="24"/>
+        </w:rPr>
+        <w:t xml:space="preserve">, </w:t>
+      </w:r>
+      <w:r>
+        <w:rPr>
+          <w:rFonts w:ascii="Times New Roman" w:hAnsi="Times New Roman" w:cs="Times New Roman"/>
+          <w:sz w:val="24"/>
+          <w:szCs w:val="24"/>
+          <w:highlight w:val="green"/>
+        </w:rPr>
+        <w:t xml:space="preserve">thông tin </w:t>
+      </w:r>
+      <w:r>
+        <w:rPr>
+          <w:rFonts w:ascii="Times New Roman" w:hAnsi="Times New Roman" w:cs="Times New Roman"/>
+          <w:sz w:val="24"/>
+          <w:szCs w:val="24"/>
+          <w:highlight w:val="green"/>
+        </w:rPr>
+        <w:t>liên hệ</w:t>
+      </w:r>
+      <w:r>
+        <w:rPr>
+          <w:rFonts w:ascii="Times New Roman" w:hAnsi="Times New Roman" w:cs="Times New Roman"/>
+          <w:sz w:val="24"/>
+          <w:szCs w:val="24"/>
+          <w:highlight w:val="green"/>
+        </w:rPr>
+        <w:t xml:space="preserve"> cửa hàng</w:t>
+      </w:r>
+      <w:r>
+        <w:rPr>
+          <w:rFonts w:ascii="Times New Roman" w:hAnsi="Times New Roman" w:cs="Times New Roman"/>
+          <w:sz w:val="24"/>
+          <w:szCs w:val="24"/>
+        </w:rPr>
+        <w:t>.</w:t>
+      </w:r>
+    </w:p>
+    <w:p>
+      <w:pPr>
+        <w:spacing w:line="360" w:lineRule="auto"/>
+        <w:rPr>
+          <w:rFonts w:ascii="Times New Roman" w:hAnsi="Times New Roman" w:cs="Times New Roman"/>
+          <w:sz w:val="24"/>
+          <w:szCs w:val="24"/>
+        </w:rPr>
+      </w:pPr>
+      <w:r>
+        <w:rPr>
+          <w:rFonts w:ascii="Times New Roman" w:hAnsi="Times New Roman" w:cs="Times New Roman"/>
+          <w:sz w:val="24"/>
+          <w:szCs w:val="24"/>
+        </w:rPr>
+        <w:t xml:space="preserve">  + Quản trị tài khoản khách hàng.</w:t>
+      </w:r>
+    </w:p>
+    <w:p>
+      <w:pPr>
+        <w:spacing w:line="360" w:lineRule="auto"/>
+        <w:rPr>
+          <w:rFonts w:ascii="Times New Roman" w:hAnsi="Times New Roman" w:cs="Times New Roman"/>
+          <w:sz w:val="24"/>
+          <w:szCs w:val="24"/>
+        </w:rPr>
+      </w:pPr>
+      <w:r>
+        <w:rPr>
+          <w:rFonts w:ascii="Times New Roman" w:hAnsi="Times New Roman" w:cs="Times New Roman"/>
+          <w:sz w:val="24"/>
+          <w:szCs w:val="24"/>
+        </w:rPr>
+        <w:t xml:space="preserve">  + Quản trị tài khoản nhân viên.</w:t>
+      </w:r>
       <w:bookmarkStart w:id="0" w:name="_GoBack"/>
       <w:bookmarkEnd w:id="0"/>
-    </w:p>
-    <w:p>
-      <w:pPr>
-        <w:spacing w:line="360" w:lineRule="auto"/>
-        <w:rPr>
-          <w:rFonts w:ascii="Times New Roman" w:hAnsi="Times New Roman" w:cs="Times New Roman"/>
-          <w:sz w:val="24"/>
-          <w:szCs w:val="24"/>
-        </w:rPr>
-      </w:pPr>
-      <w:r>
-        <w:rPr>
-          <w:rFonts w:ascii="Times New Roman" w:hAnsi="Times New Roman" w:cs="Times New Roman"/>
-          <w:sz w:val="24"/>
-          <w:szCs w:val="24"/>
-        </w:rPr>
-        <w:t xml:space="preserve">  </w:t>
-      </w:r>
-      <w:r>
-        <w:rPr>
-          <w:rFonts w:ascii="Times New Roman" w:hAnsi="Times New Roman" w:cs="Times New Roman"/>
-          <w:sz w:val="24"/>
-          <w:szCs w:val="24"/>
-          <w:highlight w:val="green"/>
-        </w:rPr>
-        <w:t>+ Xem giới thiệu</w:t>
-      </w:r>
-      <w:r>
-        <w:rPr>
-          <w:rFonts w:ascii="Times New Roman" w:hAnsi="Times New Roman" w:cs="Times New Roman"/>
-          <w:sz w:val="24"/>
-          <w:szCs w:val="24"/>
-          <w:highlight w:val="green"/>
-        </w:rPr>
-        <w:t xml:space="preserve"> về</w:t>
-      </w:r>
-      <w:r>
-        <w:rPr>
-          <w:rFonts w:ascii="Times New Roman" w:hAnsi="Times New Roman" w:cs="Times New Roman"/>
-          <w:sz w:val="24"/>
-          <w:szCs w:val="24"/>
-          <w:highlight w:val="green"/>
-        </w:rPr>
-        <w:t xml:space="preserve"> </w:t>
-      </w:r>
-      <w:r>
-        <w:rPr>
-          <w:rFonts w:ascii="Times New Roman" w:hAnsi="Times New Roman" w:cs="Times New Roman"/>
-          <w:sz w:val="24"/>
-          <w:szCs w:val="24"/>
-          <w:highlight w:val="green"/>
-        </w:rPr>
-        <w:t>website cửa hàng</w:t>
-      </w:r>
-      <w:r>
-        <w:rPr>
-          <w:rFonts w:ascii="Times New Roman" w:hAnsi="Times New Roman" w:cs="Times New Roman"/>
-          <w:sz w:val="24"/>
-          <w:szCs w:val="24"/>
-          <w:highlight w:val="green"/>
-        </w:rPr>
-        <w:t>.</w:t>
-      </w:r>
-    </w:p>
-    <w:p>
-      <w:pPr>
-        <w:spacing w:line="360" w:lineRule="auto"/>
-        <w:rPr>
-          <w:rFonts w:ascii="Times New Roman" w:hAnsi="Times New Roman" w:cs="Times New Roman"/>
-          <w:sz w:val="24"/>
-          <w:szCs w:val="24"/>
-        </w:rPr>
-      </w:pPr>
-      <w:r>
-        <w:rPr>
-          <w:rFonts w:ascii="Times New Roman" w:hAnsi="Times New Roman" w:cs="Times New Roman"/>
-          <w:sz w:val="24"/>
-          <w:szCs w:val="24"/>
-        </w:rPr>
-        <w:t xml:space="preserve">  + Theo dõi trạng thái đơn hàng.</w:t>
-      </w:r>
-    </w:p>
-    <w:p>
-      <w:pPr>
-        <w:spacing w:line="360" w:lineRule="auto"/>
-        <w:rPr>
-          <w:rFonts w:ascii="Times New Roman" w:hAnsi="Times New Roman" w:cs="Times New Roman"/>
-          <w:sz w:val="24"/>
-          <w:szCs w:val="24"/>
-        </w:rPr>
-      </w:pPr>
-      <w:r>
-        <w:rPr>
-          <w:rFonts w:ascii="Times New Roman" w:hAnsi="Times New Roman" w:cs="Times New Roman"/>
-          <w:sz w:val="24"/>
-          <w:szCs w:val="24"/>
-        </w:rPr>
-        <w:t xml:space="preserve">  </w:t>
-      </w:r>
-      <w:r>
-        <w:rPr>
-          <w:rFonts w:ascii="Times New Roman" w:hAnsi="Times New Roman" w:cs="Times New Roman"/>
-          <w:sz w:val="24"/>
-          <w:szCs w:val="24"/>
-          <w:highlight w:val="green"/>
-        </w:rPr>
-        <w:t>+ Gửi phản hồi, đóng góp ý kiến cho cửa hàng.</w:t>
-      </w:r>
-    </w:p>
-    <w:p>
-      <w:pPr>
-        <w:spacing w:line="360" w:lineRule="auto"/>
-        <w:rPr>
-          <w:rFonts w:ascii="Times New Roman" w:hAnsi="Times New Roman" w:cs="Times New Roman"/>
-          <w:sz w:val="24"/>
-          <w:szCs w:val="24"/>
-        </w:rPr>
-      </w:pPr>
-      <w:r>
-        <w:rPr>
-          <w:rFonts w:ascii="Times New Roman" w:hAnsi="Times New Roman" w:cs="Times New Roman"/>
-          <w:sz w:val="24"/>
-          <w:szCs w:val="24"/>
-        </w:rPr>
-        <w:t xml:space="preserve">  + Gửi bình luận đánh giá các sản phẩm đã mua</w:t>
-      </w:r>
-    </w:p>
-    <w:p>
-      <w:pPr>
-        <w:spacing w:line="360" w:lineRule="auto"/>
-        <w:rPr>
-          <w:rFonts w:ascii="Times New Roman" w:hAnsi="Times New Roman" w:cs="Times New Roman"/>
-          <w:sz w:val="24"/>
-          <w:szCs w:val="24"/>
-        </w:rPr>
-      </w:pPr>
-      <w:r>
-        <w:rPr>
-          <w:rFonts w:ascii="Times New Roman" w:hAnsi="Times New Roman" w:cs="Times New Roman"/>
-          <w:sz w:val="24"/>
-          <w:szCs w:val="24"/>
-        </w:rPr>
-        <w:t xml:space="preserve">  + Thêm vào giỏ hàng.</w:t>
-      </w:r>
-    </w:p>
-    <w:p>
-      <w:pPr>
-        <w:spacing w:line="360" w:lineRule="auto"/>
-        <w:rPr>
-          <w:rFonts w:ascii="Times New Roman" w:hAnsi="Times New Roman" w:cs="Times New Roman"/>
-          <w:sz w:val="24"/>
-          <w:szCs w:val="24"/>
-        </w:rPr>
-      </w:pPr>
-      <w:r>
-        <w:rPr>
-          <w:rFonts w:ascii="Times New Roman" w:hAnsi="Times New Roman" w:cs="Times New Roman"/>
-          <w:sz w:val="24"/>
-          <w:szCs w:val="24"/>
-        </w:rPr>
-        <w:t xml:space="preserve">  + Đặt hàng.</w:t>
-      </w:r>
-    </w:p>
-    <w:p>
-      <w:pPr>
-        <w:spacing w:line="360" w:lineRule="auto"/>
-        <w:rPr>
-          <w:rFonts w:ascii="Times New Roman" w:hAnsi="Times New Roman" w:cs="Times New Roman"/>
-          <w:sz w:val="24"/>
-          <w:szCs w:val="24"/>
-        </w:rPr>
-      </w:pPr>
-      <w:r>
-        <w:rPr>
-          <w:rFonts w:ascii="Times New Roman" w:hAnsi="Times New Roman" w:cs="Times New Roman"/>
-          <w:sz w:val="24"/>
-          <w:szCs w:val="24"/>
-        </w:rPr>
-        <w:t xml:space="preserve">  + Quản lý giỏ hàng.</w:t>
-      </w:r>
-    </w:p>
-    <w:p>
-      <w:pPr>
-        <w:spacing w:line="360" w:lineRule="auto"/>
-        <w:rPr>
-          <w:rFonts w:ascii="Times New Roman" w:hAnsi="Times New Roman" w:cs="Times New Roman"/>
-          <w:sz w:val="24"/>
-          <w:szCs w:val="24"/>
-        </w:rPr>
-      </w:pPr>
-      <w:r>
-        <w:rPr>
-          <w:rFonts w:ascii="Times New Roman" w:hAnsi="Times New Roman" w:cs="Times New Roman"/>
-          <w:sz w:val="24"/>
-          <w:szCs w:val="24"/>
-        </w:rPr>
-        <w:t xml:space="preserve">  </w:t>
-      </w:r>
-      <w:r>
-        <w:rPr>
-          <w:rFonts w:ascii="Times New Roman" w:hAnsi="Times New Roman" w:cs="Times New Roman"/>
-          <w:sz w:val="24"/>
-          <w:szCs w:val="24"/>
-          <w:highlight w:val="green"/>
-        </w:rPr>
-        <w:t>+ Tìm kiếm sản phẩm</w:t>
-      </w:r>
-      <w:r>
-        <w:rPr>
-          <w:rFonts w:ascii="Times New Roman" w:hAnsi="Times New Roman" w:cs="Times New Roman"/>
-          <w:sz w:val="24"/>
-          <w:szCs w:val="24"/>
-          <w:highlight w:val="green"/>
-        </w:rPr>
-        <w:t xml:space="preserve"> </w:t>
-      </w:r>
-      <w:proofErr w:type="gramStart"/>
-      <w:r>
-        <w:rPr>
-          <w:rFonts w:ascii="Times New Roman" w:hAnsi="Times New Roman" w:cs="Times New Roman"/>
-          <w:sz w:val="24"/>
-          <w:szCs w:val="24"/>
-          <w:highlight w:val="green"/>
-        </w:rPr>
-        <w:t>theo</w:t>
-      </w:r>
-      <w:proofErr w:type="gramEnd"/>
-      <w:r>
-        <w:rPr>
-          <w:rFonts w:ascii="Times New Roman" w:hAnsi="Times New Roman" w:cs="Times New Roman"/>
-          <w:sz w:val="24"/>
-          <w:szCs w:val="24"/>
-          <w:highlight w:val="green"/>
-        </w:rPr>
-        <w:t xml:space="preserve"> từ khóa, tìm kiếm sản phẩm theo điều kiện</w:t>
-      </w:r>
-      <w:r>
-        <w:rPr>
-          <w:rFonts w:ascii="Times New Roman" w:hAnsi="Times New Roman" w:cs="Times New Roman"/>
-          <w:sz w:val="24"/>
-          <w:szCs w:val="24"/>
-          <w:highlight w:val="green"/>
-        </w:rPr>
-        <w:t>.</w:t>
-      </w:r>
-      <w:r>
-        <w:rPr>
-          <w:rFonts w:ascii="Times New Roman" w:hAnsi="Times New Roman" w:cs="Times New Roman"/>
-          <w:sz w:val="24"/>
-          <w:szCs w:val="24"/>
-        </w:rPr>
-        <w:t xml:space="preserve"> </w:t>
-      </w:r>
-    </w:p>
-    <w:p>
-      <w:pPr>
-        <w:spacing w:line="360" w:lineRule="auto"/>
-        <w:rPr>
-          <w:rFonts w:ascii="Times New Roman" w:hAnsi="Times New Roman" w:cs="Times New Roman"/>
-          <w:sz w:val="24"/>
-          <w:szCs w:val="24"/>
-        </w:rPr>
-      </w:pPr>
-      <w:r>
-        <w:rPr>
-          <w:rFonts w:ascii="Times New Roman" w:hAnsi="Times New Roman" w:cs="Times New Roman"/>
-          <w:sz w:val="24"/>
-          <w:szCs w:val="24"/>
-        </w:rPr>
-        <w:t xml:space="preserve">  + Thanh toán sản phẩm.</w:t>
-      </w:r>
-    </w:p>
-    <w:p>
-      <w:pPr>
-        <w:spacing w:line="360" w:lineRule="auto"/>
-        <w:rPr>
-          <w:rFonts w:ascii="Times New Roman" w:hAnsi="Times New Roman" w:cs="Times New Roman"/>
-          <w:sz w:val="24"/>
-          <w:szCs w:val="24"/>
-        </w:rPr>
-      </w:pPr>
-      <w:r>
-        <w:rPr>
-          <w:rFonts w:ascii="Times New Roman" w:hAnsi="Times New Roman" w:cs="Times New Roman"/>
-          <w:sz w:val="24"/>
-          <w:szCs w:val="24"/>
-        </w:rPr>
-        <w:t xml:space="preserve">  + Liên hệ chăm sóc khách hàng.</w:t>
-      </w:r>
-    </w:p>
-    <w:p>
-      <w:pPr>
-        <w:spacing w:line="360" w:lineRule="auto"/>
-        <w:rPr>
-          <w:rFonts w:ascii="Times New Roman" w:hAnsi="Times New Roman" w:cs="Times New Roman"/>
-          <w:i/>
-          <w:sz w:val="24"/>
-          <w:szCs w:val="24"/>
-        </w:rPr>
-      </w:pPr>
-      <w:r>
-        <w:rPr>
-          <w:rFonts w:ascii="Times New Roman" w:hAnsi="Times New Roman" w:cs="Times New Roman"/>
-          <w:i/>
-          <w:sz w:val="24"/>
-          <w:szCs w:val="24"/>
-        </w:rPr>
-        <w:t xml:space="preserve">- Chức năng của nhân viên </w:t>
-      </w:r>
-    </w:p>
-    <w:p>
-      <w:pPr>
-        <w:spacing w:line="360" w:lineRule="auto"/>
-        <w:rPr>
-          <w:rFonts w:ascii="Times New Roman" w:hAnsi="Times New Roman" w:cs="Times New Roman"/>
-          <w:sz w:val="24"/>
-          <w:szCs w:val="24"/>
-        </w:rPr>
-      </w:pPr>
-      <w:r>
-        <w:rPr>
-          <w:rFonts w:ascii="Times New Roman" w:hAnsi="Times New Roman" w:cs="Times New Roman"/>
-          <w:sz w:val="24"/>
-          <w:szCs w:val="24"/>
-        </w:rPr>
-        <w:t xml:space="preserve">  + Đăng nhập, đăng xuất.</w:t>
-      </w:r>
-    </w:p>
-    <w:p>
-      <w:pPr>
-        <w:spacing w:line="360" w:lineRule="auto"/>
-        <w:rPr>
-          <w:rFonts w:ascii="Times New Roman" w:hAnsi="Times New Roman" w:cs="Times New Roman"/>
-          <w:sz w:val="24"/>
-          <w:szCs w:val="24"/>
-        </w:rPr>
-      </w:pPr>
-      <w:r>
-        <w:rPr>
-          <w:rFonts w:ascii="Times New Roman" w:hAnsi="Times New Roman" w:cs="Times New Roman"/>
-          <w:sz w:val="24"/>
-          <w:szCs w:val="24"/>
-        </w:rPr>
-        <w:t xml:space="preserve">  </w:t>
-      </w:r>
-      <w:r>
-        <w:rPr>
-          <w:rFonts w:ascii="Times New Roman" w:hAnsi="Times New Roman" w:cs="Times New Roman"/>
-          <w:sz w:val="24"/>
-          <w:szCs w:val="24"/>
-          <w:highlight w:val="green"/>
-        </w:rPr>
-        <w:t>+ Quản trị sản phẩm</w:t>
-      </w:r>
-      <w:r>
-        <w:rPr>
-          <w:rFonts w:ascii="Times New Roman" w:hAnsi="Times New Roman" w:cs="Times New Roman"/>
-          <w:sz w:val="24"/>
-          <w:szCs w:val="24"/>
-          <w:highlight w:val="green"/>
-        </w:rPr>
-        <w:t>, tin tức</w:t>
-      </w:r>
-      <w:r>
-        <w:rPr>
-          <w:rFonts w:ascii="Times New Roman" w:hAnsi="Times New Roman" w:cs="Times New Roman"/>
-          <w:sz w:val="24"/>
-          <w:szCs w:val="24"/>
-          <w:highlight w:val="green"/>
-        </w:rPr>
-        <w:t xml:space="preserve">, các câu hỏi thường gặp, </w:t>
-      </w:r>
-      <w:r>
-        <w:rPr>
-          <w:rFonts w:ascii="Times New Roman" w:hAnsi="Times New Roman" w:cs="Times New Roman"/>
-          <w:sz w:val="24"/>
-          <w:szCs w:val="24"/>
-          <w:highlight w:val="green"/>
-        </w:rPr>
-        <w:t>thương hiệu</w:t>
-      </w:r>
-      <w:r>
-        <w:rPr>
-          <w:rFonts w:ascii="Times New Roman" w:hAnsi="Times New Roman" w:cs="Times New Roman"/>
-          <w:sz w:val="24"/>
-          <w:szCs w:val="24"/>
-        </w:rPr>
-        <w:t xml:space="preserve">, </w:t>
-      </w:r>
-      <w:r>
-        <w:rPr>
-          <w:rFonts w:ascii="Times New Roman" w:hAnsi="Times New Roman" w:cs="Times New Roman"/>
-          <w:sz w:val="24"/>
-          <w:szCs w:val="24"/>
-        </w:rPr>
-        <w:t>phương</w:t>
-      </w:r>
-      <w:r>
-        <w:rPr>
-          <w:rFonts w:ascii="Times New Roman" w:hAnsi="Times New Roman" w:cs="Times New Roman"/>
-          <w:sz w:val="24"/>
-          <w:szCs w:val="24"/>
-        </w:rPr>
-        <w:t xml:space="preserve"> thức vận chuyển, </w:t>
-      </w:r>
-      <w:r>
-        <w:rPr>
-          <w:rFonts w:ascii="Times New Roman" w:hAnsi="Times New Roman" w:cs="Times New Roman"/>
-          <w:sz w:val="24"/>
-          <w:szCs w:val="24"/>
-        </w:rPr>
-        <w:t>phương</w:t>
-      </w:r>
-      <w:r>
-        <w:rPr>
-          <w:rFonts w:ascii="Times New Roman" w:hAnsi="Times New Roman" w:cs="Times New Roman"/>
-          <w:sz w:val="24"/>
-          <w:szCs w:val="24"/>
-        </w:rPr>
-        <w:t xml:space="preserve"> thức thanh toán</w:t>
-      </w:r>
-      <w:r>
-        <w:rPr>
-          <w:rFonts w:ascii="Times New Roman" w:hAnsi="Times New Roman" w:cs="Times New Roman"/>
-          <w:sz w:val="24"/>
-          <w:szCs w:val="24"/>
-        </w:rPr>
-        <w:t>, trạng thái đơn hàng.</w:t>
-      </w:r>
-      <w:r>
-        <w:rPr>
-          <w:rFonts w:ascii="Times New Roman" w:hAnsi="Times New Roman" w:cs="Times New Roman"/>
-          <w:sz w:val="24"/>
-          <w:szCs w:val="24"/>
-        </w:rPr>
-        <w:t xml:space="preserve"> </w:t>
-      </w:r>
-    </w:p>
-    <w:p>
-      <w:pPr>
-        <w:spacing w:line="360" w:lineRule="auto"/>
-        <w:rPr>
-          <w:rFonts w:ascii="Times New Roman" w:hAnsi="Times New Roman" w:cs="Times New Roman"/>
-          <w:sz w:val="24"/>
-          <w:szCs w:val="24"/>
-        </w:rPr>
-      </w:pPr>
-      <w:r>
-        <w:rPr>
-          <w:rFonts w:ascii="Times New Roman" w:hAnsi="Times New Roman" w:cs="Times New Roman"/>
-          <w:sz w:val="24"/>
-          <w:szCs w:val="24"/>
-        </w:rPr>
-        <w:lastRenderedPageBreak/>
-        <w:t xml:space="preserve">  </w:t>
-      </w:r>
-      <w:r>
-        <w:rPr>
-          <w:rFonts w:ascii="Times New Roman" w:hAnsi="Times New Roman" w:cs="Times New Roman"/>
-          <w:sz w:val="24"/>
-          <w:szCs w:val="24"/>
-          <w:highlight w:val="green"/>
-        </w:rPr>
-        <w:t>+ Quản trị danh mục sản phẩm, danh mục tin tức</w:t>
-      </w:r>
-      <w:r>
-        <w:rPr>
-          <w:rFonts w:ascii="Times New Roman" w:hAnsi="Times New Roman" w:cs="Times New Roman"/>
-          <w:sz w:val="24"/>
-          <w:szCs w:val="24"/>
-          <w:highlight w:val="green"/>
-        </w:rPr>
-        <w:t>, danh mục các câu hỏi thường gặp.</w:t>
-      </w:r>
-    </w:p>
-    <w:p>
-      <w:pPr>
-        <w:spacing w:line="360" w:lineRule="auto"/>
-        <w:rPr>
-          <w:rFonts w:ascii="Times New Roman" w:hAnsi="Times New Roman" w:cs="Times New Roman"/>
-          <w:sz w:val="24"/>
-          <w:szCs w:val="24"/>
-        </w:rPr>
-      </w:pPr>
-      <w:r>
-        <w:rPr>
-          <w:rFonts w:ascii="Times New Roman" w:hAnsi="Times New Roman" w:cs="Times New Roman"/>
-          <w:sz w:val="24"/>
-          <w:szCs w:val="24"/>
-        </w:rPr>
-        <w:t xml:space="preserve">  + Quản trị đơn hàng</w:t>
-      </w:r>
-      <w:r>
-        <w:rPr>
-          <w:rFonts w:ascii="Times New Roman" w:hAnsi="Times New Roman" w:cs="Times New Roman"/>
-          <w:sz w:val="24"/>
-          <w:szCs w:val="24"/>
-        </w:rPr>
-        <w:t xml:space="preserve">, </w:t>
-      </w:r>
-      <w:r>
-        <w:rPr>
-          <w:rFonts w:ascii="Times New Roman" w:hAnsi="Times New Roman" w:cs="Times New Roman"/>
-          <w:sz w:val="24"/>
-          <w:szCs w:val="24"/>
-        </w:rPr>
-        <w:t>bình luận sản phẩm, feedback</w:t>
-      </w:r>
-      <w:r>
-        <w:rPr>
-          <w:rFonts w:ascii="Times New Roman" w:hAnsi="Times New Roman" w:cs="Times New Roman"/>
-          <w:sz w:val="24"/>
-          <w:szCs w:val="24"/>
-        </w:rPr>
-        <w:t>, thanh toán</w:t>
-      </w:r>
-      <w:r>
-        <w:rPr>
-          <w:rFonts w:ascii="Times New Roman" w:hAnsi="Times New Roman" w:cs="Times New Roman"/>
-          <w:sz w:val="24"/>
-          <w:szCs w:val="24"/>
-        </w:rPr>
-        <w:t xml:space="preserve"> đơn hàng</w:t>
-      </w:r>
-      <w:r>
-        <w:rPr>
-          <w:rFonts w:ascii="Times New Roman" w:hAnsi="Times New Roman" w:cs="Times New Roman"/>
-          <w:sz w:val="24"/>
-          <w:szCs w:val="24"/>
-        </w:rPr>
-        <w:t>, vận chuyển</w:t>
-      </w:r>
-      <w:r>
-        <w:rPr>
-          <w:rFonts w:ascii="Times New Roman" w:hAnsi="Times New Roman" w:cs="Times New Roman"/>
-          <w:sz w:val="24"/>
-          <w:szCs w:val="24"/>
-        </w:rPr>
-        <w:t xml:space="preserve"> đơn hàng</w:t>
-      </w:r>
-      <w:r>
-        <w:rPr>
-          <w:rFonts w:ascii="Times New Roman" w:hAnsi="Times New Roman" w:cs="Times New Roman"/>
-          <w:sz w:val="24"/>
-          <w:szCs w:val="24"/>
-        </w:rPr>
-        <w:t>.</w:t>
-      </w:r>
-    </w:p>
-    <w:p>
-      <w:pPr>
-        <w:spacing w:line="360" w:lineRule="auto"/>
-        <w:rPr>
-          <w:rFonts w:ascii="Times New Roman" w:hAnsi="Times New Roman" w:cs="Times New Roman"/>
-          <w:sz w:val="24"/>
-          <w:szCs w:val="24"/>
-        </w:rPr>
-      </w:pPr>
-      <w:r>
-        <w:rPr>
-          <w:rFonts w:ascii="Times New Roman" w:hAnsi="Times New Roman" w:cs="Times New Roman"/>
-          <w:sz w:val="24"/>
-          <w:szCs w:val="24"/>
-        </w:rPr>
-        <w:t xml:space="preserve">  </w:t>
-      </w:r>
-      <w:r>
-        <w:rPr>
-          <w:rFonts w:ascii="Times New Roman" w:hAnsi="Times New Roman" w:cs="Times New Roman"/>
-          <w:sz w:val="24"/>
-          <w:szCs w:val="24"/>
-          <w:highlight w:val="green"/>
-        </w:rPr>
-        <w:t>+ Quản trị</w:t>
-      </w:r>
-      <w:r>
-        <w:rPr>
-          <w:rFonts w:ascii="Times New Roman" w:hAnsi="Times New Roman" w:cs="Times New Roman"/>
-          <w:sz w:val="24"/>
-          <w:szCs w:val="24"/>
-          <w:highlight w:val="green"/>
-        </w:rPr>
-        <w:t xml:space="preserve"> các</w:t>
-      </w:r>
-      <w:r>
-        <w:rPr>
-          <w:rFonts w:ascii="Times New Roman" w:hAnsi="Times New Roman" w:cs="Times New Roman"/>
-          <w:sz w:val="24"/>
-          <w:szCs w:val="24"/>
-          <w:highlight w:val="green"/>
-        </w:rPr>
-        <w:t xml:space="preserve"> </w:t>
-      </w:r>
-      <w:r>
-        <w:rPr>
-          <w:rFonts w:ascii="Times New Roman" w:hAnsi="Times New Roman" w:cs="Times New Roman"/>
-          <w:sz w:val="24"/>
-          <w:szCs w:val="24"/>
-          <w:highlight w:val="green"/>
-        </w:rPr>
-        <w:t xml:space="preserve">trang </w:t>
-      </w:r>
-      <w:r>
-        <w:rPr>
-          <w:rFonts w:ascii="Times New Roman" w:hAnsi="Times New Roman" w:cs="Times New Roman"/>
-          <w:sz w:val="24"/>
-          <w:szCs w:val="24"/>
-          <w:highlight w:val="green"/>
-        </w:rPr>
-        <w:t>page</w:t>
-      </w:r>
-      <w:r>
-        <w:rPr>
-          <w:rFonts w:ascii="Times New Roman" w:hAnsi="Times New Roman" w:cs="Times New Roman"/>
-          <w:sz w:val="24"/>
-          <w:szCs w:val="24"/>
-          <w:highlight w:val="green"/>
-        </w:rPr>
-        <w:t xml:space="preserve"> đơn lẻ (ví dụ: trang giới thiệu website cửa hàng</w:t>
-      </w:r>
-      <w:proofErr w:type="gramStart"/>
-      <w:r>
-        <w:rPr>
-          <w:rFonts w:ascii="Times New Roman" w:hAnsi="Times New Roman" w:cs="Times New Roman"/>
-          <w:sz w:val="24"/>
-          <w:szCs w:val="24"/>
-          <w:highlight w:val="green"/>
-        </w:rPr>
-        <w:t>,…</w:t>
-      </w:r>
-      <w:proofErr w:type="gramEnd"/>
-      <w:r>
-        <w:rPr>
-          <w:rFonts w:ascii="Times New Roman" w:hAnsi="Times New Roman" w:cs="Times New Roman"/>
-          <w:sz w:val="24"/>
-          <w:szCs w:val="24"/>
-          <w:highlight w:val="green"/>
-        </w:rPr>
-        <w:t>)</w:t>
-      </w:r>
-      <w:r>
-        <w:rPr>
-          <w:rFonts w:ascii="Times New Roman" w:hAnsi="Times New Roman" w:cs="Times New Roman"/>
-          <w:sz w:val="24"/>
-          <w:szCs w:val="24"/>
-          <w:highlight w:val="green"/>
-        </w:rPr>
-        <w:t>,</w:t>
-      </w:r>
-      <w:r>
-        <w:rPr>
-          <w:rFonts w:ascii="Times New Roman" w:hAnsi="Times New Roman" w:cs="Times New Roman"/>
-          <w:sz w:val="24"/>
-          <w:szCs w:val="24"/>
-        </w:rPr>
-        <w:t xml:space="preserve"> </w:t>
-      </w:r>
-      <w:r>
-        <w:rPr>
-          <w:rFonts w:ascii="Times New Roman" w:hAnsi="Times New Roman" w:cs="Times New Roman"/>
-          <w:sz w:val="24"/>
-          <w:szCs w:val="24"/>
-        </w:rPr>
-        <w:t>banner, menu</w:t>
-      </w:r>
-      <w:r>
-        <w:rPr>
-          <w:rFonts w:ascii="Times New Roman" w:hAnsi="Times New Roman" w:cs="Times New Roman"/>
-          <w:sz w:val="24"/>
-          <w:szCs w:val="24"/>
-        </w:rPr>
-        <w:t>, target</w:t>
-      </w:r>
-      <w:r>
-        <w:rPr>
-          <w:rFonts w:ascii="Times New Roman" w:hAnsi="Times New Roman" w:cs="Times New Roman"/>
-          <w:sz w:val="24"/>
-          <w:szCs w:val="24"/>
-        </w:rPr>
-        <w:t>, thông tin giới thiệu cửa hàng.</w:t>
-      </w:r>
-    </w:p>
-    <w:p>
-      <w:pPr>
-        <w:spacing w:line="360" w:lineRule="auto"/>
-        <w:rPr>
-          <w:rFonts w:ascii="Times New Roman" w:hAnsi="Times New Roman" w:cs="Times New Roman"/>
-          <w:sz w:val="24"/>
-          <w:szCs w:val="24"/>
-        </w:rPr>
-      </w:pPr>
-      <w:r>
-        <w:rPr>
-          <w:rFonts w:ascii="Times New Roman" w:hAnsi="Times New Roman" w:cs="Times New Roman"/>
-          <w:sz w:val="24"/>
-          <w:szCs w:val="24"/>
-        </w:rPr>
-        <w:t xml:space="preserve">  + Quản trị tài khoản khách hàng.</w:t>
-      </w:r>
-    </w:p>
-    <w:p>
-      <w:pPr>
-        <w:spacing w:line="360" w:lineRule="auto"/>
-        <w:rPr>
-          <w:rFonts w:ascii="Times New Roman" w:hAnsi="Times New Roman" w:cs="Times New Roman"/>
-          <w:i/>
-          <w:sz w:val="24"/>
-          <w:szCs w:val="24"/>
-        </w:rPr>
-      </w:pPr>
-      <w:r>
-        <w:rPr>
-          <w:rFonts w:ascii="Times New Roman" w:hAnsi="Times New Roman" w:cs="Times New Roman"/>
-          <w:i/>
-          <w:sz w:val="24"/>
-          <w:szCs w:val="24"/>
-        </w:rPr>
-        <w:t xml:space="preserve">- Chức năng của người quản trị </w:t>
-      </w:r>
-    </w:p>
-    <w:p>
-      <w:pPr>
-        <w:spacing w:line="360" w:lineRule="auto"/>
-        <w:rPr>
-          <w:rFonts w:ascii="Times New Roman" w:hAnsi="Times New Roman" w:cs="Times New Roman"/>
-          <w:sz w:val="24"/>
-          <w:szCs w:val="24"/>
-        </w:rPr>
-      </w:pPr>
-      <w:r>
-        <w:rPr>
-          <w:rFonts w:ascii="Times New Roman" w:hAnsi="Times New Roman" w:cs="Times New Roman"/>
-          <w:sz w:val="24"/>
-          <w:szCs w:val="24"/>
-        </w:rPr>
-        <w:t xml:space="preserve">  + Đăng nhập, đăng xuất.</w:t>
-      </w:r>
-    </w:p>
-    <w:p>
-      <w:pPr>
-        <w:spacing w:line="360" w:lineRule="auto"/>
-        <w:rPr>
-          <w:rFonts w:ascii="Times New Roman" w:hAnsi="Times New Roman" w:cs="Times New Roman"/>
-          <w:sz w:val="24"/>
-          <w:szCs w:val="24"/>
-        </w:rPr>
-      </w:pPr>
-      <w:r>
-        <w:rPr>
-          <w:rFonts w:ascii="Times New Roman" w:hAnsi="Times New Roman" w:cs="Times New Roman"/>
-          <w:sz w:val="24"/>
-          <w:szCs w:val="24"/>
-        </w:rPr>
-        <w:t xml:space="preserve">  </w:t>
-      </w:r>
-      <w:r>
-        <w:rPr>
-          <w:rFonts w:ascii="Times New Roman" w:hAnsi="Times New Roman" w:cs="Times New Roman"/>
-          <w:sz w:val="24"/>
-          <w:szCs w:val="24"/>
-          <w:highlight w:val="green"/>
-        </w:rPr>
-        <w:t xml:space="preserve">+ Quản trị sản phẩm, tin </w:t>
-      </w:r>
-      <w:r>
-        <w:rPr>
-          <w:rFonts w:ascii="Times New Roman" w:hAnsi="Times New Roman" w:cs="Times New Roman"/>
-          <w:sz w:val="24"/>
-          <w:szCs w:val="24"/>
-          <w:highlight w:val="green"/>
-        </w:rPr>
-        <w:t xml:space="preserve">tức, các câu hỏi thường gặp, </w:t>
-      </w:r>
-      <w:r>
-        <w:rPr>
-          <w:rFonts w:ascii="Times New Roman" w:hAnsi="Times New Roman" w:cs="Times New Roman"/>
-          <w:sz w:val="24"/>
-          <w:szCs w:val="24"/>
-          <w:highlight w:val="green"/>
-        </w:rPr>
-        <w:t>thương hiệu</w:t>
-      </w:r>
-      <w:r>
-        <w:rPr>
-          <w:rFonts w:ascii="Times New Roman" w:hAnsi="Times New Roman" w:cs="Times New Roman"/>
-          <w:sz w:val="24"/>
-          <w:szCs w:val="24"/>
-        </w:rPr>
-        <w:t xml:space="preserve">, </w:t>
-      </w:r>
-      <w:r>
-        <w:rPr>
-          <w:rFonts w:ascii="Times New Roman" w:hAnsi="Times New Roman" w:cs="Times New Roman"/>
-          <w:sz w:val="24"/>
-          <w:szCs w:val="24"/>
-        </w:rPr>
-        <w:t>phương</w:t>
-      </w:r>
-      <w:r>
-        <w:rPr>
-          <w:rFonts w:ascii="Times New Roman" w:hAnsi="Times New Roman" w:cs="Times New Roman"/>
-          <w:sz w:val="24"/>
-          <w:szCs w:val="24"/>
-        </w:rPr>
-        <w:t xml:space="preserve"> thức vận chuyển, </w:t>
-      </w:r>
-      <w:r>
-        <w:rPr>
-          <w:rFonts w:ascii="Times New Roman" w:hAnsi="Times New Roman" w:cs="Times New Roman"/>
-          <w:sz w:val="24"/>
-          <w:szCs w:val="24"/>
-        </w:rPr>
-        <w:t>phương</w:t>
-      </w:r>
-      <w:r>
-        <w:rPr>
-          <w:rFonts w:ascii="Times New Roman" w:hAnsi="Times New Roman" w:cs="Times New Roman"/>
-          <w:sz w:val="24"/>
-          <w:szCs w:val="24"/>
-        </w:rPr>
-        <w:t xml:space="preserve"> thức thanh toán</w:t>
-      </w:r>
-      <w:r>
-        <w:rPr>
-          <w:rFonts w:ascii="Times New Roman" w:hAnsi="Times New Roman" w:cs="Times New Roman"/>
-          <w:sz w:val="24"/>
-          <w:szCs w:val="24"/>
-        </w:rPr>
-        <w:t>, trạng thái đơn hàng.</w:t>
-      </w:r>
-      <w:r>
-        <w:rPr>
-          <w:rFonts w:ascii="Times New Roman" w:hAnsi="Times New Roman" w:cs="Times New Roman"/>
-          <w:sz w:val="24"/>
-          <w:szCs w:val="24"/>
-        </w:rPr>
-        <w:t xml:space="preserve"> </w:t>
-      </w:r>
-    </w:p>
-    <w:p>
-      <w:pPr>
-        <w:spacing w:line="360" w:lineRule="auto"/>
-        <w:rPr>
-          <w:rFonts w:ascii="Times New Roman" w:hAnsi="Times New Roman" w:cs="Times New Roman"/>
-          <w:sz w:val="24"/>
-          <w:szCs w:val="24"/>
-        </w:rPr>
-      </w:pPr>
-      <w:r>
-        <w:rPr>
-          <w:rFonts w:ascii="Times New Roman" w:hAnsi="Times New Roman" w:cs="Times New Roman"/>
-          <w:sz w:val="24"/>
-          <w:szCs w:val="24"/>
-        </w:rPr>
-        <w:t xml:space="preserve">  </w:t>
-      </w:r>
-      <w:r>
-        <w:rPr>
-          <w:rFonts w:ascii="Times New Roman" w:hAnsi="Times New Roman" w:cs="Times New Roman"/>
-          <w:sz w:val="24"/>
-          <w:szCs w:val="24"/>
-          <w:highlight w:val="green"/>
-        </w:rPr>
-        <w:t xml:space="preserve">+ Quản trị danh mục sản phẩm, danh mục tin </w:t>
-      </w:r>
-      <w:r>
-        <w:rPr>
-          <w:rFonts w:ascii="Times New Roman" w:hAnsi="Times New Roman" w:cs="Times New Roman"/>
-          <w:sz w:val="24"/>
-          <w:szCs w:val="24"/>
-          <w:highlight w:val="green"/>
-        </w:rPr>
-        <w:t>tức, danh mục các câu hỏi thường gặp.</w:t>
-      </w:r>
-    </w:p>
-    <w:p>
-      <w:pPr>
-        <w:spacing w:line="360" w:lineRule="auto"/>
-        <w:rPr>
-          <w:rFonts w:ascii="Times New Roman" w:hAnsi="Times New Roman" w:cs="Times New Roman"/>
-          <w:sz w:val="24"/>
-          <w:szCs w:val="24"/>
-        </w:rPr>
-      </w:pPr>
-      <w:r>
-        <w:rPr>
-          <w:rFonts w:ascii="Times New Roman" w:hAnsi="Times New Roman" w:cs="Times New Roman"/>
-          <w:sz w:val="24"/>
-          <w:szCs w:val="24"/>
-        </w:rPr>
-        <w:t xml:space="preserve">  + Quản trị đơn hàng</w:t>
-      </w:r>
-      <w:r>
-        <w:rPr>
-          <w:rFonts w:ascii="Times New Roman" w:hAnsi="Times New Roman" w:cs="Times New Roman"/>
-          <w:sz w:val="24"/>
-          <w:szCs w:val="24"/>
-        </w:rPr>
-        <w:t xml:space="preserve">, </w:t>
-      </w:r>
-      <w:r>
-        <w:rPr>
-          <w:rFonts w:ascii="Times New Roman" w:hAnsi="Times New Roman" w:cs="Times New Roman"/>
-          <w:sz w:val="24"/>
-          <w:szCs w:val="24"/>
-        </w:rPr>
-        <w:t>bình luận sản phẩm, feedback</w:t>
-      </w:r>
-      <w:r>
-        <w:rPr>
-          <w:rFonts w:ascii="Times New Roman" w:hAnsi="Times New Roman" w:cs="Times New Roman"/>
-          <w:sz w:val="24"/>
-          <w:szCs w:val="24"/>
-        </w:rPr>
-        <w:t>, thanh toán đơn hàng, vận chuyển đơn hàng</w:t>
-      </w:r>
-      <w:r>
-        <w:rPr>
-          <w:rFonts w:ascii="Times New Roman" w:hAnsi="Times New Roman" w:cs="Times New Roman"/>
-          <w:sz w:val="24"/>
-          <w:szCs w:val="24"/>
-        </w:rPr>
-        <w:t>.</w:t>
-      </w:r>
-    </w:p>
-    <w:p>
-      <w:pPr>
-        <w:spacing w:line="360" w:lineRule="auto"/>
-        <w:rPr>
-          <w:rFonts w:ascii="Times New Roman" w:hAnsi="Times New Roman" w:cs="Times New Roman"/>
-          <w:sz w:val="24"/>
-          <w:szCs w:val="24"/>
-        </w:rPr>
-      </w:pPr>
-      <w:r>
-        <w:rPr>
-          <w:rFonts w:ascii="Times New Roman" w:hAnsi="Times New Roman" w:cs="Times New Roman"/>
-          <w:sz w:val="24"/>
-          <w:szCs w:val="24"/>
-        </w:rPr>
-        <w:t xml:space="preserve">  </w:t>
-      </w:r>
-      <w:r>
-        <w:rPr>
-          <w:rFonts w:ascii="Times New Roman" w:hAnsi="Times New Roman" w:cs="Times New Roman"/>
-          <w:sz w:val="24"/>
-          <w:szCs w:val="24"/>
-          <w:highlight w:val="green"/>
-        </w:rPr>
-        <w:t>+ Quản trị các trang page đơn lẻ (ví dụ: trang giới thiệu website cửa hàng</w:t>
-      </w:r>
-      <w:proofErr w:type="gramStart"/>
-      <w:r>
-        <w:rPr>
-          <w:rFonts w:ascii="Times New Roman" w:hAnsi="Times New Roman" w:cs="Times New Roman"/>
-          <w:sz w:val="24"/>
-          <w:szCs w:val="24"/>
-          <w:highlight w:val="green"/>
-        </w:rPr>
-        <w:t>,…</w:t>
-      </w:r>
-      <w:proofErr w:type="gramEnd"/>
-      <w:r>
-        <w:rPr>
-          <w:rFonts w:ascii="Times New Roman" w:hAnsi="Times New Roman" w:cs="Times New Roman"/>
-          <w:sz w:val="24"/>
-          <w:szCs w:val="24"/>
-          <w:highlight w:val="green"/>
-        </w:rPr>
-        <w:t>),</w:t>
-      </w:r>
-      <w:r>
-        <w:rPr>
-          <w:rFonts w:ascii="Times New Roman" w:hAnsi="Times New Roman" w:cs="Times New Roman"/>
-          <w:sz w:val="24"/>
-          <w:szCs w:val="24"/>
-        </w:rPr>
-        <w:t xml:space="preserve"> </w:t>
-      </w:r>
-      <w:r>
-        <w:rPr>
-          <w:rFonts w:ascii="Times New Roman" w:hAnsi="Times New Roman" w:cs="Times New Roman"/>
-          <w:sz w:val="24"/>
-          <w:szCs w:val="24"/>
-        </w:rPr>
-        <w:t xml:space="preserve"> </w:t>
-      </w:r>
-      <w:r>
-        <w:rPr>
-          <w:rFonts w:ascii="Times New Roman" w:hAnsi="Times New Roman" w:cs="Times New Roman"/>
-          <w:sz w:val="24"/>
-          <w:szCs w:val="24"/>
-        </w:rPr>
-        <w:t>banner, menu</w:t>
-      </w:r>
-      <w:r>
-        <w:rPr>
-          <w:rFonts w:ascii="Times New Roman" w:hAnsi="Times New Roman" w:cs="Times New Roman"/>
-          <w:sz w:val="24"/>
-          <w:szCs w:val="24"/>
-        </w:rPr>
-        <w:t>, target</w:t>
-      </w:r>
-      <w:r>
-        <w:rPr>
-          <w:rFonts w:ascii="Times New Roman" w:hAnsi="Times New Roman" w:cs="Times New Roman"/>
-          <w:sz w:val="24"/>
-          <w:szCs w:val="24"/>
-        </w:rPr>
-        <w:t>, thông tin giới thiệu cửa hàng.</w:t>
-      </w:r>
-    </w:p>
-    <w:p>
-      <w:pPr>
-        <w:spacing w:line="360" w:lineRule="auto"/>
-        <w:rPr>
-          <w:rFonts w:ascii="Times New Roman" w:hAnsi="Times New Roman" w:cs="Times New Roman"/>
-          <w:sz w:val="24"/>
-          <w:szCs w:val="24"/>
-        </w:rPr>
-      </w:pPr>
-      <w:r>
-        <w:rPr>
-          <w:rFonts w:ascii="Times New Roman" w:hAnsi="Times New Roman" w:cs="Times New Roman"/>
-          <w:sz w:val="24"/>
-          <w:szCs w:val="24"/>
-        </w:rPr>
-        <w:t xml:space="preserve">  + Quản trị tài khoản khách hàng.</w:t>
-      </w:r>
-    </w:p>
-    <w:p>
-      <w:pPr>
-        <w:spacing w:line="360" w:lineRule="auto"/>
-        <w:rPr>
-          <w:rFonts w:ascii="Times New Roman" w:hAnsi="Times New Roman" w:cs="Times New Roman"/>
-          <w:sz w:val="24"/>
-          <w:szCs w:val="24"/>
-        </w:rPr>
-      </w:pPr>
-      <w:r>
-        <w:rPr>
-          <w:rFonts w:ascii="Times New Roman" w:hAnsi="Times New Roman" w:cs="Times New Roman"/>
-          <w:sz w:val="24"/>
-          <w:szCs w:val="24"/>
-        </w:rPr>
-        <w:t xml:space="preserve">  + Quản trị tài khoản nhân viên.</w:t>
-      </w:r>
     </w:p>
     <w:p>
       <w:pPr>

</xml_diff>

<commit_message>
Update login and logout function for customer page
</commit_message>
<xml_diff>
--- a/NguyenNgocHongHan-FileBaoCaoVaPhanTich.docx
+++ b/NguyenNgocHongHan-FileBaoCaoVaPhanTich.docx
@@ -2534,7 +2534,24 @@
           <w:sz w:val="24"/>
           <w:szCs w:val="24"/>
         </w:rPr>
-        <w:t xml:space="preserve"> đăng nhập, đăng xuất. </w:t>
+        <w:t xml:space="preserve"> </w:t>
+      </w:r>
+      <w:r>
+        <w:rPr>
+          <w:rFonts w:ascii="Times New Roman" w:hAnsi="Times New Roman" w:cs="Times New Roman"/>
+          <w:sz w:val="24"/>
+          <w:szCs w:val="24"/>
+          <w:highlight w:val="green"/>
+        </w:rPr>
+        <w:t>đăng nhập, đăng xuất.</w:t>
+      </w:r>
+      <w:r>
+        <w:rPr>
+          <w:rFonts w:ascii="Times New Roman" w:hAnsi="Times New Roman" w:cs="Times New Roman"/>
+          <w:sz w:val="24"/>
+          <w:szCs w:val="24"/>
+        </w:rPr>
+        <w:t xml:space="preserve"> </w:t>
       </w:r>
     </w:p>
     <w:p>
@@ -2798,9 +2815,19 @@
           <w:sz w:val="24"/>
           <w:szCs w:val="24"/>
         </w:rPr>
-        <w:t xml:space="preserve">  + Xem các câu hỏi thường gặp.</w:t>
-      </w:r>
-    </w:p>
+        <w:t xml:space="preserve"> </w:t>
+      </w:r>
+      <w:bookmarkStart w:id="0" w:name="_GoBack"/>
+      <w:r>
+        <w:rPr>
+          <w:rFonts w:ascii="Times New Roman" w:hAnsi="Times New Roman" w:cs="Times New Roman"/>
+          <w:sz w:val="24"/>
+          <w:szCs w:val="24"/>
+        </w:rPr>
+        <w:t xml:space="preserve"> + Xem các câu hỏi thường gặp.</w:t>
+      </w:r>
+    </w:p>
+    <w:bookmarkEnd w:id="0"/>
     <w:p>
       <w:pPr>
         <w:spacing w:line="360" w:lineRule="auto"/>
@@ -3061,7 +3088,25 @@
           <w:szCs w:val="24"/>
           <w:highlight w:val="green"/>
         </w:rPr>
-        <w:t xml:space="preserve"> từ khóa, tìm kiếm sản phẩm theo điều kiện</w:t>
+        <w:t xml:space="preserve"> </w:t>
+      </w:r>
+      <w:r>
+        <w:rPr>
+          <w:rFonts w:ascii="Times New Roman" w:hAnsi="Times New Roman" w:cs="Times New Roman"/>
+          <w:sz w:val="24"/>
+          <w:szCs w:val="24"/>
+          <w:highlight w:val="green"/>
+        </w:rPr>
+        <w:t>tên</w:t>
+      </w:r>
+      <w:r>
+        <w:rPr>
+          <w:rFonts w:ascii="Times New Roman" w:hAnsi="Times New Roman" w:cs="Times New Roman"/>
+          <w:sz w:val="24"/>
+          <w:szCs w:val="24"/>
+          <w:highlight w:val="green"/>
+        </w:rPr>
+        <w:t>, tìm kiếm sản phẩm theo điều kiện</w:t>
       </w:r>
       <w:r>
         <w:rPr>
@@ -3551,6 +3596,15 @@
           <w:szCs w:val="24"/>
           <w:highlight w:val="green"/>
         </w:rPr>
+        <w:t xml:space="preserve"> cửa hàng</w:t>
+      </w:r>
+      <w:r>
+        <w:rPr>
+          <w:rFonts w:ascii="Times New Roman" w:hAnsi="Times New Roman" w:cs="Times New Roman"/>
+          <w:sz w:val="24"/>
+          <w:szCs w:val="24"/>
+          <w:highlight w:val="green"/>
+        </w:rPr>
         <w:t>.</w:t>
       </w:r>
     </w:p>
@@ -3972,8 +4026,6 @@
         </w:rPr>
         <w:t xml:space="preserve">  + Quản trị tài khoản nhân viên.</w:t>
       </w:r>
-      <w:bookmarkStart w:id="0" w:name="_GoBack"/>
-      <w:bookmarkEnd w:id="0"/>
     </w:p>
     <w:p>
       <w:pPr>

</xml_diff>